<commit_message>
Correccion de los casos de uso
</commit_message>
<xml_diff>
--- a/ProyectoDiseñoSoftware.docx
+++ b/ProyectoDiseñoSoftware.docx
@@ -11261,7 +11261,37 @@
                 <w:rFonts w:ascii="Tahoma" w:hAnsi="Tahoma" w:cs="Tahoma"/>
                 <w:sz w:val="22"/>
               </w:rPr>
-              <w:t>Permite a un usuario de rol administrador realizar operaciones de: Insertar, Eliminar, Actualizar y Consultar en la base de datos sobre un usuario específico.</w:t>
+              <w:t>Permite a un usuario de rol administrador realizar operaciones de: Insertar, Eliminar, Actualizar</w:t>
+            </w:r>
+            <w:r>
+              <w:rPr>
+                <w:rFonts w:ascii="Tahoma" w:hAnsi="Tahoma" w:cs="Tahoma"/>
+                <w:sz w:val="22"/>
+              </w:rPr>
+              <w:t xml:space="preserve"> (esto incluye cambiar el </w:t>
+            </w:r>
+            <w:proofErr w:type="spellStart"/>
+            <w:r>
+              <w:rPr>
+                <w:rFonts w:ascii="Tahoma" w:hAnsi="Tahoma" w:cs="Tahoma"/>
+                <w:sz w:val="22"/>
+              </w:rPr>
+              <w:t>rorl</w:t>
+            </w:r>
+            <w:proofErr w:type="spellEnd"/>
+            <w:r>
+              <w:rPr>
+                <w:rFonts w:ascii="Tahoma" w:hAnsi="Tahoma" w:cs="Tahoma"/>
+                <w:sz w:val="22"/>
+              </w:rPr>
+              <w:t xml:space="preserve"> del estudiante)</w:t>
+            </w:r>
+            <w:r>
+              <w:rPr>
+                <w:rFonts w:ascii="Tahoma" w:hAnsi="Tahoma" w:cs="Tahoma"/>
+                <w:sz w:val="22"/>
+              </w:rPr>
+              <w:t xml:space="preserve"> y Consultar en la base de datos sobre un usuario específico.</w:t>
             </w:r>
           </w:p>
         </w:tc>
@@ -14097,7 +14127,7 @@
                 <w:sz w:val="22"/>
                 <w:szCs w:val="22"/>
               </w:rPr>
-              <w:t xml:space="preserve">Pagar Productos </w:t>
+              <w:t xml:space="preserve">Pagar </w:t>
             </w:r>
           </w:p>
         </w:tc>
@@ -14862,6 +14892,891 @@
         </w:rPr>
       </w:pPr>
     </w:p>
+    <w:tbl>
+      <w:tblPr>
+        <w:tblW w:w="0" w:type="auto"/>
+        <w:tblBorders>
+          <w:top w:val="single" w:sz="4" w:space="0" w:color="auto"/>
+          <w:left w:val="single" w:sz="4" w:space="0" w:color="auto"/>
+          <w:bottom w:val="single" w:sz="4" w:space="0" w:color="auto"/>
+          <w:right w:val="single" w:sz="4" w:space="0" w:color="auto"/>
+          <w:insideH w:val="single" w:sz="4" w:space="0" w:color="auto"/>
+          <w:insideV w:val="single" w:sz="4" w:space="0" w:color="auto"/>
+        </w:tblBorders>
+        <w:tblCellMar>
+          <w:left w:w="70" w:type="dxa"/>
+          <w:right w:w="70" w:type="dxa"/>
+        </w:tblCellMar>
+        <w:tblLook w:val="0000" w:firstRow="0" w:lastRow="0" w:firstColumn="0" w:lastColumn="0" w:noHBand="0" w:noVBand="0"/>
+      </w:tblPr>
+      <w:tblGrid>
+        <w:gridCol w:w="2839"/>
+        <w:gridCol w:w="783"/>
+        <w:gridCol w:w="4872"/>
+      </w:tblGrid>
+      <w:tr>
+        <w:trPr>
+          <w:cantSplit/>
+          <w:trHeight w:val="70"/>
+        </w:trPr>
+        <w:tc>
+          <w:tcPr>
+            <w:tcW w:w="2839" w:type="dxa"/>
+          </w:tcPr>
+          <w:p>
+            <w:pPr>
+              <w:rPr>
+                <w:rFonts w:ascii="Tahoma" w:hAnsi="Tahoma" w:cs="Tahoma"/>
+                <w:b/>
+                <w:bCs/>
+                <w:sz w:val="22"/>
+                <w:szCs w:val="22"/>
+              </w:rPr>
+            </w:pPr>
+            <w:r>
+              <w:rPr>
+                <w:rFonts w:ascii="Tahoma" w:hAnsi="Tahoma" w:cs="Tahoma"/>
+                <w:b/>
+                <w:bCs/>
+                <w:sz w:val="22"/>
+                <w:szCs w:val="22"/>
+              </w:rPr>
+              <w:t>CDU- 1</w:t>
+            </w:r>
+            <w:r>
+              <w:rPr>
+                <w:rFonts w:ascii="Tahoma" w:hAnsi="Tahoma" w:cs="Tahoma"/>
+                <w:b/>
+                <w:bCs/>
+                <w:sz w:val="22"/>
+                <w:szCs w:val="22"/>
+              </w:rPr>
+              <w:t>8</w:t>
+            </w:r>
+          </w:p>
+        </w:tc>
+        <w:tc>
+          <w:tcPr>
+            <w:tcW w:w="5655" w:type="dxa"/>
+            <w:gridSpan w:val="2"/>
+          </w:tcPr>
+          <w:p>
+            <w:pPr>
+              <w:keepNext/>
+              <w:outlineLvl w:val="0"/>
+              <w:rPr>
+                <w:rFonts w:ascii="Tahoma" w:hAnsi="Tahoma" w:cs="Tahoma"/>
+                <w:b/>
+                <w:bCs/>
+                <w:sz w:val="22"/>
+                <w:szCs w:val="22"/>
+              </w:rPr>
+            </w:pPr>
+            <w:r>
+              <w:rPr>
+                <w:rFonts w:ascii="Tahoma" w:hAnsi="Tahoma" w:cs="Tahoma"/>
+                <w:b/>
+                <w:bCs/>
+                <w:sz w:val="22"/>
+                <w:szCs w:val="22"/>
+              </w:rPr>
+              <w:t xml:space="preserve">Pagar </w:t>
+            </w:r>
+            <w:r>
+              <w:rPr>
+                <w:rFonts w:ascii="Tahoma" w:hAnsi="Tahoma" w:cs="Tahoma"/>
+                <w:b/>
+                <w:bCs/>
+                <w:sz w:val="22"/>
+                <w:szCs w:val="22"/>
+              </w:rPr>
+              <w:t>Presencialmente</w:t>
+            </w:r>
+          </w:p>
+        </w:tc>
+      </w:tr>
+      <w:tr>
+        <w:trPr>
+          <w:cantSplit/>
+        </w:trPr>
+        <w:tc>
+          <w:tcPr>
+            <w:tcW w:w="2839" w:type="dxa"/>
+          </w:tcPr>
+          <w:p>
+            <w:pPr>
+              <w:rPr>
+                <w:rFonts w:ascii="Tahoma" w:hAnsi="Tahoma" w:cs="Tahoma"/>
+                <w:b/>
+                <w:bCs/>
+                <w:sz w:val="22"/>
+                <w:szCs w:val="22"/>
+              </w:rPr>
+            </w:pPr>
+            <w:r>
+              <w:rPr>
+                <w:rFonts w:ascii="Tahoma" w:hAnsi="Tahoma" w:cs="Tahoma"/>
+                <w:b/>
+                <w:bCs/>
+                <w:sz w:val="22"/>
+                <w:szCs w:val="22"/>
+              </w:rPr>
+              <w:t>Actor Principal</w:t>
+            </w:r>
+          </w:p>
+        </w:tc>
+        <w:tc>
+          <w:tcPr>
+            <w:tcW w:w="5655" w:type="dxa"/>
+            <w:gridSpan w:val="2"/>
+          </w:tcPr>
+          <w:p>
+            <w:pPr>
+              <w:rPr>
+                <w:rFonts w:ascii="Tahoma" w:hAnsi="Tahoma" w:cs="Tahoma"/>
+                <w:sz w:val="22"/>
+                <w:szCs w:val="22"/>
+              </w:rPr>
+            </w:pPr>
+            <w:r>
+              <w:rPr>
+                <w:rFonts w:ascii="Tahoma" w:hAnsi="Tahoma" w:cs="Tahoma"/>
+                <w:sz w:val="22"/>
+                <w:szCs w:val="22"/>
+              </w:rPr>
+              <w:t>Comprador, Vendedor</w:t>
+            </w:r>
+          </w:p>
+        </w:tc>
+      </w:tr>
+      <w:tr>
+        <w:trPr>
+          <w:cantSplit/>
+        </w:trPr>
+        <w:tc>
+          <w:tcPr>
+            <w:tcW w:w="2839" w:type="dxa"/>
+          </w:tcPr>
+          <w:p>
+            <w:pPr>
+              <w:keepNext/>
+              <w:outlineLvl w:val="0"/>
+              <w:rPr>
+                <w:rFonts w:ascii="Tahoma" w:hAnsi="Tahoma" w:cs="Tahoma"/>
+                <w:b/>
+                <w:bCs/>
+                <w:sz w:val="22"/>
+                <w:szCs w:val="22"/>
+              </w:rPr>
+            </w:pPr>
+            <w:r>
+              <w:rPr>
+                <w:rFonts w:ascii="Tahoma" w:hAnsi="Tahoma" w:cs="Tahoma"/>
+                <w:b/>
+                <w:bCs/>
+                <w:sz w:val="22"/>
+                <w:szCs w:val="22"/>
+              </w:rPr>
+              <w:t>Descripción</w:t>
+            </w:r>
+          </w:p>
+        </w:tc>
+        <w:tc>
+          <w:tcPr>
+            <w:tcW w:w="5655" w:type="dxa"/>
+            <w:gridSpan w:val="2"/>
+          </w:tcPr>
+          <w:p>
+            <w:pPr>
+              <w:rPr>
+                <w:rFonts w:ascii="Tahoma" w:hAnsi="Tahoma" w:cs="Tahoma"/>
+                <w:sz w:val="22"/>
+                <w:szCs w:val="22"/>
+              </w:rPr>
+            </w:pPr>
+            <w:r>
+              <w:rPr>
+                <w:rFonts w:ascii="Tahoma" w:hAnsi="Tahoma" w:cs="Tahoma"/>
+                <w:sz w:val="22"/>
+                <w:szCs w:val="22"/>
+              </w:rPr>
+              <w:t>Permite a un usuario de rol comprador o vendedor realizar el pago de un producto mediante distinto tipo de pagos</w:t>
+            </w:r>
+          </w:p>
+        </w:tc>
+      </w:tr>
+      <w:tr>
+        <w:trPr>
+          <w:cantSplit/>
+        </w:trPr>
+        <w:tc>
+          <w:tcPr>
+            <w:tcW w:w="2839" w:type="dxa"/>
+          </w:tcPr>
+          <w:p>
+            <w:pPr>
+              <w:rPr>
+                <w:rFonts w:ascii="Tahoma" w:hAnsi="Tahoma" w:cs="Tahoma"/>
+                <w:b/>
+                <w:bCs/>
+                <w:sz w:val="22"/>
+                <w:szCs w:val="22"/>
+              </w:rPr>
+            </w:pPr>
+            <w:r>
+              <w:rPr>
+                <w:rFonts w:ascii="Tahoma" w:hAnsi="Tahoma" w:cs="Tahoma"/>
+                <w:b/>
+                <w:bCs/>
+                <w:sz w:val="22"/>
+                <w:szCs w:val="22"/>
+              </w:rPr>
+              <w:t>Precondición</w:t>
+            </w:r>
+          </w:p>
+        </w:tc>
+        <w:tc>
+          <w:tcPr>
+            <w:tcW w:w="5655" w:type="dxa"/>
+            <w:gridSpan w:val="2"/>
+          </w:tcPr>
+          <w:p>
+            <w:pPr>
+              <w:rPr>
+                <w:rFonts w:ascii="Tahoma" w:hAnsi="Tahoma" w:cs="Tahoma"/>
+                <w:sz w:val="22"/>
+                <w:szCs w:val="22"/>
+              </w:rPr>
+            </w:pPr>
+            <w:r>
+              <w:rPr>
+                <w:rFonts w:ascii="Tahoma" w:hAnsi="Tahoma" w:cs="Tahoma"/>
+                <w:sz w:val="22"/>
+                <w:szCs w:val="22"/>
+              </w:rPr>
+              <w:t xml:space="preserve">El usuario debe estar registrado como Comprador o Vendedor y debe haberse seleccionado comprar en un producto </w:t>
+            </w:r>
+            <w:r>
+              <w:rPr>
+                <w:rFonts w:ascii="Tahoma" w:hAnsi="Tahoma" w:cs="Tahoma"/>
+                <w:sz w:val="22"/>
+                <w:szCs w:val="22"/>
+              </w:rPr>
+              <w:t>y estar en el quiosco pactado con el vendedor</w:t>
+            </w:r>
+            <w:r>
+              <w:rPr>
+                <w:rFonts w:ascii="Tahoma" w:hAnsi="Tahoma" w:cs="Tahoma"/>
+                <w:sz w:val="22"/>
+                <w:szCs w:val="22"/>
+              </w:rPr>
+              <w:t>.</w:t>
+            </w:r>
+          </w:p>
+        </w:tc>
+      </w:tr>
+      <w:tr>
+        <w:trPr>
+          <w:cantSplit/>
+        </w:trPr>
+        <w:tc>
+          <w:tcPr>
+            <w:tcW w:w="2839" w:type="dxa"/>
+            <w:vMerge w:val="restart"/>
+          </w:tcPr>
+          <w:p>
+            <w:pPr>
+              <w:rPr>
+                <w:rFonts w:ascii="Tahoma" w:hAnsi="Tahoma" w:cs="Tahoma"/>
+                <w:b/>
+                <w:bCs/>
+                <w:sz w:val="22"/>
+                <w:szCs w:val="22"/>
+              </w:rPr>
+            </w:pPr>
+            <w:r>
+              <w:rPr>
+                <w:rFonts w:ascii="Tahoma" w:hAnsi="Tahoma" w:cs="Tahoma"/>
+                <w:b/>
+                <w:bCs/>
+                <w:sz w:val="22"/>
+                <w:szCs w:val="22"/>
+              </w:rPr>
+              <w:t>Secuencia</w:t>
+            </w:r>
+          </w:p>
+          <w:p>
+            <w:pPr>
+              <w:keepNext/>
+              <w:outlineLvl w:val="0"/>
+              <w:rPr>
+                <w:rFonts w:ascii="Tahoma" w:hAnsi="Tahoma" w:cs="Tahoma"/>
+                <w:b/>
+                <w:bCs/>
+                <w:sz w:val="22"/>
+                <w:szCs w:val="22"/>
+              </w:rPr>
+            </w:pPr>
+            <w:r>
+              <w:rPr>
+                <w:rFonts w:ascii="Tahoma" w:hAnsi="Tahoma" w:cs="Tahoma"/>
+                <w:b/>
+                <w:bCs/>
+                <w:sz w:val="22"/>
+                <w:szCs w:val="22"/>
+              </w:rPr>
+              <w:t>Normal</w:t>
+            </w:r>
+          </w:p>
+        </w:tc>
+        <w:tc>
+          <w:tcPr>
+            <w:tcW w:w="783" w:type="dxa"/>
+          </w:tcPr>
+          <w:p>
+            <w:pPr>
+              <w:rPr>
+                <w:rFonts w:ascii="Tahoma" w:hAnsi="Tahoma" w:cs="Tahoma"/>
+                <w:b/>
+                <w:bCs/>
+                <w:sz w:val="22"/>
+                <w:szCs w:val="22"/>
+              </w:rPr>
+            </w:pPr>
+            <w:r>
+              <w:rPr>
+                <w:rFonts w:ascii="Tahoma" w:hAnsi="Tahoma" w:cs="Tahoma"/>
+                <w:b/>
+                <w:bCs/>
+                <w:sz w:val="22"/>
+                <w:szCs w:val="22"/>
+              </w:rPr>
+              <w:t>Paso</w:t>
+            </w:r>
+          </w:p>
+        </w:tc>
+        <w:tc>
+          <w:tcPr>
+            <w:tcW w:w="4872" w:type="dxa"/>
+          </w:tcPr>
+          <w:p>
+            <w:pPr>
+              <w:rPr>
+                <w:rFonts w:ascii="Tahoma" w:hAnsi="Tahoma" w:cs="Tahoma"/>
+                <w:b/>
+                <w:bCs/>
+                <w:sz w:val="22"/>
+                <w:szCs w:val="22"/>
+              </w:rPr>
+            </w:pPr>
+            <w:r>
+              <w:rPr>
+                <w:rFonts w:ascii="Tahoma" w:hAnsi="Tahoma" w:cs="Tahoma"/>
+                <w:b/>
+                <w:bCs/>
+                <w:sz w:val="22"/>
+                <w:szCs w:val="22"/>
+              </w:rPr>
+              <w:t>Acción</w:t>
+            </w:r>
+          </w:p>
+        </w:tc>
+      </w:tr>
+      <w:tr>
+        <w:trPr>
+          <w:cantSplit/>
+        </w:trPr>
+        <w:tc>
+          <w:tcPr>
+            <w:tcW w:w="2839" w:type="dxa"/>
+            <w:vMerge/>
+          </w:tcPr>
+          <w:p>
+            <w:pPr>
+              <w:rPr>
+                <w:rFonts w:ascii="Tahoma" w:hAnsi="Tahoma" w:cs="Tahoma"/>
+                <w:b/>
+                <w:bCs/>
+                <w:sz w:val="22"/>
+                <w:szCs w:val="22"/>
+              </w:rPr>
+            </w:pPr>
+          </w:p>
+        </w:tc>
+        <w:tc>
+          <w:tcPr>
+            <w:tcW w:w="783" w:type="dxa"/>
+          </w:tcPr>
+          <w:p>
+            <w:pPr>
+              <w:jc w:val="center"/>
+              <w:rPr>
+                <w:rFonts w:ascii="Tahoma" w:hAnsi="Tahoma" w:cs="Tahoma"/>
+                <w:sz w:val="22"/>
+                <w:szCs w:val="22"/>
+              </w:rPr>
+            </w:pPr>
+            <w:r>
+              <w:rPr>
+                <w:rFonts w:ascii="Tahoma" w:hAnsi="Tahoma" w:cs="Tahoma"/>
+                <w:sz w:val="22"/>
+                <w:szCs w:val="22"/>
+              </w:rPr>
+              <w:t>1</w:t>
+            </w:r>
+          </w:p>
+        </w:tc>
+        <w:tc>
+          <w:tcPr>
+            <w:tcW w:w="4872" w:type="dxa"/>
+          </w:tcPr>
+          <w:p>
+            <w:pPr>
+              <w:rPr>
+                <w:rFonts w:ascii="Tahoma" w:hAnsi="Tahoma" w:cs="Tahoma"/>
+                <w:bCs/>
+                <w:sz w:val="22"/>
+                <w:szCs w:val="22"/>
+              </w:rPr>
+            </w:pPr>
+            <w:r>
+              <w:rPr>
+                <w:rFonts w:ascii="Tahoma" w:hAnsi="Tahoma" w:cs="Tahoma"/>
+                <w:bCs/>
+                <w:sz w:val="22"/>
+                <w:szCs w:val="22"/>
+              </w:rPr>
+              <w:t>El usuario realiza la compra de un artículo</w:t>
+            </w:r>
+          </w:p>
+        </w:tc>
+      </w:tr>
+      <w:tr>
+        <w:trPr>
+          <w:cantSplit/>
+        </w:trPr>
+        <w:tc>
+          <w:tcPr>
+            <w:tcW w:w="2839" w:type="dxa"/>
+            <w:vMerge/>
+          </w:tcPr>
+          <w:p>
+            <w:pPr>
+              <w:rPr>
+                <w:rFonts w:ascii="Tahoma" w:hAnsi="Tahoma" w:cs="Tahoma"/>
+                <w:b/>
+                <w:bCs/>
+                <w:sz w:val="22"/>
+                <w:szCs w:val="22"/>
+              </w:rPr>
+            </w:pPr>
+          </w:p>
+        </w:tc>
+        <w:tc>
+          <w:tcPr>
+            <w:tcW w:w="783" w:type="dxa"/>
+          </w:tcPr>
+          <w:p>
+            <w:pPr>
+              <w:jc w:val="center"/>
+              <w:rPr>
+                <w:rFonts w:ascii="Tahoma" w:hAnsi="Tahoma" w:cs="Tahoma"/>
+                <w:sz w:val="22"/>
+                <w:szCs w:val="22"/>
+              </w:rPr>
+            </w:pPr>
+            <w:r>
+              <w:rPr>
+                <w:rFonts w:ascii="Tahoma" w:hAnsi="Tahoma" w:cs="Tahoma"/>
+                <w:sz w:val="22"/>
+                <w:szCs w:val="22"/>
+              </w:rPr>
+              <w:t>2</w:t>
+            </w:r>
+          </w:p>
+        </w:tc>
+        <w:tc>
+          <w:tcPr>
+            <w:tcW w:w="4872" w:type="dxa"/>
+          </w:tcPr>
+          <w:p>
+            <w:pPr>
+              <w:rPr>
+                <w:rFonts w:ascii="Tahoma" w:hAnsi="Tahoma" w:cs="Tahoma"/>
+                <w:sz w:val="22"/>
+                <w:szCs w:val="22"/>
+              </w:rPr>
+            </w:pPr>
+            <w:r>
+              <w:rPr>
+                <w:rFonts w:ascii="Tahoma" w:hAnsi="Tahoma" w:cs="Tahoma"/>
+                <w:sz w:val="22"/>
+                <w:szCs w:val="22"/>
+              </w:rPr>
+              <w:t xml:space="preserve">El usuario debe elegir el tipo de pago </w:t>
+            </w:r>
+            <w:r>
+              <w:rPr>
+                <w:rFonts w:ascii="Tahoma" w:hAnsi="Tahoma" w:cs="Tahoma"/>
+                <w:sz w:val="22"/>
+                <w:szCs w:val="22"/>
+              </w:rPr>
+              <w:t>presencial</w:t>
+            </w:r>
+          </w:p>
+        </w:tc>
+      </w:tr>
+      <w:tr>
+        <w:trPr>
+          <w:cantSplit/>
+        </w:trPr>
+        <w:tc>
+          <w:tcPr>
+            <w:tcW w:w="2839" w:type="dxa"/>
+            <w:vMerge/>
+          </w:tcPr>
+          <w:p>
+            <w:pPr>
+              <w:rPr>
+                <w:rFonts w:ascii="Tahoma" w:hAnsi="Tahoma" w:cs="Tahoma"/>
+                <w:b/>
+                <w:bCs/>
+                <w:sz w:val="22"/>
+                <w:szCs w:val="22"/>
+              </w:rPr>
+            </w:pPr>
+          </w:p>
+        </w:tc>
+        <w:tc>
+          <w:tcPr>
+            <w:tcW w:w="783" w:type="dxa"/>
+          </w:tcPr>
+          <w:p>
+            <w:pPr>
+              <w:jc w:val="center"/>
+              <w:rPr>
+                <w:rFonts w:ascii="Tahoma" w:hAnsi="Tahoma" w:cs="Tahoma"/>
+                <w:sz w:val="22"/>
+                <w:szCs w:val="22"/>
+              </w:rPr>
+            </w:pPr>
+            <w:r>
+              <w:rPr>
+                <w:rFonts w:ascii="Tahoma" w:hAnsi="Tahoma" w:cs="Tahoma"/>
+                <w:sz w:val="22"/>
+                <w:szCs w:val="22"/>
+              </w:rPr>
+              <w:t>3</w:t>
+            </w:r>
+          </w:p>
+        </w:tc>
+        <w:tc>
+          <w:tcPr>
+            <w:tcW w:w="4872" w:type="dxa"/>
+          </w:tcPr>
+          <w:p>
+            <w:pPr>
+              <w:rPr>
+                <w:rFonts w:ascii="Tahoma" w:hAnsi="Tahoma" w:cs="Tahoma"/>
+                <w:sz w:val="22"/>
+                <w:szCs w:val="22"/>
+              </w:rPr>
+            </w:pPr>
+            <w:r>
+              <w:rPr>
+                <w:rFonts w:ascii="Tahoma" w:hAnsi="Tahoma" w:cs="Tahoma"/>
+                <w:sz w:val="22"/>
+                <w:szCs w:val="22"/>
+              </w:rPr>
+              <w:t>La compra se volverá un pedido pendiente hasta que se concrete la entrega del producto.</w:t>
+            </w:r>
+          </w:p>
+        </w:tc>
+      </w:tr>
+      <w:tr>
+        <w:trPr>
+          <w:cantSplit/>
+        </w:trPr>
+        <w:tc>
+          <w:tcPr>
+            <w:tcW w:w="2839" w:type="dxa"/>
+            <w:vMerge/>
+          </w:tcPr>
+          <w:p>
+            <w:pPr>
+              <w:rPr>
+                <w:rFonts w:ascii="Tahoma" w:hAnsi="Tahoma" w:cs="Tahoma"/>
+                <w:b/>
+                <w:bCs/>
+                <w:sz w:val="22"/>
+                <w:szCs w:val="22"/>
+              </w:rPr>
+            </w:pPr>
+          </w:p>
+        </w:tc>
+        <w:tc>
+          <w:tcPr>
+            <w:tcW w:w="783" w:type="dxa"/>
+          </w:tcPr>
+          <w:p>
+            <w:pPr>
+              <w:jc w:val="center"/>
+              <w:rPr>
+                <w:rFonts w:ascii="Tahoma" w:hAnsi="Tahoma" w:cs="Tahoma"/>
+                <w:sz w:val="22"/>
+                <w:szCs w:val="22"/>
+              </w:rPr>
+            </w:pPr>
+            <w:r>
+              <w:rPr>
+                <w:rFonts w:ascii="Tahoma" w:hAnsi="Tahoma" w:cs="Tahoma"/>
+                <w:sz w:val="22"/>
+                <w:szCs w:val="22"/>
+              </w:rPr>
+              <w:t>4</w:t>
+            </w:r>
+          </w:p>
+        </w:tc>
+        <w:tc>
+          <w:tcPr>
+            <w:tcW w:w="4872" w:type="dxa"/>
+          </w:tcPr>
+          <w:p>
+            <w:pPr>
+              <w:rPr>
+                <w:rFonts w:ascii="Tahoma" w:hAnsi="Tahoma" w:cs="Tahoma"/>
+                <w:sz w:val="22"/>
+                <w:szCs w:val="22"/>
+              </w:rPr>
+            </w:pPr>
+            <w:r>
+              <w:rPr>
+                <w:rFonts w:ascii="Tahoma" w:hAnsi="Tahoma" w:cs="Tahoma"/>
+                <w:sz w:val="22"/>
+                <w:szCs w:val="22"/>
+              </w:rPr>
+              <w:t>El usuario paga en el quisco y en el lugar pactado</w:t>
+            </w:r>
+            <w:r>
+              <w:rPr>
+                <w:rFonts w:ascii="Tahoma" w:hAnsi="Tahoma" w:cs="Tahoma"/>
+                <w:sz w:val="22"/>
+                <w:szCs w:val="22"/>
+              </w:rPr>
+              <w:t xml:space="preserve"> con el vendedor una vez recibido el producto</w:t>
+            </w:r>
+          </w:p>
+        </w:tc>
+      </w:tr>
+      <w:tr>
+        <w:trPr>
+          <w:cantSplit/>
+        </w:trPr>
+        <w:tc>
+          <w:tcPr>
+            <w:tcW w:w="2839" w:type="dxa"/>
+          </w:tcPr>
+          <w:p>
+            <w:pPr>
+              <w:rPr>
+                <w:rFonts w:ascii="Tahoma" w:hAnsi="Tahoma" w:cs="Tahoma"/>
+                <w:b/>
+                <w:bCs/>
+                <w:sz w:val="22"/>
+                <w:szCs w:val="22"/>
+              </w:rPr>
+            </w:pPr>
+            <w:r>
+              <w:rPr>
+                <w:rFonts w:ascii="Tahoma" w:hAnsi="Tahoma" w:cs="Tahoma"/>
+                <w:b/>
+                <w:bCs/>
+                <w:sz w:val="22"/>
+                <w:szCs w:val="22"/>
+              </w:rPr>
+              <w:t>Postcondición</w:t>
+            </w:r>
+          </w:p>
+        </w:tc>
+        <w:tc>
+          <w:tcPr>
+            <w:tcW w:w="5655" w:type="dxa"/>
+            <w:gridSpan w:val="2"/>
+          </w:tcPr>
+          <w:p>
+            <w:pPr>
+              <w:rPr>
+                <w:rFonts w:ascii="Tahoma" w:hAnsi="Tahoma" w:cs="Tahoma"/>
+                <w:sz w:val="22"/>
+                <w:szCs w:val="22"/>
+              </w:rPr>
+            </w:pPr>
+            <w:r>
+              <w:rPr>
+                <w:rFonts w:ascii="Tahoma" w:hAnsi="Tahoma" w:cs="Tahoma"/>
+                <w:sz w:val="22"/>
+                <w:szCs w:val="22"/>
+              </w:rPr>
+              <w:t>Ninguna</w:t>
+            </w:r>
+          </w:p>
+        </w:tc>
+      </w:tr>
+      <w:tr>
+        <w:trPr>
+          <w:cantSplit/>
+        </w:trPr>
+        <w:tc>
+          <w:tcPr>
+            <w:tcW w:w="2839" w:type="dxa"/>
+            <w:vMerge w:val="restart"/>
+          </w:tcPr>
+          <w:p>
+            <w:pPr>
+              <w:keepNext/>
+              <w:outlineLvl w:val="0"/>
+              <w:rPr>
+                <w:rFonts w:ascii="Tahoma" w:hAnsi="Tahoma" w:cs="Tahoma"/>
+                <w:b/>
+                <w:bCs/>
+                <w:sz w:val="22"/>
+                <w:szCs w:val="22"/>
+              </w:rPr>
+            </w:pPr>
+            <w:r>
+              <w:rPr>
+                <w:rFonts w:ascii="Tahoma" w:hAnsi="Tahoma" w:cs="Tahoma"/>
+                <w:b/>
+                <w:bCs/>
+                <w:sz w:val="22"/>
+                <w:szCs w:val="22"/>
+              </w:rPr>
+              <w:t>Excepciones</w:t>
+            </w:r>
+          </w:p>
+        </w:tc>
+        <w:tc>
+          <w:tcPr>
+            <w:tcW w:w="783" w:type="dxa"/>
+          </w:tcPr>
+          <w:p>
+            <w:pPr>
+              <w:jc w:val="center"/>
+              <w:rPr>
+                <w:rFonts w:ascii="Tahoma" w:hAnsi="Tahoma" w:cs="Tahoma"/>
+                <w:b/>
+                <w:bCs/>
+                <w:sz w:val="22"/>
+                <w:szCs w:val="22"/>
+              </w:rPr>
+            </w:pPr>
+            <w:r>
+              <w:rPr>
+                <w:rFonts w:ascii="Tahoma" w:hAnsi="Tahoma" w:cs="Tahoma"/>
+                <w:b/>
+                <w:bCs/>
+                <w:sz w:val="22"/>
+                <w:szCs w:val="22"/>
+              </w:rPr>
+              <w:t>Paso</w:t>
+            </w:r>
+          </w:p>
+        </w:tc>
+        <w:tc>
+          <w:tcPr>
+            <w:tcW w:w="4872" w:type="dxa"/>
+          </w:tcPr>
+          <w:p>
+            <w:pPr>
+              <w:rPr>
+                <w:rFonts w:ascii="Tahoma" w:hAnsi="Tahoma" w:cs="Tahoma"/>
+                <w:b/>
+                <w:bCs/>
+                <w:sz w:val="22"/>
+                <w:szCs w:val="22"/>
+              </w:rPr>
+            </w:pPr>
+            <w:r>
+              <w:rPr>
+                <w:rFonts w:ascii="Tahoma" w:hAnsi="Tahoma" w:cs="Tahoma"/>
+                <w:b/>
+                <w:bCs/>
+                <w:sz w:val="22"/>
+                <w:szCs w:val="22"/>
+              </w:rPr>
+              <w:t>Acción</w:t>
+            </w:r>
+          </w:p>
+        </w:tc>
+      </w:tr>
+      <w:tr>
+        <w:trPr>
+          <w:cantSplit/>
+        </w:trPr>
+        <w:tc>
+          <w:tcPr>
+            <w:tcW w:w="2839" w:type="dxa"/>
+            <w:vMerge/>
+          </w:tcPr>
+          <w:p>
+            <w:pPr>
+              <w:rPr>
+                <w:rFonts w:ascii="Tahoma" w:hAnsi="Tahoma" w:cs="Tahoma"/>
+                <w:b/>
+                <w:bCs/>
+                <w:sz w:val="22"/>
+                <w:szCs w:val="22"/>
+              </w:rPr>
+            </w:pPr>
+          </w:p>
+        </w:tc>
+        <w:tc>
+          <w:tcPr>
+            <w:tcW w:w="783" w:type="dxa"/>
+          </w:tcPr>
+          <w:p>
+            <w:pPr>
+              <w:jc w:val="center"/>
+              <w:rPr>
+                <w:rFonts w:ascii="Tahoma" w:hAnsi="Tahoma" w:cs="Tahoma"/>
+                <w:sz w:val="22"/>
+                <w:szCs w:val="22"/>
+              </w:rPr>
+            </w:pPr>
+            <w:r>
+              <w:rPr>
+                <w:rFonts w:ascii="Tahoma" w:hAnsi="Tahoma" w:cs="Tahoma"/>
+                <w:sz w:val="22"/>
+                <w:szCs w:val="22"/>
+              </w:rPr>
+              <w:t>-</w:t>
+            </w:r>
+          </w:p>
+        </w:tc>
+        <w:tc>
+          <w:tcPr>
+            <w:tcW w:w="4872" w:type="dxa"/>
+          </w:tcPr>
+          <w:p>
+            <w:pPr>
+              <w:rPr>
+                <w:rFonts w:ascii="Tahoma" w:hAnsi="Tahoma" w:cs="Tahoma"/>
+                <w:sz w:val="22"/>
+                <w:szCs w:val="22"/>
+              </w:rPr>
+            </w:pPr>
+            <w:r>
+              <w:rPr>
+                <w:rFonts w:ascii="Tahoma" w:hAnsi="Tahoma" w:cs="Tahoma"/>
+                <w:sz w:val="22"/>
+                <w:szCs w:val="22"/>
+              </w:rPr>
+              <w:t>Ninguna</w:t>
+            </w:r>
+          </w:p>
+        </w:tc>
+      </w:tr>
+    </w:tbl>
     <w:p>
       <w:pPr>
         <w:jc w:val="both"/>
@@ -14923,7 +15838,18 @@
                 <w:sz w:val="22"/>
                 <w:szCs w:val="22"/>
               </w:rPr>
-              <w:t>CDU- 18</w:t>
+              <w:lastRenderedPageBreak/>
+              <w:t>CDU- 1</w:t>
+            </w:r>
+            <w:r>
+              <w:rPr>
+                <w:rFonts w:ascii="Tahoma" w:hAnsi="Tahoma" w:cs="Tahoma"/>
+                <w:b/>
+                <w:bCs/>
+                <w:sz w:val="22"/>
+                <w:szCs w:val="22"/>
+              </w:rPr>
+              <w:t>9</w:t>
             </w:r>
           </w:p>
         </w:tc>
@@ -14952,7 +15878,27 @@
                 <w:sz w:val="22"/>
                 <w:szCs w:val="22"/>
               </w:rPr>
-              <w:t>Calificar</w:t>
+              <w:t>Pagar</w:t>
+            </w:r>
+            <w:r>
+              <w:rPr>
+                <w:rFonts w:ascii="Tahoma" w:hAnsi="Tahoma" w:cs="Tahoma"/>
+                <w:b/>
+                <w:bCs/>
+                <w:sz w:val="22"/>
+                <w:szCs w:val="22"/>
+              </w:rPr>
+              <w:t xml:space="preserve"> por saldo</w:t>
+            </w:r>
+            <w:r>
+              <w:rPr>
+                <w:rFonts w:ascii="Tahoma" w:hAnsi="Tahoma" w:cs="Tahoma"/>
+                <w:b/>
+                <w:bCs/>
+                <w:sz w:val="22"/>
+                <w:szCs w:val="22"/>
+              </w:rPr>
+              <w:t xml:space="preserve"> </w:t>
             </w:r>
           </w:p>
         </w:tc>
@@ -15062,7 +16008,7 @@
                 <w:sz w:val="22"/>
                 <w:szCs w:val="22"/>
               </w:rPr>
-              <w:t>Permite a un usuario de rol comprador, vendedor calificar un producto o vendedor una vez que el pedido haya sido entregado.</w:t>
+              <w:t>Permite a un usuario de rol comprador o vendedor realizar el pago de un producto mediante distinto tipo de pagos</w:t>
             </w:r>
           </w:p>
         </w:tc>
@@ -15116,7 +16062,7 @@
                 <w:sz w:val="22"/>
                 <w:szCs w:val="22"/>
               </w:rPr>
-              <w:t>El usuario debe estar registrado como Comprador o Vendedor y haber indicado la conclusión del pedido.</w:t>
+              <w:t>El usuario debe estar registrado como Comprador o Vendedor y debe haberse seleccionado comprar en un producto para realizar el pago.</w:t>
             </w:r>
           </w:p>
         </w:tc>
@@ -15292,7 +16238,7 @@
                 <w:sz w:val="22"/>
                 <w:szCs w:val="22"/>
               </w:rPr>
-              <w:t>El usuario elige el pedido que se concretó.</w:t>
+              <w:t>El usuario realiza la compra de un artículo</w:t>
             </w:r>
           </w:p>
         </w:tc>
@@ -15359,7 +16305,15 @@
                 <w:sz w:val="22"/>
                 <w:szCs w:val="22"/>
               </w:rPr>
-              <w:t>Califica con estrellas a partir del servicio brindado.</w:t>
+              <w:t xml:space="preserve">El usuario debe elegir el tipo de pago </w:t>
+            </w:r>
+            <w:r>
+              <w:rPr>
+                <w:rFonts w:ascii="Tahoma" w:hAnsi="Tahoma" w:cs="Tahoma"/>
+                <w:sz w:val="22"/>
+                <w:szCs w:val="22"/>
+              </w:rPr>
+              <w:t>por saldo</w:t>
             </w:r>
           </w:p>
         </w:tc>
@@ -15426,7 +16380,74 @@
                 <w:sz w:val="22"/>
                 <w:szCs w:val="22"/>
               </w:rPr>
-              <w:t>La calificación se verá reflejada en el servicio brindado por el vendedor.</w:t>
+              <w:t>Se cancela el valor correspondiente del producto.</w:t>
+            </w:r>
+          </w:p>
+        </w:tc>
+      </w:tr>
+      <w:tr>
+        <w:trPr>
+          <w:cantSplit/>
+        </w:trPr>
+        <w:tc>
+          <w:tcPr>
+            <w:tcW w:w="2839" w:type="dxa"/>
+            <w:vMerge/>
+          </w:tcPr>
+          <w:p>
+            <w:pPr>
+              <w:rPr>
+                <w:rFonts w:ascii="Tahoma" w:hAnsi="Tahoma" w:cs="Tahoma"/>
+                <w:b/>
+                <w:bCs/>
+                <w:sz w:val="22"/>
+                <w:szCs w:val="22"/>
+              </w:rPr>
+            </w:pPr>
+          </w:p>
+        </w:tc>
+        <w:tc>
+          <w:tcPr>
+            <w:tcW w:w="783" w:type="dxa"/>
+          </w:tcPr>
+          <w:p>
+            <w:pPr>
+              <w:jc w:val="center"/>
+              <w:rPr>
+                <w:rFonts w:ascii="Tahoma" w:hAnsi="Tahoma" w:cs="Tahoma"/>
+                <w:sz w:val="22"/>
+                <w:szCs w:val="22"/>
+              </w:rPr>
+            </w:pPr>
+            <w:r>
+              <w:rPr>
+                <w:rFonts w:ascii="Tahoma" w:hAnsi="Tahoma" w:cs="Tahoma"/>
+                <w:sz w:val="22"/>
+                <w:szCs w:val="22"/>
+              </w:rPr>
+              <w:t>4</w:t>
+            </w:r>
+          </w:p>
+        </w:tc>
+        <w:tc>
+          <w:tcPr>
+            <w:tcW w:w="4872" w:type="dxa"/>
+          </w:tcPr>
+          <w:p>
+            <w:pPr>
+              <w:rPr>
+                <w:rFonts w:ascii="Tahoma" w:hAnsi="Tahoma" w:cs="Tahoma"/>
+                <w:sz w:val="22"/>
+                <w:szCs w:val="22"/>
+              </w:rPr>
+            </w:pPr>
+            <w:r>
+              <w:rPr>
+                <w:rFonts w:ascii="Tahoma" w:hAnsi="Tahoma" w:cs="Tahoma"/>
+                <w:sz w:val="22"/>
+                <w:szCs w:val="22"/>
+              </w:rPr>
+              <w:t>La compra se volverá un pedido pendiente hasta que se concrete la entrega del producto.</w:t>
             </w:r>
           </w:p>
         </w:tc>
@@ -15612,7 +16633,7 @@
                 <w:sz w:val="22"/>
                 <w:szCs w:val="22"/>
               </w:rPr>
-              <w:t>2</w:t>
+              <w:t>3</w:t>
             </w:r>
           </w:p>
         </w:tc>
@@ -15634,22 +16655,12 @@
                 <w:sz w:val="22"/>
                 <w:szCs w:val="22"/>
               </w:rPr>
-              <w:t>El producto o el vendedor haya sido eliminado antes de que haya sido calificado</w:t>
+              <w:t>El usuario no posee el saldo suficiente en la aplicación.</w:t>
             </w:r>
           </w:p>
         </w:tc>
       </w:tr>
     </w:tbl>
-    <w:p>
-      <w:pPr>
-        <w:jc w:val="both"/>
-        <w:rPr>
-          <w:rFonts w:ascii="Tahoma" w:hAnsi="Tahoma" w:cs="Tahoma"/>
-          <w:sz w:val="22"/>
-          <w:szCs w:val="22"/>
-        </w:rPr>
-      </w:pPr>
-    </w:p>
     <w:p>
       <w:pPr>
         <w:jc w:val="both"/>
@@ -15719,8 +16730,17 @@
                 <w:sz w:val="22"/>
                 <w:szCs w:val="22"/>
               </w:rPr>
-              <w:lastRenderedPageBreak/>
-              <w:t>CDU- 19</w:t>
+              <w:t xml:space="preserve">CDU- </w:t>
+            </w:r>
+            <w:r>
+              <w:rPr>
+                <w:rFonts w:ascii="Tahoma" w:hAnsi="Tahoma" w:cs="Tahoma"/>
+                <w:b/>
+                <w:bCs/>
+                <w:sz w:val="22"/>
+                <w:szCs w:val="22"/>
+              </w:rPr>
+              <w:t>20</w:t>
             </w:r>
           </w:p>
         </w:tc>
@@ -15749,7 +16769,7 @@
                 <w:sz w:val="22"/>
                 <w:szCs w:val="22"/>
               </w:rPr>
-              <w:t>Calificar Producto</w:t>
+              <w:t>Calificar</w:t>
             </w:r>
           </w:p>
         </w:tc>
@@ -15818,23 +16838,25 @@
           </w:tcPr>
           <w:p>
             <w:pPr>
-              <w:rPr>
-                <w:rFonts w:ascii="Tahoma" w:hAnsi="Tahoma" w:cs="Tahoma"/>
-                <w:b/>
-                <w:bCs/>
-                <w:sz w:val="22"/>
-                <w:szCs w:val="22"/>
-              </w:rPr>
-            </w:pPr>
-            <w:r>
-              <w:rPr>
-                <w:rFonts w:ascii="Tahoma" w:hAnsi="Tahoma" w:cs="Tahoma"/>
-                <w:b/>
-                <w:bCs/>
-                <w:sz w:val="22"/>
-                <w:szCs w:val="22"/>
-              </w:rPr>
-              <w:t>Extiende</w:t>
+              <w:keepNext/>
+              <w:outlineLvl w:val="0"/>
+              <w:rPr>
+                <w:rFonts w:ascii="Tahoma" w:hAnsi="Tahoma" w:cs="Tahoma"/>
+                <w:b/>
+                <w:bCs/>
+                <w:sz w:val="22"/>
+                <w:szCs w:val="22"/>
+              </w:rPr>
+            </w:pPr>
+            <w:r>
+              <w:rPr>
+                <w:rFonts w:ascii="Tahoma" w:hAnsi="Tahoma" w:cs="Tahoma"/>
+                <w:b/>
+                <w:bCs/>
+                <w:sz w:val="22"/>
+                <w:szCs w:val="22"/>
+              </w:rPr>
+              <w:t>Descripción</w:t>
             </w:r>
           </w:p>
         </w:tc>
@@ -15857,7 +16879,7 @@
                 <w:sz w:val="22"/>
                 <w:szCs w:val="22"/>
               </w:rPr>
-              <w:t>Calificar</w:t>
+              <w:t>Permite a un usuario de rol comprador, vendedor calificar un producto o vendedor una vez que el pedido haya sido entregado.</w:t>
             </w:r>
           </w:p>
         </w:tc>
@@ -15870,6 +16892,82 @@
           <w:tcPr>
             <w:tcW w:w="2839" w:type="dxa"/>
           </w:tcPr>
+          <w:p>
+            <w:pPr>
+              <w:rPr>
+                <w:rFonts w:ascii="Tahoma" w:hAnsi="Tahoma" w:cs="Tahoma"/>
+                <w:b/>
+                <w:bCs/>
+                <w:sz w:val="22"/>
+                <w:szCs w:val="22"/>
+              </w:rPr>
+            </w:pPr>
+            <w:r>
+              <w:rPr>
+                <w:rFonts w:ascii="Tahoma" w:hAnsi="Tahoma" w:cs="Tahoma"/>
+                <w:b/>
+                <w:bCs/>
+                <w:sz w:val="22"/>
+                <w:szCs w:val="22"/>
+              </w:rPr>
+              <w:t>Precondición</w:t>
+            </w:r>
+          </w:p>
+        </w:tc>
+        <w:tc>
+          <w:tcPr>
+            <w:tcW w:w="5655" w:type="dxa"/>
+            <w:gridSpan w:val="2"/>
+          </w:tcPr>
+          <w:p>
+            <w:pPr>
+              <w:rPr>
+                <w:rFonts w:ascii="Tahoma" w:hAnsi="Tahoma" w:cs="Tahoma"/>
+                <w:sz w:val="22"/>
+                <w:szCs w:val="22"/>
+              </w:rPr>
+            </w:pPr>
+            <w:r>
+              <w:rPr>
+                <w:rFonts w:ascii="Tahoma" w:hAnsi="Tahoma" w:cs="Tahoma"/>
+                <w:sz w:val="22"/>
+                <w:szCs w:val="22"/>
+              </w:rPr>
+              <w:t>El usuario debe estar registrado como Comprador o Vendedor y haber indicado la conclusión del pedido.</w:t>
+            </w:r>
+          </w:p>
+        </w:tc>
+      </w:tr>
+      <w:tr>
+        <w:trPr>
+          <w:cantSplit/>
+        </w:trPr>
+        <w:tc>
+          <w:tcPr>
+            <w:tcW w:w="2839" w:type="dxa"/>
+            <w:vMerge w:val="restart"/>
+          </w:tcPr>
+          <w:p>
+            <w:pPr>
+              <w:rPr>
+                <w:rFonts w:ascii="Tahoma" w:hAnsi="Tahoma" w:cs="Tahoma"/>
+                <w:b/>
+                <w:bCs/>
+                <w:sz w:val="22"/>
+                <w:szCs w:val="22"/>
+              </w:rPr>
+            </w:pPr>
+            <w:r>
+              <w:rPr>
+                <w:rFonts w:ascii="Tahoma" w:hAnsi="Tahoma" w:cs="Tahoma"/>
+                <w:b/>
+                <w:bCs/>
+                <w:sz w:val="22"/>
+                <w:szCs w:val="22"/>
+              </w:rPr>
+              <w:t>Secuencia</w:t>
+            </w:r>
+          </w:p>
           <w:p>
             <w:pPr>
               <w:keepNext/>
@@ -15890,7 +16988,293 @@
                 <w:sz w:val="22"/>
                 <w:szCs w:val="22"/>
               </w:rPr>
-              <w:t>Descripción</w:t>
+              <w:t>Normal</w:t>
+            </w:r>
+          </w:p>
+        </w:tc>
+        <w:tc>
+          <w:tcPr>
+            <w:tcW w:w="783" w:type="dxa"/>
+          </w:tcPr>
+          <w:p>
+            <w:pPr>
+              <w:rPr>
+                <w:rFonts w:ascii="Tahoma" w:hAnsi="Tahoma" w:cs="Tahoma"/>
+                <w:b/>
+                <w:bCs/>
+                <w:sz w:val="22"/>
+                <w:szCs w:val="22"/>
+              </w:rPr>
+            </w:pPr>
+            <w:r>
+              <w:rPr>
+                <w:rFonts w:ascii="Tahoma" w:hAnsi="Tahoma" w:cs="Tahoma"/>
+                <w:b/>
+                <w:bCs/>
+                <w:sz w:val="22"/>
+                <w:szCs w:val="22"/>
+              </w:rPr>
+              <w:t>Paso</w:t>
+            </w:r>
+          </w:p>
+        </w:tc>
+        <w:tc>
+          <w:tcPr>
+            <w:tcW w:w="4872" w:type="dxa"/>
+          </w:tcPr>
+          <w:p>
+            <w:pPr>
+              <w:rPr>
+                <w:rFonts w:ascii="Tahoma" w:hAnsi="Tahoma" w:cs="Tahoma"/>
+                <w:b/>
+                <w:bCs/>
+                <w:sz w:val="22"/>
+                <w:szCs w:val="22"/>
+              </w:rPr>
+            </w:pPr>
+            <w:r>
+              <w:rPr>
+                <w:rFonts w:ascii="Tahoma" w:hAnsi="Tahoma" w:cs="Tahoma"/>
+                <w:b/>
+                <w:bCs/>
+                <w:sz w:val="22"/>
+                <w:szCs w:val="22"/>
+              </w:rPr>
+              <w:t>Acción</w:t>
+            </w:r>
+          </w:p>
+        </w:tc>
+      </w:tr>
+      <w:tr>
+        <w:trPr>
+          <w:cantSplit/>
+        </w:trPr>
+        <w:tc>
+          <w:tcPr>
+            <w:tcW w:w="2839" w:type="dxa"/>
+            <w:vMerge/>
+          </w:tcPr>
+          <w:p>
+            <w:pPr>
+              <w:rPr>
+                <w:rFonts w:ascii="Tahoma" w:hAnsi="Tahoma" w:cs="Tahoma"/>
+                <w:b/>
+                <w:bCs/>
+                <w:sz w:val="22"/>
+                <w:szCs w:val="22"/>
+              </w:rPr>
+            </w:pPr>
+          </w:p>
+        </w:tc>
+        <w:tc>
+          <w:tcPr>
+            <w:tcW w:w="783" w:type="dxa"/>
+          </w:tcPr>
+          <w:p>
+            <w:pPr>
+              <w:jc w:val="center"/>
+              <w:rPr>
+                <w:rFonts w:ascii="Tahoma" w:hAnsi="Tahoma" w:cs="Tahoma"/>
+                <w:sz w:val="22"/>
+                <w:szCs w:val="22"/>
+              </w:rPr>
+            </w:pPr>
+            <w:r>
+              <w:rPr>
+                <w:rFonts w:ascii="Tahoma" w:hAnsi="Tahoma" w:cs="Tahoma"/>
+                <w:sz w:val="22"/>
+                <w:szCs w:val="22"/>
+              </w:rPr>
+              <w:t>1</w:t>
+            </w:r>
+          </w:p>
+        </w:tc>
+        <w:tc>
+          <w:tcPr>
+            <w:tcW w:w="4872" w:type="dxa"/>
+          </w:tcPr>
+          <w:p>
+            <w:pPr>
+              <w:rPr>
+                <w:rFonts w:ascii="Tahoma" w:hAnsi="Tahoma" w:cs="Tahoma"/>
+                <w:bCs/>
+                <w:sz w:val="22"/>
+                <w:szCs w:val="22"/>
+              </w:rPr>
+            </w:pPr>
+            <w:r>
+              <w:rPr>
+                <w:rFonts w:ascii="Tahoma" w:hAnsi="Tahoma" w:cs="Tahoma"/>
+                <w:bCs/>
+                <w:sz w:val="22"/>
+                <w:szCs w:val="22"/>
+              </w:rPr>
+              <w:t>El usuario elige el pedido que se concretó.</w:t>
+            </w:r>
+          </w:p>
+        </w:tc>
+      </w:tr>
+      <w:tr>
+        <w:trPr>
+          <w:cantSplit/>
+        </w:trPr>
+        <w:tc>
+          <w:tcPr>
+            <w:tcW w:w="2839" w:type="dxa"/>
+            <w:vMerge/>
+          </w:tcPr>
+          <w:p>
+            <w:pPr>
+              <w:rPr>
+                <w:rFonts w:ascii="Tahoma" w:hAnsi="Tahoma" w:cs="Tahoma"/>
+                <w:b/>
+                <w:bCs/>
+                <w:sz w:val="22"/>
+                <w:szCs w:val="22"/>
+              </w:rPr>
+            </w:pPr>
+          </w:p>
+        </w:tc>
+        <w:tc>
+          <w:tcPr>
+            <w:tcW w:w="783" w:type="dxa"/>
+          </w:tcPr>
+          <w:p>
+            <w:pPr>
+              <w:jc w:val="center"/>
+              <w:rPr>
+                <w:rFonts w:ascii="Tahoma" w:hAnsi="Tahoma" w:cs="Tahoma"/>
+                <w:sz w:val="22"/>
+                <w:szCs w:val="22"/>
+              </w:rPr>
+            </w:pPr>
+            <w:r>
+              <w:rPr>
+                <w:rFonts w:ascii="Tahoma" w:hAnsi="Tahoma" w:cs="Tahoma"/>
+                <w:sz w:val="22"/>
+                <w:szCs w:val="22"/>
+              </w:rPr>
+              <w:t>2</w:t>
+            </w:r>
+          </w:p>
+        </w:tc>
+        <w:tc>
+          <w:tcPr>
+            <w:tcW w:w="4872" w:type="dxa"/>
+          </w:tcPr>
+          <w:p>
+            <w:pPr>
+              <w:rPr>
+                <w:rFonts w:ascii="Tahoma" w:hAnsi="Tahoma" w:cs="Tahoma"/>
+                <w:sz w:val="22"/>
+                <w:szCs w:val="22"/>
+              </w:rPr>
+            </w:pPr>
+            <w:r>
+              <w:rPr>
+                <w:rFonts w:ascii="Tahoma" w:hAnsi="Tahoma" w:cs="Tahoma"/>
+                <w:sz w:val="22"/>
+                <w:szCs w:val="22"/>
+              </w:rPr>
+              <w:t>Califica con estrellas a partir del servicio brindado.</w:t>
+            </w:r>
+          </w:p>
+        </w:tc>
+      </w:tr>
+      <w:tr>
+        <w:trPr>
+          <w:cantSplit/>
+        </w:trPr>
+        <w:tc>
+          <w:tcPr>
+            <w:tcW w:w="2839" w:type="dxa"/>
+            <w:vMerge/>
+          </w:tcPr>
+          <w:p>
+            <w:pPr>
+              <w:rPr>
+                <w:rFonts w:ascii="Tahoma" w:hAnsi="Tahoma" w:cs="Tahoma"/>
+                <w:b/>
+                <w:bCs/>
+                <w:sz w:val="22"/>
+                <w:szCs w:val="22"/>
+              </w:rPr>
+            </w:pPr>
+          </w:p>
+        </w:tc>
+        <w:tc>
+          <w:tcPr>
+            <w:tcW w:w="783" w:type="dxa"/>
+          </w:tcPr>
+          <w:p>
+            <w:pPr>
+              <w:jc w:val="center"/>
+              <w:rPr>
+                <w:rFonts w:ascii="Tahoma" w:hAnsi="Tahoma" w:cs="Tahoma"/>
+                <w:sz w:val="22"/>
+                <w:szCs w:val="22"/>
+              </w:rPr>
+            </w:pPr>
+            <w:r>
+              <w:rPr>
+                <w:rFonts w:ascii="Tahoma" w:hAnsi="Tahoma" w:cs="Tahoma"/>
+                <w:sz w:val="22"/>
+                <w:szCs w:val="22"/>
+              </w:rPr>
+              <w:t>3</w:t>
+            </w:r>
+          </w:p>
+        </w:tc>
+        <w:tc>
+          <w:tcPr>
+            <w:tcW w:w="4872" w:type="dxa"/>
+          </w:tcPr>
+          <w:p>
+            <w:pPr>
+              <w:rPr>
+                <w:rFonts w:ascii="Tahoma" w:hAnsi="Tahoma" w:cs="Tahoma"/>
+                <w:sz w:val="22"/>
+                <w:szCs w:val="22"/>
+              </w:rPr>
+            </w:pPr>
+            <w:r>
+              <w:rPr>
+                <w:rFonts w:ascii="Tahoma" w:hAnsi="Tahoma" w:cs="Tahoma"/>
+                <w:sz w:val="22"/>
+                <w:szCs w:val="22"/>
+              </w:rPr>
+              <w:t>La calificación se verá reflejada en el servicio brindado por el vendedor.</w:t>
+            </w:r>
+          </w:p>
+        </w:tc>
+      </w:tr>
+      <w:tr>
+        <w:trPr>
+          <w:cantSplit/>
+        </w:trPr>
+        <w:tc>
+          <w:tcPr>
+            <w:tcW w:w="2839" w:type="dxa"/>
+          </w:tcPr>
+          <w:p>
+            <w:pPr>
+              <w:rPr>
+                <w:rFonts w:ascii="Tahoma" w:hAnsi="Tahoma" w:cs="Tahoma"/>
+                <w:b/>
+                <w:bCs/>
+                <w:sz w:val="22"/>
+                <w:szCs w:val="22"/>
+              </w:rPr>
+            </w:pPr>
+            <w:r>
+              <w:rPr>
+                <w:rFonts w:ascii="Tahoma" w:hAnsi="Tahoma" w:cs="Tahoma"/>
+                <w:b/>
+                <w:bCs/>
+                <w:sz w:val="22"/>
+                <w:szCs w:val="22"/>
+              </w:rPr>
+              <w:t>Postcondición</w:t>
             </w:r>
           </w:p>
         </w:tc>
@@ -15913,61 +17297,7 @@
                 <w:sz w:val="22"/>
                 <w:szCs w:val="22"/>
               </w:rPr>
-              <w:t>Permite a un usuario de rol comprador, vendedor calificar un producto una vez que el pedido haya sido entregado.</w:t>
-            </w:r>
-          </w:p>
-        </w:tc>
-      </w:tr>
-      <w:tr>
-        <w:trPr>
-          <w:cantSplit/>
-        </w:trPr>
-        <w:tc>
-          <w:tcPr>
-            <w:tcW w:w="2839" w:type="dxa"/>
-          </w:tcPr>
-          <w:p>
-            <w:pPr>
-              <w:rPr>
-                <w:rFonts w:ascii="Tahoma" w:hAnsi="Tahoma" w:cs="Tahoma"/>
-                <w:b/>
-                <w:bCs/>
-                <w:sz w:val="22"/>
-                <w:szCs w:val="22"/>
-              </w:rPr>
-            </w:pPr>
-            <w:r>
-              <w:rPr>
-                <w:rFonts w:ascii="Tahoma" w:hAnsi="Tahoma" w:cs="Tahoma"/>
-                <w:b/>
-                <w:bCs/>
-                <w:sz w:val="22"/>
-                <w:szCs w:val="22"/>
-              </w:rPr>
-              <w:t>Precondición</w:t>
-            </w:r>
-          </w:p>
-        </w:tc>
-        <w:tc>
-          <w:tcPr>
-            <w:tcW w:w="5655" w:type="dxa"/>
-            <w:gridSpan w:val="2"/>
-          </w:tcPr>
-          <w:p>
-            <w:pPr>
-              <w:rPr>
-                <w:rFonts w:ascii="Tahoma" w:hAnsi="Tahoma" w:cs="Tahoma"/>
-                <w:sz w:val="22"/>
-                <w:szCs w:val="22"/>
-              </w:rPr>
-            </w:pPr>
-            <w:r>
-              <w:rPr>
-                <w:rFonts w:ascii="Tahoma" w:hAnsi="Tahoma" w:cs="Tahoma"/>
-                <w:sz w:val="22"/>
-                <w:szCs w:val="22"/>
-              </w:rPr>
-              <w:t>El usuario debe estar registrado como Comprador o Vendedor y haber indicado la conclusión del pedido.</w:t>
+              <w:t>Ninguna</w:t>
             </w:r>
           </w:p>
         </w:tc>
@@ -15983,27 +17313,6 @@
           </w:tcPr>
           <w:p>
             <w:pPr>
-              <w:rPr>
-                <w:rFonts w:ascii="Tahoma" w:hAnsi="Tahoma" w:cs="Tahoma"/>
-                <w:b/>
-                <w:bCs/>
-                <w:sz w:val="22"/>
-                <w:szCs w:val="22"/>
-              </w:rPr>
-            </w:pPr>
-            <w:r>
-              <w:rPr>
-                <w:rFonts w:ascii="Tahoma" w:hAnsi="Tahoma" w:cs="Tahoma"/>
-                <w:b/>
-                <w:bCs/>
-                <w:sz w:val="22"/>
-                <w:szCs w:val="22"/>
-              </w:rPr>
-              <w:t>Secuencia</w:t>
-            </w:r>
-          </w:p>
-          <w:p>
-            <w:pPr>
               <w:keepNext/>
               <w:outlineLvl w:val="0"/>
               <w:rPr>
@@ -16022,7 +17331,7 @@
                 <w:sz w:val="22"/>
                 <w:szCs w:val="22"/>
               </w:rPr>
-              <w:t>Normal</w:t>
+              <w:t>Excepciones</w:t>
             </w:r>
           </w:p>
         </w:tc>
@@ -16032,6 +17341,7 @@
           </w:tcPr>
           <w:p>
             <w:pPr>
+              <w:jc w:val="center"/>
               <w:rPr>
                 <w:rFonts w:ascii="Tahoma" w:hAnsi="Tahoma" w:cs="Tahoma"/>
                 <w:b/>
@@ -16119,7 +17429,7 @@
                 <w:sz w:val="22"/>
                 <w:szCs w:val="22"/>
               </w:rPr>
-              <w:t>1</w:t>
+              <w:t>2</w:t>
             </w:r>
           </w:p>
         </w:tc>
@@ -16131,366 +17441,32 @@
             <w:pPr>
               <w:rPr>
                 <w:rFonts w:ascii="Tahoma" w:hAnsi="Tahoma" w:cs="Tahoma"/>
-                <w:bCs/>
-                <w:sz w:val="22"/>
-                <w:szCs w:val="22"/>
-              </w:rPr>
-            </w:pPr>
-            <w:r>
-              <w:rPr>
-                <w:rFonts w:ascii="Tahoma" w:hAnsi="Tahoma" w:cs="Tahoma"/>
-                <w:bCs/>
-                <w:sz w:val="22"/>
-                <w:szCs w:val="22"/>
-              </w:rPr>
-              <w:t>El usuario elige el pedido que se concretó.</w:t>
-            </w:r>
-          </w:p>
-        </w:tc>
-      </w:tr>
-      <w:tr>
-        <w:trPr>
-          <w:cantSplit/>
-        </w:trPr>
-        <w:tc>
-          <w:tcPr>
-            <w:tcW w:w="2839" w:type="dxa"/>
-            <w:vMerge/>
-          </w:tcPr>
-          <w:p>
-            <w:pPr>
-              <w:rPr>
-                <w:rFonts w:ascii="Tahoma" w:hAnsi="Tahoma" w:cs="Tahoma"/>
-                <w:b/>
-                <w:bCs/>
-                <w:sz w:val="22"/>
-                <w:szCs w:val="22"/>
-              </w:rPr>
-            </w:pPr>
-          </w:p>
-        </w:tc>
-        <w:tc>
-          <w:tcPr>
-            <w:tcW w:w="783" w:type="dxa"/>
-          </w:tcPr>
-          <w:p>
-            <w:pPr>
-              <w:jc w:val="center"/>
-              <w:rPr>
-                <w:rFonts w:ascii="Tahoma" w:hAnsi="Tahoma" w:cs="Tahoma"/>
-                <w:sz w:val="22"/>
-                <w:szCs w:val="22"/>
-              </w:rPr>
-            </w:pPr>
-            <w:r>
-              <w:rPr>
-                <w:rFonts w:ascii="Tahoma" w:hAnsi="Tahoma" w:cs="Tahoma"/>
-                <w:sz w:val="22"/>
-                <w:szCs w:val="22"/>
-              </w:rPr>
-              <w:t>2</w:t>
-            </w:r>
-          </w:p>
-        </w:tc>
-        <w:tc>
-          <w:tcPr>
-            <w:tcW w:w="4872" w:type="dxa"/>
-          </w:tcPr>
-          <w:p>
-            <w:pPr>
-              <w:rPr>
-                <w:rFonts w:ascii="Tahoma" w:hAnsi="Tahoma" w:cs="Tahoma"/>
-                <w:sz w:val="22"/>
-                <w:szCs w:val="22"/>
-              </w:rPr>
-            </w:pPr>
-            <w:r>
-              <w:rPr>
-                <w:rFonts w:ascii="Tahoma" w:hAnsi="Tahoma" w:cs="Tahoma"/>
-                <w:sz w:val="22"/>
-                <w:szCs w:val="22"/>
-              </w:rPr>
-              <w:t>Califica con estrellas a partir del producto comprado.</w:t>
-            </w:r>
-          </w:p>
-        </w:tc>
-      </w:tr>
-      <w:tr>
-        <w:trPr>
-          <w:cantSplit/>
-        </w:trPr>
-        <w:tc>
-          <w:tcPr>
-            <w:tcW w:w="2839" w:type="dxa"/>
-            <w:vMerge/>
-          </w:tcPr>
-          <w:p>
-            <w:pPr>
-              <w:rPr>
-                <w:rFonts w:ascii="Tahoma" w:hAnsi="Tahoma" w:cs="Tahoma"/>
-                <w:b/>
-                <w:bCs/>
-                <w:sz w:val="22"/>
-                <w:szCs w:val="22"/>
-              </w:rPr>
-            </w:pPr>
-          </w:p>
-        </w:tc>
-        <w:tc>
-          <w:tcPr>
-            <w:tcW w:w="783" w:type="dxa"/>
-          </w:tcPr>
-          <w:p>
-            <w:pPr>
-              <w:jc w:val="center"/>
-              <w:rPr>
-                <w:rFonts w:ascii="Tahoma" w:hAnsi="Tahoma" w:cs="Tahoma"/>
-                <w:sz w:val="22"/>
-                <w:szCs w:val="22"/>
-              </w:rPr>
-            </w:pPr>
-            <w:r>
-              <w:rPr>
-                <w:rFonts w:ascii="Tahoma" w:hAnsi="Tahoma" w:cs="Tahoma"/>
-                <w:sz w:val="22"/>
-                <w:szCs w:val="22"/>
-              </w:rPr>
-              <w:t>3</w:t>
-            </w:r>
-          </w:p>
-        </w:tc>
-        <w:tc>
-          <w:tcPr>
-            <w:tcW w:w="4872" w:type="dxa"/>
-          </w:tcPr>
-          <w:p>
-            <w:pPr>
-              <w:rPr>
-                <w:rFonts w:ascii="Tahoma" w:hAnsi="Tahoma" w:cs="Tahoma"/>
-                <w:sz w:val="22"/>
-                <w:szCs w:val="22"/>
-              </w:rPr>
-            </w:pPr>
-            <w:r>
-              <w:rPr>
-                <w:rFonts w:ascii="Tahoma" w:hAnsi="Tahoma" w:cs="Tahoma"/>
-                <w:sz w:val="22"/>
-                <w:szCs w:val="22"/>
-              </w:rPr>
-              <w:t>La calificación se verá reflejada en el producto.</w:t>
-            </w:r>
-          </w:p>
-        </w:tc>
-      </w:tr>
-      <w:tr>
-        <w:trPr>
-          <w:cantSplit/>
-        </w:trPr>
-        <w:tc>
-          <w:tcPr>
-            <w:tcW w:w="2839" w:type="dxa"/>
-          </w:tcPr>
-          <w:p>
-            <w:pPr>
-              <w:rPr>
-                <w:rFonts w:ascii="Tahoma" w:hAnsi="Tahoma" w:cs="Tahoma"/>
-                <w:b/>
-                <w:bCs/>
-                <w:sz w:val="22"/>
-                <w:szCs w:val="22"/>
-              </w:rPr>
-            </w:pPr>
-            <w:r>
-              <w:rPr>
-                <w:rFonts w:ascii="Tahoma" w:hAnsi="Tahoma" w:cs="Tahoma"/>
-                <w:b/>
-                <w:bCs/>
-                <w:sz w:val="22"/>
-                <w:szCs w:val="22"/>
-              </w:rPr>
-              <w:t>Postcondición</w:t>
-            </w:r>
-          </w:p>
-        </w:tc>
-        <w:tc>
-          <w:tcPr>
-            <w:tcW w:w="5655" w:type="dxa"/>
-            <w:gridSpan w:val="2"/>
-          </w:tcPr>
-          <w:p>
-            <w:pPr>
-              <w:rPr>
-                <w:rFonts w:ascii="Tahoma" w:hAnsi="Tahoma" w:cs="Tahoma"/>
-                <w:sz w:val="22"/>
-                <w:szCs w:val="22"/>
-              </w:rPr>
-            </w:pPr>
-            <w:r>
-              <w:rPr>
-                <w:rFonts w:ascii="Tahoma" w:hAnsi="Tahoma" w:cs="Tahoma"/>
-                <w:sz w:val="22"/>
-                <w:szCs w:val="22"/>
-              </w:rPr>
-              <w:t>Ninguna</w:t>
-            </w:r>
-          </w:p>
-        </w:tc>
-      </w:tr>
-      <w:tr>
-        <w:trPr>
-          <w:cantSplit/>
-        </w:trPr>
-        <w:tc>
-          <w:tcPr>
-            <w:tcW w:w="2839" w:type="dxa"/>
-            <w:vMerge w:val="restart"/>
-          </w:tcPr>
-          <w:p>
-            <w:pPr>
-              <w:keepNext/>
-              <w:outlineLvl w:val="0"/>
-              <w:rPr>
-                <w:rFonts w:ascii="Tahoma" w:hAnsi="Tahoma" w:cs="Tahoma"/>
-                <w:b/>
-                <w:bCs/>
-                <w:sz w:val="22"/>
-                <w:szCs w:val="22"/>
-              </w:rPr>
-            </w:pPr>
-            <w:r>
-              <w:rPr>
-                <w:rFonts w:ascii="Tahoma" w:hAnsi="Tahoma" w:cs="Tahoma"/>
-                <w:b/>
-                <w:bCs/>
-                <w:sz w:val="22"/>
-                <w:szCs w:val="22"/>
-              </w:rPr>
-              <w:t>Excepciones</w:t>
-            </w:r>
-          </w:p>
-        </w:tc>
-        <w:tc>
-          <w:tcPr>
-            <w:tcW w:w="783" w:type="dxa"/>
-          </w:tcPr>
-          <w:p>
-            <w:pPr>
-              <w:jc w:val="center"/>
-              <w:rPr>
-                <w:rFonts w:ascii="Tahoma" w:hAnsi="Tahoma" w:cs="Tahoma"/>
-                <w:b/>
-                <w:bCs/>
-                <w:sz w:val="22"/>
-                <w:szCs w:val="22"/>
-              </w:rPr>
-            </w:pPr>
-            <w:r>
-              <w:rPr>
-                <w:rFonts w:ascii="Tahoma" w:hAnsi="Tahoma" w:cs="Tahoma"/>
-                <w:b/>
-                <w:bCs/>
-                <w:sz w:val="22"/>
-                <w:szCs w:val="22"/>
-              </w:rPr>
-              <w:t>Paso</w:t>
-            </w:r>
-          </w:p>
-        </w:tc>
-        <w:tc>
-          <w:tcPr>
-            <w:tcW w:w="4872" w:type="dxa"/>
-          </w:tcPr>
-          <w:p>
-            <w:pPr>
-              <w:rPr>
-                <w:rFonts w:ascii="Tahoma" w:hAnsi="Tahoma" w:cs="Tahoma"/>
-                <w:b/>
-                <w:bCs/>
-                <w:sz w:val="22"/>
-                <w:szCs w:val="22"/>
-              </w:rPr>
-            </w:pPr>
-            <w:r>
-              <w:rPr>
-                <w:rFonts w:ascii="Tahoma" w:hAnsi="Tahoma" w:cs="Tahoma"/>
-                <w:b/>
-                <w:bCs/>
-                <w:sz w:val="22"/>
-                <w:szCs w:val="22"/>
-              </w:rPr>
-              <w:t>Acción</w:t>
-            </w:r>
-          </w:p>
-        </w:tc>
-      </w:tr>
-      <w:tr>
-        <w:trPr>
-          <w:cantSplit/>
-        </w:trPr>
-        <w:tc>
-          <w:tcPr>
-            <w:tcW w:w="2839" w:type="dxa"/>
-            <w:vMerge/>
-          </w:tcPr>
-          <w:p>
-            <w:pPr>
-              <w:rPr>
-                <w:rFonts w:ascii="Tahoma" w:hAnsi="Tahoma" w:cs="Tahoma"/>
-                <w:b/>
-                <w:bCs/>
-                <w:sz w:val="22"/>
-                <w:szCs w:val="22"/>
-              </w:rPr>
-            </w:pPr>
-          </w:p>
-        </w:tc>
-        <w:tc>
-          <w:tcPr>
-            <w:tcW w:w="783" w:type="dxa"/>
-          </w:tcPr>
-          <w:p>
-            <w:pPr>
-              <w:jc w:val="center"/>
-              <w:rPr>
-                <w:rFonts w:ascii="Tahoma" w:hAnsi="Tahoma" w:cs="Tahoma"/>
-                <w:sz w:val="22"/>
-                <w:szCs w:val="22"/>
-              </w:rPr>
-            </w:pPr>
-            <w:r>
-              <w:rPr>
-                <w:rFonts w:ascii="Tahoma" w:hAnsi="Tahoma" w:cs="Tahoma"/>
-                <w:sz w:val="22"/>
-                <w:szCs w:val="22"/>
-              </w:rPr>
-              <w:t>2</w:t>
-            </w:r>
-          </w:p>
-        </w:tc>
-        <w:tc>
-          <w:tcPr>
-            <w:tcW w:w="4872" w:type="dxa"/>
-          </w:tcPr>
-          <w:p>
-            <w:pPr>
-              <w:rPr>
-                <w:rFonts w:ascii="Tahoma" w:hAnsi="Tahoma" w:cs="Tahoma"/>
-                <w:sz w:val="22"/>
-                <w:szCs w:val="22"/>
-              </w:rPr>
-            </w:pPr>
-            <w:r>
-              <w:rPr>
-                <w:rFonts w:ascii="Tahoma" w:hAnsi="Tahoma" w:cs="Tahoma"/>
-                <w:sz w:val="22"/>
-                <w:szCs w:val="22"/>
-              </w:rPr>
-              <w:t>El producto haya sido eliminado antes de que haya sido calificado</w:t>
+                <w:sz w:val="22"/>
+                <w:szCs w:val="22"/>
+              </w:rPr>
+            </w:pPr>
+            <w:r>
+              <w:rPr>
+                <w:rFonts w:ascii="Tahoma" w:hAnsi="Tahoma" w:cs="Tahoma"/>
+                <w:sz w:val="22"/>
+                <w:szCs w:val="22"/>
+              </w:rPr>
+              <w:t>El producto o el vendedor haya sido eliminado antes de que haya sido calificado</w:t>
             </w:r>
           </w:p>
         </w:tc>
       </w:tr>
     </w:tbl>
+    <w:p>
+      <w:pPr>
+        <w:jc w:val="both"/>
+        <w:rPr>
+          <w:rFonts w:ascii="Tahoma" w:hAnsi="Tahoma" w:cs="Tahoma"/>
+          <w:sz w:val="22"/>
+          <w:szCs w:val="22"/>
+        </w:rPr>
+      </w:pPr>
+    </w:p>
     <w:p>
       <w:pPr>
         <w:jc w:val="both"/>
@@ -16560,7 +17536,18 @@
                 <w:sz w:val="22"/>
                 <w:szCs w:val="22"/>
               </w:rPr>
-              <w:t>CDU- 20</w:t>
+              <w:lastRenderedPageBreak/>
+              <w:t xml:space="preserve">CDU- </w:t>
+            </w:r>
+            <w:r>
+              <w:rPr>
+                <w:rFonts w:ascii="Tahoma" w:hAnsi="Tahoma" w:cs="Tahoma"/>
+                <w:b/>
+                <w:bCs/>
+                <w:sz w:val="22"/>
+                <w:szCs w:val="22"/>
+              </w:rPr>
+              <w:t>21</w:t>
             </w:r>
           </w:p>
         </w:tc>
@@ -16590,6 +17577,866 @@
                 <w:szCs w:val="22"/>
               </w:rPr>
               <w:t>Calificar Producto</w:t>
+            </w:r>
+          </w:p>
+        </w:tc>
+      </w:tr>
+      <w:tr>
+        <w:trPr>
+          <w:cantSplit/>
+        </w:trPr>
+        <w:tc>
+          <w:tcPr>
+            <w:tcW w:w="2839" w:type="dxa"/>
+          </w:tcPr>
+          <w:p>
+            <w:pPr>
+              <w:rPr>
+                <w:rFonts w:ascii="Tahoma" w:hAnsi="Tahoma" w:cs="Tahoma"/>
+                <w:b/>
+                <w:bCs/>
+                <w:sz w:val="22"/>
+                <w:szCs w:val="22"/>
+              </w:rPr>
+            </w:pPr>
+            <w:r>
+              <w:rPr>
+                <w:rFonts w:ascii="Tahoma" w:hAnsi="Tahoma" w:cs="Tahoma"/>
+                <w:b/>
+                <w:bCs/>
+                <w:sz w:val="22"/>
+                <w:szCs w:val="22"/>
+              </w:rPr>
+              <w:t>Actor Principal</w:t>
+            </w:r>
+          </w:p>
+        </w:tc>
+        <w:tc>
+          <w:tcPr>
+            <w:tcW w:w="5655" w:type="dxa"/>
+            <w:gridSpan w:val="2"/>
+          </w:tcPr>
+          <w:p>
+            <w:pPr>
+              <w:rPr>
+                <w:rFonts w:ascii="Tahoma" w:hAnsi="Tahoma" w:cs="Tahoma"/>
+                <w:sz w:val="22"/>
+                <w:szCs w:val="22"/>
+              </w:rPr>
+            </w:pPr>
+            <w:r>
+              <w:rPr>
+                <w:rFonts w:ascii="Tahoma" w:hAnsi="Tahoma" w:cs="Tahoma"/>
+                <w:sz w:val="22"/>
+                <w:szCs w:val="22"/>
+              </w:rPr>
+              <w:t>Comprador, Vendedor</w:t>
+            </w:r>
+          </w:p>
+        </w:tc>
+      </w:tr>
+      <w:tr>
+        <w:trPr>
+          <w:cantSplit/>
+        </w:trPr>
+        <w:tc>
+          <w:tcPr>
+            <w:tcW w:w="2839" w:type="dxa"/>
+          </w:tcPr>
+          <w:p>
+            <w:pPr>
+              <w:rPr>
+                <w:rFonts w:ascii="Tahoma" w:hAnsi="Tahoma" w:cs="Tahoma"/>
+                <w:b/>
+                <w:bCs/>
+                <w:sz w:val="22"/>
+                <w:szCs w:val="22"/>
+              </w:rPr>
+            </w:pPr>
+            <w:r>
+              <w:rPr>
+                <w:rFonts w:ascii="Tahoma" w:hAnsi="Tahoma" w:cs="Tahoma"/>
+                <w:b/>
+                <w:bCs/>
+                <w:sz w:val="22"/>
+                <w:szCs w:val="22"/>
+              </w:rPr>
+              <w:t>Extiende</w:t>
+            </w:r>
+          </w:p>
+        </w:tc>
+        <w:tc>
+          <w:tcPr>
+            <w:tcW w:w="5655" w:type="dxa"/>
+            <w:gridSpan w:val="2"/>
+          </w:tcPr>
+          <w:p>
+            <w:pPr>
+              <w:rPr>
+                <w:rFonts w:ascii="Tahoma" w:hAnsi="Tahoma" w:cs="Tahoma"/>
+                <w:sz w:val="22"/>
+                <w:szCs w:val="22"/>
+              </w:rPr>
+            </w:pPr>
+            <w:r>
+              <w:rPr>
+                <w:rFonts w:ascii="Tahoma" w:hAnsi="Tahoma" w:cs="Tahoma"/>
+                <w:sz w:val="22"/>
+                <w:szCs w:val="22"/>
+              </w:rPr>
+              <w:t>Calificar</w:t>
+            </w:r>
+          </w:p>
+        </w:tc>
+      </w:tr>
+      <w:tr>
+        <w:trPr>
+          <w:cantSplit/>
+        </w:trPr>
+        <w:tc>
+          <w:tcPr>
+            <w:tcW w:w="2839" w:type="dxa"/>
+          </w:tcPr>
+          <w:p>
+            <w:pPr>
+              <w:keepNext/>
+              <w:outlineLvl w:val="0"/>
+              <w:rPr>
+                <w:rFonts w:ascii="Tahoma" w:hAnsi="Tahoma" w:cs="Tahoma"/>
+                <w:b/>
+                <w:bCs/>
+                <w:sz w:val="22"/>
+                <w:szCs w:val="22"/>
+              </w:rPr>
+            </w:pPr>
+            <w:r>
+              <w:rPr>
+                <w:rFonts w:ascii="Tahoma" w:hAnsi="Tahoma" w:cs="Tahoma"/>
+                <w:b/>
+                <w:bCs/>
+                <w:sz w:val="22"/>
+                <w:szCs w:val="22"/>
+              </w:rPr>
+              <w:t>Descripción</w:t>
+            </w:r>
+          </w:p>
+        </w:tc>
+        <w:tc>
+          <w:tcPr>
+            <w:tcW w:w="5655" w:type="dxa"/>
+            <w:gridSpan w:val="2"/>
+          </w:tcPr>
+          <w:p>
+            <w:pPr>
+              <w:rPr>
+                <w:rFonts w:ascii="Tahoma" w:hAnsi="Tahoma" w:cs="Tahoma"/>
+                <w:sz w:val="22"/>
+                <w:szCs w:val="22"/>
+              </w:rPr>
+            </w:pPr>
+            <w:r>
+              <w:rPr>
+                <w:rFonts w:ascii="Tahoma" w:hAnsi="Tahoma" w:cs="Tahoma"/>
+                <w:sz w:val="22"/>
+                <w:szCs w:val="22"/>
+              </w:rPr>
+              <w:t>Permite a un usuario de rol comprador, vendedor calificar un producto una vez que el pedido haya sido entregado.</w:t>
+            </w:r>
+          </w:p>
+        </w:tc>
+      </w:tr>
+      <w:tr>
+        <w:trPr>
+          <w:cantSplit/>
+        </w:trPr>
+        <w:tc>
+          <w:tcPr>
+            <w:tcW w:w="2839" w:type="dxa"/>
+          </w:tcPr>
+          <w:p>
+            <w:pPr>
+              <w:rPr>
+                <w:rFonts w:ascii="Tahoma" w:hAnsi="Tahoma" w:cs="Tahoma"/>
+                <w:b/>
+                <w:bCs/>
+                <w:sz w:val="22"/>
+                <w:szCs w:val="22"/>
+              </w:rPr>
+            </w:pPr>
+            <w:r>
+              <w:rPr>
+                <w:rFonts w:ascii="Tahoma" w:hAnsi="Tahoma" w:cs="Tahoma"/>
+                <w:b/>
+                <w:bCs/>
+                <w:sz w:val="22"/>
+                <w:szCs w:val="22"/>
+              </w:rPr>
+              <w:t>Precondición</w:t>
+            </w:r>
+          </w:p>
+        </w:tc>
+        <w:tc>
+          <w:tcPr>
+            <w:tcW w:w="5655" w:type="dxa"/>
+            <w:gridSpan w:val="2"/>
+          </w:tcPr>
+          <w:p>
+            <w:pPr>
+              <w:rPr>
+                <w:rFonts w:ascii="Tahoma" w:hAnsi="Tahoma" w:cs="Tahoma"/>
+                <w:sz w:val="22"/>
+                <w:szCs w:val="22"/>
+              </w:rPr>
+            </w:pPr>
+            <w:r>
+              <w:rPr>
+                <w:rFonts w:ascii="Tahoma" w:hAnsi="Tahoma" w:cs="Tahoma"/>
+                <w:sz w:val="22"/>
+                <w:szCs w:val="22"/>
+              </w:rPr>
+              <w:t>El usuario debe estar registrado como Comprador o Vendedor y haber indicado la conclusión del pedido.</w:t>
+            </w:r>
+          </w:p>
+        </w:tc>
+      </w:tr>
+      <w:tr>
+        <w:trPr>
+          <w:cantSplit/>
+        </w:trPr>
+        <w:tc>
+          <w:tcPr>
+            <w:tcW w:w="2839" w:type="dxa"/>
+            <w:vMerge w:val="restart"/>
+          </w:tcPr>
+          <w:p>
+            <w:pPr>
+              <w:rPr>
+                <w:rFonts w:ascii="Tahoma" w:hAnsi="Tahoma" w:cs="Tahoma"/>
+                <w:b/>
+                <w:bCs/>
+                <w:sz w:val="22"/>
+                <w:szCs w:val="22"/>
+              </w:rPr>
+            </w:pPr>
+            <w:r>
+              <w:rPr>
+                <w:rFonts w:ascii="Tahoma" w:hAnsi="Tahoma" w:cs="Tahoma"/>
+                <w:b/>
+                <w:bCs/>
+                <w:sz w:val="22"/>
+                <w:szCs w:val="22"/>
+              </w:rPr>
+              <w:t>Secuencia</w:t>
+            </w:r>
+          </w:p>
+          <w:p>
+            <w:pPr>
+              <w:keepNext/>
+              <w:outlineLvl w:val="0"/>
+              <w:rPr>
+                <w:rFonts w:ascii="Tahoma" w:hAnsi="Tahoma" w:cs="Tahoma"/>
+                <w:b/>
+                <w:bCs/>
+                <w:sz w:val="22"/>
+                <w:szCs w:val="22"/>
+              </w:rPr>
+            </w:pPr>
+            <w:r>
+              <w:rPr>
+                <w:rFonts w:ascii="Tahoma" w:hAnsi="Tahoma" w:cs="Tahoma"/>
+                <w:b/>
+                <w:bCs/>
+                <w:sz w:val="22"/>
+                <w:szCs w:val="22"/>
+              </w:rPr>
+              <w:t>Normal</w:t>
+            </w:r>
+          </w:p>
+        </w:tc>
+        <w:tc>
+          <w:tcPr>
+            <w:tcW w:w="783" w:type="dxa"/>
+          </w:tcPr>
+          <w:p>
+            <w:pPr>
+              <w:rPr>
+                <w:rFonts w:ascii="Tahoma" w:hAnsi="Tahoma" w:cs="Tahoma"/>
+                <w:b/>
+                <w:bCs/>
+                <w:sz w:val="22"/>
+                <w:szCs w:val="22"/>
+              </w:rPr>
+            </w:pPr>
+            <w:r>
+              <w:rPr>
+                <w:rFonts w:ascii="Tahoma" w:hAnsi="Tahoma" w:cs="Tahoma"/>
+                <w:b/>
+                <w:bCs/>
+                <w:sz w:val="22"/>
+                <w:szCs w:val="22"/>
+              </w:rPr>
+              <w:t>Paso</w:t>
+            </w:r>
+          </w:p>
+        </w:tc>
+        <w:tc>
+          <w:tcPr>
+            <w:tcW w:w="4872" w:type="dxa"/>
+          </w:tcPr>
+          <w:p>
+            <w:pPr>
+              <w:rPr>
+                <w:rFonts w:ascii="Tahoma" w:hAnsi="Tahoma" w:cs="Tahoma"/>
+                <w:b/>
+                <w:bCs/>
+                <w:sz w:val="22"/>
+                <w:szCs w:val="22"/>
+              </w:rPr>
+            </w:pPr>
+            <w:r>
+              <w:rPr>
+                <w:rFonts w:ascii="Tahoma" w:hAnsi="Tahoma" w:cs="Tahoma"/>
+                <w:b/>
+                <w:bCs/>
+                <w:sz w:val="22"/>
+                <w:szCs w:val="22"/>
+              </w:rPr>
+              <w:t>Acción</w:t>
+            </w:r>
+          </w:p>
+        </w:tc>
+      </w:tr>
+      <w:tr>
+        <w:trPr>
+          <w:cantSplit/>
+        </w:trPr>
+        <w:tc>
+          <w:tcPr>
+            <w:tcW w:w="2839" w:type="dxa"/>
+            <w:vMerge/>
+          </w:tcPr>
+          <w:p>
+            <w:pPr>
+              <w:rPr>
+                <w:rFonts w:ascii="Tahoma" w:hAnsi="Tahoma" w:cs="Tahoma"/>
+                <w:b/>
+                <w:bCs/>
+                <w:sz w:val="22"/>
+                <w:szCs w:val="22"/>
+              </w:rPr>
+            </w:pPr>
+          </w:p>
+        </w:tc>
+        <w:tc>
+          <w:tcPr>
+            <w:tcW w:w="783" w:type="dxa"/>
+          </w:tcPr>
+          <w:p>
+            <w:pPr>
+              <w:jc w:val="center"/>
+              <w:rPr>
+                <w:rFonts w:ascii="Tahoma" w:hAnsi="Tahoma" w:cs="Tahoma"/>
+                <w:sz w:val="22"/>
+                <w:szCs w:val="22"/>
+              </w:rPr>
+            </w:pPr>
+            <w:r>
+              <w:rPr>
+                <w:rFonts w:ascii="Tahoma" w:hAnsi="Tahoma" w:cs="Tahoma"/>
+                <w:sz w:val="22"/>
+                <w:szCs w:val="22"/>
+              </w:rPr>
+              <w:t>1</w:t>
+            </w:r>
+          </w:p>
+        </w:tc>
+        <w:tc>
+          <w:tcPr>
+            <w:tcW w:w="4872" w:type="dxa"/>
+          </w:tcPr>
+          <w:p>
+            <w:pPr>
+              <w:rPr>
+                <w:rFonts w:ascii="Tahoma" w:hAnsi="Tahoma" w:cs="Tahoma"/>
+                <w:bCs/>
+                <w:sz w:val="22"/>
+                <w:szCs w:val="22"/>
+              </w:rPr>
+            </w:pPr>
+            <w:r>
+              <w:rPr>
+                <w:rFonts w:ascii="Tahoma" w:hAnsi="Tahoma" w:cs="Tahoma"/>
+                <w:bCs/>
+                <w:sz w:val="22"/>
+                <w:szCs w:val="22"/>
+              </w:rPr>
+              <w:t>El usuario elige el pedido que se concretó.</w:t>
+            </w:r>
+          </w:p>
+        </w:tc>
+      </w:tr>
+      <w:tr>
+        <w:trPr>
+          <w:cantSplit/>
+        </w:trPr>
+        <w:tc>
+          <w:tcPr>
+            <w:tcW w:w="2839" w:type="dxa"/>
+            <w:vMerge/>
+          </w:tcPr>
+          <w:p>
+            <w:pPr>
+              <w:rPr>
+                <w:rFonts w:ascii="Tahoma" w:hAnsi="Tahoma" w:cs="Tahoma"/>
+                <w:b/>
+                <w:bCs/>
+                <w:sz w:val="22"/>
+                <w:szCs w:val="22"/>
+              </w:rPr>
+            </w:pPr>
+          </w:p>
+        </w:tc>
+        <w:tc>
+          <w:tcPr>
+            <w:tcW w:w="783" w:type="dxa"/>
+          </w:tcPr>
+          <w:p>
+            <w:pPr>
+              <w:jc w:val="center"/>
+              <w:rPr>
+                <w:rFonts w:ascii="Tahoma" w:hAnsi="Tahoma" w:cs="Tahoma"/>
+                <w:sz w:val="22"/>
+                <w:szCs w:val="22"/>
+              </w:rPr>
+            </w:pPr>
+            <w:r>
+              <w:rPr>
+                <w:rFonts w:ascii="Tahoma" w:hAnsi="Tahoma" w:cs="Tahoma"/>
+                <w:sz w:val="22"/>
+                <w:szCs w:val="22"/>
+              </w:rPr>
+              <w:t>2</w:t>
+            </w:r>
+          </w:p>
+        </w:tc>
+        <w:tc>
+          <w:tcPr>
+            <w:tcW w:w="4872" w:type="dxa"/>
+          </w:tcPr>
+          <w:p>
+            <w:pPr>
+              <w:rPr>
+                <w:rFonts w:ascii="Tahoma" w:hAnsi="Tahoma" w:cs="Tahoma"/>
+                <w:sz w:val="22"/>
+                <w:szCs w:val="22"/>
+              </w:rPr>
+            </w:pPr>
+            <w:r>
+              <w:rPr>
+                <w:rFonts w:ascii="Tahoma" w:hAnsi="Tahoma" w:cs="Tahoma"/>
+                <w:sz w:val="22"/>
+                <w:szCs w:val="22"/>
+              </w:rPr>
+              <w:t>Califica con estrellas a partir del producto comprado.</w:t>
+            </w:r>
+          </w:p>
+        </w:tc>
+      </w:tr>
+      <w:tr>
+        <w:trPr>
+          <w:cantSplit/>
+        </w:trPr>
+        <w:tc>
+          <w:tcPr>
+            <w:tcW w:w="2839" w:type="dxa"/>
+            <w:vMerge/>
+          </w:tcPr>
+          <w:p>
+            <w:pPr>
+              <w:rPr>
+                <w:rFonts w:ascii="Tahoma" w:hAnsi="Tahoma" w:cs="Tahoma"/>
+                <w:b/>
+                <w:bCs/>
+                <w:sz w:val="22"/>
+                <w:szCs w:val="22"/>
+              </w:rPr>
+            </w:pPr>
+          </w:p>
+        </w:tc>
+        <w:tc>
+          <w:tcPr>
+            <w:tcW w:w="783" w:type="dxa"/>
+          </w:tcPr>
+          <w:p>
+            <w:pPr>
+              <w:jc w:val="center"/>
+              <w:rPr>
+                <w:rFonts w:ascii="Tahoma" w:hAnsi="Tahoma" w:cs="Tahoma"/>
+                <w:sz w:val="22"/>
+                <w:szCs w:val="22"/>
+              </w:rPr>
+            </w:pPr>
+            <w:r>
+              <w:rPr>
+                <w:rFonts w:ascii="Tahoma" w:hAnsi="Tahoma" w:cs="Tahoma"/>
+                <w:sz w:val="22"/>
+                <w:szCs w:val="22"/>
+              </w:rPr>
+              <w:t>3</w:t>
+            </w:r>
+          </w:p>
+        </w:tc>
+        <w:tc>
+          <w:tcPr>
+            <w:tcW w:w="4872" w:type="dxa"/>
+          </w:tcPr>
+          <w:p>
+            <w:pPr>
+              <w:rPr>
+                <w:rFonts w:ascii="Tahoma" w:hAnsi="Tahoma" w:cs="Tahoma"/>
+                <w:sz w:val="22"/>
+                <w:szCs w:val="22"/>
+              </w:rPr>
+            </w:pPr>
+            <w:r>
+              <w:rPr>
+                <w:rFonts w:ascii="Tahoma" w:hAnsi="Tahoma" w:cs="Tahoma"/>
+                <w:sz w:val="22"/>
+                <w:szCs w:val="22"/>
+              </w:rPr>
+              <w:t>La calificación se verá reflejada en el producto.</w:t>
+            </w:r>
+          </w:p>
+        </w:tc>
+      </w:tr>
+      <w:tr>
+        <w:trPr>
+          <w:cantSplit/>
+        </w:trPr>
+        <w:tc>
+          <w:tcPr>
+            <w:tcW w:w="2839" w:type="dxa"/>
+          </w:tcPr>
+          <w:p>
+            <w:pPr>
+              <w:rPr>
+                <w:rFonts w:ascii="Tahoma" w:hAnsi="Tahoma" w:cs="Tahoma"/>
+                <w:b/>
+                <w:bCs/>
+                <w:sz w:val="22"/>
+                <w:szCs w:val="22"/>
+              </w:rPr>
+            </w:pPr>
+            <w:r>
+              <w:rPr>
+                <w:rFonts w:ascii="Tahoma" w:hAnsi="Tahoma" w:cs="Tahoma"/>
+                <w:b/>
+                <w:bCs/>
+                <w:sz w:val="22"/>
+                <w:szCs w:val="22"/>
+              </w:rPr>
+              <w:t>Postcondición</w:t>
+            </w:r>
+          </w:p>
+        </w:tc>
+        <w:tc>
+          <w:tcPr>
+            <w:tcW w:w="5655" w:type="dxa"/>
+            <w:gridSpan w:val="2"/>
+          </w:tcPr>
+          <w:p>
+            <w:pPr>
+              <w:rPr>
+                <w:rFonts w:ascii="Tahoma" w:hAnsi="Tahoma" w:cs="Tahoma"/>
+                <w:sz w:val="22"/>
+                <w:szCs w:val="22"/>
+              </w:rPr>
+            </w:pPr>
+            <w:r>
+              <w:rPr>
+                <w:rFonts w:ascii="Tahoma" w:hAnsi="Tahoma" w:cs="Tahoma"/>
+                <w:sz w:val="22"/>
+                <w:szCs w:val="22"/>
+              </w:rPr>
+              <w:t>Ninguna</w:t>
+            </w:r>
+          </w:p>
+        </w:tc>
+      </w:tr>
+      <w:tr>
+        <w:trPr>
+          <w:cantSplit/>
+        </w:trPr>
+        <w:tc>
+          <w:tcPr>
+            <w:tcW w:w="2839" w:type="dxa"/>
+            <w:vMerge w:val="restart"/>
+          </w:tcPr>
+          <w:p>
+            <w:pPr>
+              <w:keepNext/>
+              <w:outlineLvl w:val="0"/>
+              <w:rPr>
+                <w:rFonts w:ascii="Tahoma" w:hAnsi="Tahoma" w:cs="Tahoma"/>
+                <w:b/>
+                <w:bCs/>
+                <w:sz w:val="22"/>
+                <w:szCs w:val="22"/>
+              </w:rPr>
+            </w:pPr>
+            <w:r>
+              <w:rPr>
+                <w:rFonts w:ascii="Tahoma" w:hAnsi="Tahoma" w:cs="Tahoma"/>
+                <w:b/>
+                <w:bCs/>
+                <w:sz w:val="22"/>
+                <w:szCs w:val="22"/>
+              </w:rPr>
+              <w:t>Excepciones</w:t>
+            </w:r>
+          </w:p>
+        </w:tc>
+        <w:tc>
+          <w:tcPr>
+            <w:tcW w:w="783" w:type="dxa"/>
+          </w:tcPr>
+          <w:p>
+            <w:pPr>
+              <w:jc w:val="center"/>
+              <w:rPr>
+                <w:rFonts w:ascii="Tahoma" w:hAnsi="Tahoma" w:cs="Tahoma"/>
+                <w:b/>
+                <w:bCs/>
+                <w:sz w:val="22"/>
+                <w:szCs w:val="22"/>
+              </w:rPr>
+            </w:pPr>
+            <w:r>
+              <w:rPr>
+                <w:rFonts w:ascii="Tahoma" w:hAnsi="Tahoma" w:cs="Tahoma"/>
+                <w:b/>
+                <w:bCs/>
+                <w:sz w:val="22"/>
+                <w:szCs w:val="22"/>
+              </w:rPr>
+              <w:t>Paso</w:t>
+            </w:r>
+          </w:p>
+        </w:tc>
+        <w:tc>
+          <w:tcPr>
+            <w:tcW w:w="4872" w:type="dxa"/>
+          </w:tcPr>
+          <w:p>
+            <w:pPr>
+              <w:rPr>
+                <w:rFonts w:ascii="Tahoma" w:hAnsi="Tahoma" w:cs="Tahoma"/>
+                <w:b/>
+                <w:bCs/>
+                <w:sz w:val="22"/>
+                <w:szCs w:val="22"/>
+              </w:rPr>
+            </w:pPr>
+            <w:r>
+              <w:rPr>
+                <w:rFonts w:ascii="Tahoma" w:hAnsi="Tahoma" w:cs="Tahoma"/>
+                <w:b/>
+                <w:bCs/>
+                <w:sz w:val="22"/>
+                <w:szCs w:val="22"/>
+              </w:rPr>
+              <w:t>Acción</w:t>
+            </w:r>
+          </w:p>
+        </w:tc>
+      </w:tr>
+      <w:tr>
+        <w:trPr>
+          <w:cantSplit/>
+        </w:trPr>
+        <w:tc>
+          <w:tcPr>
+            <w:tcW w:w="2839" w:type="dxa"/>
+            <w:vMerge/>
+          </w:tcPr>
+          <w:p>
+            <w:pPr>
+              <w:rPr>
+                <w:rFonts w:ascii="Tahoma" w:hAnsi="Tahoma" w:cs="Tahoma"/>
+                <w:b/>
+                <w:bCs/>
+                <w:sz w:val="22"/>
+                <w:szCs w:val="22"/>
+              </w:rPr>
+            </w:pPr>
+          </w:p>
+        </w:tc>
+        <w:tc>
+          <w:tcPr>
+            <w:tcW w:w="783" w:type="dxa"/>
+          </w:tcPr>
+          <w:p>
+            <w:pPr>
+              <w:jc w:val="center"/>
+              <w:rPr>
+                <w:rFonts w:ascii="Tahoma" w:hAnsi="Tahoma" w:cs="Tahoma"/>
+                <w:sz w:val="22"/>
+                <w:szCs w:val="22"/>
+              </w:rPr>
+            </w:pPr>
+            <w:r>
+              <w:rPr>
+                <w:rFonts w:ascii="Tahoma" w:hAnsi="Tahoma" w:cs="Tahoma"/>
+                <w:sz w:val="22"/>
+                <w:szCs w:val="22"/>
+              </w:rPr>
+              <w:t>2</w:t>
+            </w:r>
+          </w:p>
+        </w:tc>
+        <w:tc>
+          <w:tcPr>
+            <w:tcW w:w="4872" w:type="dxa"/>
+          </w:tcPr>
+          <w:p>
+            <w:pPr>
+              <w:rPr>
+                <w:rFonts w:ascii="Tahoma" w:hAnsi="Tahoma" w:cs="Tahoma"/>
+                <w:sz w:val="22"/>
+                <w:szCs w:val="22"/>
+              </w:rPr>
+            </w:pPr>
+            <w:r>
+              <w:rPr>
+                <w:rFonts w:ascii="Tahoma" w:hAnsi="Tahoma" w:cs="Tahoma"/>
+                <w:sz w:val="22"/>
+                <w:szCs w:val="22"/>
+              </w:rPr>
+              <w:t>El producto haya sido eliminado antes de que haya sido calificado</w:t>
+            </w:r>
+          </w:p>
+        </w:tc>
+      </w:tr>
+    </w:tbl>
+    <w:p>
+      <w:pPr>
+        <w:jc w:val="both"/>
+        <w:rPr>
+          <w:rFonts w:ascii="Tahoma" w:hAnsi="Tahoma" w:cs="Tahoma"/>
+          <w:sz w:val="22"/>
+          <w:szCs w:val="22"/>
+        </w:rPr>
+      </w:pPr>
+    </w:p>
+    <w:p>
+      <w:pPr>
+        <w:jc w:val="both"/>
+        <w:rPr>
+          <w:rFonts w:ascii="Tahoma" w:hAnsi="Tahoma" w:cs="Tahoma"/>
+          <w:sz w:val="22"/>
+          <w:szCs w:val="22"/>
+        </w:rPr>
+      </w:pPr>
+    </w:p>
+    <w:tbl>
+      <w:tblPr>
+        <w:tblW w:w="0" w:type="auto"/>
+        <w:tblBorders>
+          <w:top w:val="single" w:sz="4" w:space="0" w:color="auto"/>
+          <w:left w:val="single" w:sz="4" w:space="0" w:color="auto"/>
+          <w:bottom w:val="single" w:sz="4" w:space="0" w:color="auto"/>
+          <w:right w:val="single" w:sz="4" w:space="0" w:color="auto"/>
+          <w:insideH w:val="single" w:sz="4" w:space="0" w:color="auto"/>
+          <w:insideV w:val="single" w:sz="4" w:space="0" w:color="auto"/>
+        </w:tblBorders>
+        <w:tblCellMar>
+          <w:left w:w="70" w:type="dxa"/>
+          <w:right w:w="70" w:type="dxa"/>
+        </w:tblCellMar>
+        <w:tblLook w:val="0000" w:firstRow="0" w:lastRow="0" w:firstColumn="0" w:lastColumn="0" w:noHBand="0" w:noVBand="0"/>
+      </w:tblPr>
+      <w:tblGrid>
+        <w:gridCol w:w="2839"/>
+        <w:gridCol w:w="783"/>
+        <w:gridCol w:w="4872"/>
+      </w:tblGrid>
+      <w:tr>
+        <w:trPr>
+          <w:cantSplit/>
+          <w:trHeight w:val="70"/>
+        </w:trPr>
+        <w:tc>
+          <w:tcPr>
+            <w:tcW w:w="2839" w:type="dxa"/>
+          </w:tcPr>
+          <w:p>
+            <w:pPr>
+              <w:rPr>
+                <w:rFonts w:ascii="Tahoma" w:hAnsi="Tahoma" w:cs="Tahoma"/>
+                <w:b/>
+                <w:bCs/>
+                <w:sz w:val="22"/>
+                <w:szCs w:val="22"/>
+              </w:rPr>
+            </w:pPr>
+            <w:r>
+              <w:rPr>
+                <w:rFonts w:ascii="Tahoma" w:hAnsi="Tahoma" w:cs="Tahoma"/>
+                <w:b/>
+                <w:bCs/>
+                <w:sz w:val="22"/>
+                <w:szCs w:val="22"/>
+              </w:rPr>
+              <w:t>CDU- 2</w:t>
+            </w:r>
+            <w:r>
+              <w:rPr>
+                <w:rFonts w:ascii="Tahoma" w:hAnsi="Tahoma" w:cs="Tahoma"/>
+                <w:b/>
+                <w:bCs/>
+                <w:sz w:val="22"/>
+                <w:szCs w:val="22"/>
+              </w:rPr>
+              <w:t>2</w:t>
+            </w:r>
+          </w:p>
+        </w:tc>
+        <w:tc>
+          <w:tcPr>
+            <w:tcW w:w="5655" w:type="dxa"/>
+            <w:gridSpan w:val="2"/>
+          </w:tcPr>
+          <w:p>
+            <w:pPr>
+              <w:keepNext/>
+              <w:outlineLvl w:val="0"/>
+              <w:rPr>
+                <w:rFonts w:ascii="Tahoma" w:hAnsi="Tahoma" w:cs="Tahoma"/>
+                <w:b/>
+                <w:bCs/>
+                <w:sz w:val="22"/>
+                <w:szCs w:val="22"/>
+              </w:rPr>
+            </w:pPr>
+            <w:r>
+              <w:rPr>
+                <w:rFonts w:ascii="Tahoma" w:hAnsi="Tahoma" w:cs="Tahoma"/>
+                <w:b/>
+                <w:bCs/>
+                <w:sz w:val="22"/>
+                <w:szCs w:val="22"/>
+              </w:rPr>
+              <w:t xml:space="preserve">Calificar </w:t>
+            </w:r>
+            <w:r>
+              <w:rPr>
+                <w:rFonts w:ascii="Tahoma" w:hAnsi="Tahoma" w:cs="Tahoma"/>
+                <w:b/>
+                <w:bCs/>
+                <w:sz w:val="22"/>
+                <w:szCs w:val="22"/>
+              </w:rPr>
+              <w:t>Vendedor</w:t>
             </w:r>
           </w:p>
         </w:tc>
@@ -18190,14 +20037,7 @@
               <w:rFonts w:ascii="Tahoma" w:hAnsi="Tahoma" w:cs="Tahoma"/>
               <w:sz w:val="16"/>
             </w:rPr>
-            <w:t xml:space="preserve"> </w:t>
-          </w:r>
-          <w:r>
-            <w:rPr>
-              <w:rFonts w:ascii="Tahoma" w:hAnsi="Tahoma" w:cs="Tahoma"/>
-              <w:sz w:val="16"/>
-            </w:rPr>
-            <w:t>2019-01-05</w:t>
+            <w:t xml:space="preserve"> 2019-01-05</w:t>
           </w:r>
         </w:p>
       </w:tc>
@@ -21110,6 +22950,15 @@
 </file>
 
 <file path=customXml/item2.xml><?xml version="1.0" encoding="utf-8"?>
+<?mso-contentType ?>
+<FormTemplates xmlns="http://schemas.microsoft.com/sharepoint/v3/contenttype/forms">
+  <Display>DocumentLibraryForm</Display>
+  <Edit>DocumentLibraryForm</Edit>
+  <New>DocumentLibraryForm</New>
+</FormTemplates>
+</file>
+
+<file path=customXml/item3.xml><?xml version="1.0" encoding="utf-8"?>
 <ct:contentTypeSchema xmlns:ct="http://schemas.microsoft.com/office/2006/metadata/contentType" xmlns:ma="http://schemas.microsoft.com/office/2006/metadata/properties/metaAttributes" ct:_="" ma:_="" ma:contentTypeName="Documento" ma:contentTypeID="0x0101007A11D39664CDB14D9E5D629811118789" ma:contentTypeVersion="4" ma:contentTypeDescription="Crear nuevo documento." ma:contentTypeScope="" ma:versionID="78a330d9342e11be30231d88186ff3b5">
   <xsd:schema xmlns:xsd="http://www.w3.org/2001/XMLSchema" xmlns:xs="http://www.w3.org/2001/XMLSchema" xmlns:p="http://schemas.microsoft.com/office/2006/metadata/properties" xmlns:ns2="399fbd3c-f364-4d9b-8074-b5702b3389df" targetNamespace="http://schemas.microsoft.com/office/2006/metadata/properties" ma:root="true" ma:fieldsID="31cddb633f8b6e505c2ddd16d6ebbf3c" ns2:_="">
     <xsd:import namespace="399fbd3c-f364-4d9b-8074-b5702b3389df"/>
@@ -21255,15 +23104,6 @@
 </ct:contentTypeSchema>
 </file>
 
-<file path=customXml/item3.xml><?xml version="1.0" encoding="utf-8"?>
-<?mso-contentType ?>
-<FormTemplates xmlns="http://schemas.microsoft.com/sharepoint/v3/contenttype/forms">
-  <Display>DocumentLibraryForm</Display>
-  <Edit>DocumentLibraryForm</Edit>
-  <New>DocumentLibraryForm</New>
-</FormTemplates>
-</file>
-
 <file path=customXml/item4.xml><?xml version="1.0" encoding="utf-8"?>
 <b:Sources xmlns:b="http://schemas.openxmlformats.org/officeDocument/2006/bibliography" xmlns="http://schemas.openxmlformats.org/officeDocument/2006/bibliography" SelectedStyle="\APASixthEditionOfficeOnline.xsl" StyleName="APA" Version="6"/>
 </file>
@@ -21278,6 +23118,14 @@
 </file>
 
 <file path=customXml/itemProps2.xml><?xml version="1.0" encoding="utf-8"?>
+<ds:datastoreItem xmlns:ds="http://schemas.openxmlformats.org/officeDocument/2006/customXml" ds:itemID="{F7AE9C63-AEFF-4E93-93F3-186F3415AB98}">
+  <ds:schemaRefs>
+    <ds:schemaRef ds:uri="http://schemas.microsoft.com/sharepoint/v3/contenttype/forms"/>
+  </ds:schemaRefs>
+</ds:datastoreItem>
+</file>
+
+<file path=customXml/itemProps3.xml><?xml version="1.0" encoding="utf-8"?>
 <ds:datastoreItem xmlns:ds="http://schemas.openxmlformats.org/officeDocument/2006/customXml" ds:itemID="{C811C254-BC4D-4DD9-808D-1460C7701503}">
   <ds:schemaRefs>
     <ds:schemaRef ds:uri="http://schemas.microsoft.com/office/2006/metadata/contentType"/>
@@ -21295,16 +23143,8 @@
 </ds:datastoreItem>
 </file>
 
-<file path=customXml/itemProps3.xml><?xml version="1.0" encoding="utf-8"?>
-<ds:datastoreItem xmlns:ds="http://schemas.openxmlformats.org/officeDocument/2006/customXml" ds:itemID="{F7AE9C63-AEFF-4E93-93F3-186F3415AB98}">
-  <ds:schemaRefs>
-    <ds:schemaRef ds:uri="http://schemas.microsoft.com/sharepoint/v3/contenttype/forms"/>
-  </ds:schemaRefs>
-</ds:datastoreItem>
-</file>
-
 <file path=customXml/itemProps4.xml><?xml version="1.0" encoding="utf-8"?>
-<ds:datastoreItem xmlns:ds="http://schemas.openxmlformats.org/officeDocument/2006/customXml" ds:itemID="{30712C48-20F1-435F-BFDE-A48B10E7387D}">
+<ds:datastoreItem xmlns:ds="http://schemas.openxmlformats.org/officeDocument/2006/customXml" ds:itemID="{972E4668-204B-4AA3-A897-9C5A0A8DCF34}">
   <ds:schemaRefs>
     <ds:schemaRef ds:uri="http://schemas.openxmlformats.org/officeDocument/2006/bibliography"/>
   </ds:schemaRefs>

</xml_diff>

<commit_message>
Se agregaron al word las imagenes actualizadas
</commit_message>
<xml_diff>
--- a/ProyectoDiseñoSoftware.docx
+++ b/ProyectoDiseñoSoftware.docx
@@ -1,6 +1,6 @@
 
 <file path=word/document.xml><?xml version="1.0" encoding="utf-8"?>
-<w:document xmlns:wpc="http://schemas.microsoft.com/office/word/2010/wordprocessingCanvas" xmlns:cx="http://schemas.microsoft.com/office/drawing/2014/chartex" xmlns:cx1="http://schemas.microsoft.com/office/drawing/2015/9/8/chartex" xmlns:cx2="http://schemas.microsoft.com/office/drawing/2015/10/21/chartex" xmlns:cx3="http://schemas.microsoft.com/office/drawing/2016/5/9/chartex" xmlns:cx4="http://schemas.microsoft.com/office/drawing/2016/5/10/chartex" xmlns:cx5="http://schemas.microsoft.com/office/drawing/2016/5/11/chartex" xmlns:cx6="http://schemas.microsoft.com/office/drawing/2016/5/12/chartex" xmlns:cx7="http://schemas.microsoft.com/office/drawing/2016/5/13/chartex" xmlns:cx8="http://schemas.microsoft.com/office/drawing/2016/5/14/chartex" xmlns:mc="http://schemas.openxmlformats.org/markup-compatibility/2006" xmlns:aink="http://schemas.microsoft.com/office/drawing/2016/ink" xmlns:am3d="http://schemas.microsoft.com/office/drawing/2017/model3d" xmlns:o="urn:schemas-microsoft-com:office:office" xmlns:r="http://schemas.openxmlformats.org/officeDocument/2006/relationships" xmlns:m="http://schemas.openxmlformats.org/officeDocument/2006/math" xmlns:v="urn:schemas-microsoft-com:vml" xmlns:wp14="http://schemas.microsoft.com/office/word/2010/wordprocessingDrawing" xmlns:wp="http://schemas.openxmlformats.org/drawingml/2006/wordprocessingDrawing" xmlns:w10="urn:schemas-microsoft-com:office:word" xmlns:w="http://schemas.openxmlformats.org/wordprocessingml/2006/main" xmlns:w14="http://schemas.microsoft.com/office/word/2010/wordml" xmlns:w15="http://schemas.microsoft.com/office/word/2012/wordml" xmlns:w16cid="http://schemas.microsoft.com/office/word/2016/wordml/cid" xmlns:w16se="http://schemas.microsoft.com/office/word/2015/wordml/symex" xmlns:wpg="http://schemas.microsoft.com/office/word/2010/wordprocessingGroup" xmlns:wpi="http://schemas.microsoft.com/office/word/2010/wordprocessingInk" xmlns:wne="http://schemas.microsoft.com/office/word/2006/wordml" xmlns:wps="http://schemas.microsoft.com/office/word/2010/wordprocessingShape" mc:Ignorable="w14 w15 w16se w16cid wp14">
+<w:document xmlns:wpc="http://schemas.microsoft.com/office/word/2010/wordprocessingCanvas" xmlns:cx="http://schemas.microsoft.com/office/drawing/2014/chartex" xmlns:mc="http://schemas.openxmlformats.org/markup-compatibility/2006" xmlns:o="urn:schemas-microsoft-com:office:office" xmlns:r="http://schemas.openxmlformats.org/officeDocument/2006/relationships" xmlns:m="http://schemas.openxmlformats.org/officeDocument/2006/math" xmlns:v="urn:schemas-microsoft-com:vml" xmlns:wp14="http://schemas.microsoft.com/office/word/2010/wordprocessingDrawing" xmlns:wp="http://schemas.openxmlformats.org/drawingml/2006/wordprocessingDrawing" xmlns:w10="urn:schemas-microsoft-com:office:word" xmlns:w="http://schemas.openxmlformats.org/wordprocessingml/2006/main" xmlns:w14="http://schemas.microsoft.com/office/word/2010/wordml" xmlns:w15="http://schemas.microsoft.com/office/word/2012/wordml" xmlns:w16se="http://schemas.microsoft.com/office/word/2015/wordml/symex" xmlns:wpg="http://schemas.microsoft.com/office/word/2010/wordprocessingGroup" xmlns:wpi="http://schemas.microsoft.com/office/word/2010/wordprocessingInk" xmlns:wne="http://schemas.microsoft.com/office/word/2006/wordml" xmlns:wps="http://schemas.microsoft.com/office/word/2010/wordprocessingShape" mc:Ignorable="w14 w15 w16se wp14">
   <w:body>
     <w:p/>
     <w:p/>
@@ -1647,55 +1647,32 @@
       <w:r>
         <w:rPr>
           <w:noProof/>
+          <w:lang w:val="es-EC" w:eastAsia="es-EC"/>
         </w:rPr>
-        <w:drawing>
-          <wp:inline distT="0" distB="0" distL="0" distR="0">
-            <wp:extent cx="5934075" cy="6057900"/>
-            <wp:effectExtent l="0" t="0" r="9525" b="0"/>
-            <wp:docPr id="6" name="Imagen 6" descr="C:\Users\Public.Public-PC\Documents\ESPOL\6to Semestre\Diseño de Software\Diagrama de casos de uso.png"/>
-            <wp:cNvGraphicFramePr>
-              <a:graphicFrameLocks xmlns:a="http://schemas.openxmlformats.org/drawingml/2006/main" noChangeAspect="1"/>
-            </wp:cNvGraphicFramePr>
-            <a:graphic xmlns:a="http://schemas.openxmlformats.org/drawingml/2006/main">
-              <a:graphicData uri="http://schemas.openxmlformats.org/drawingml/2006/picture">
-                <pic:pic xmlns:pic="http://schemas.openxmlformats.org/drawingml/2006/picture">
-                  <pic:nvPicPr>
-                    <pic:cNvPr id="0" name="Picture 1" descr="C:\Users\Public.Public-PC\Documents\ESPOL\6to Semestre\Diseño de Software\Diagrama de casos de uso.png"/>
-                    <pic:cNvPicPr>
-                      <a:picLocks noChangeAspect="1" noChangeArrowheads="1"/>
-                    </pic:cNvPicPr>
-                  </pic:nvPicPr>
-                  <pic:blipFill>
-                    <a:blip r:embed="rId11">
-                      <a:extLst>
-                        <a:ext uri="{28A0092B-C50C-407E-A947-70E740481C1C}">
-                          <a14:useLocalDpi xmlns:a14="http://schemas.microsoft.com/office/drawing/2010/main" val="0"/>
-                        </a:ext>
-                      </a:extLst>
-                    </a:blip>
-                    <a:srcRect/>
-                    <a:stretch>
-                      <a:fillRect/>
-                    </a:stretch>
-                  </pic:blipFill>
-                  <pic:spPr bwMode="auto">
-                    <a:xfrm>
-                      <a:off x="0" y="0"/>
-                      <a:ext cx="5934075" cy="6057900"/>
-                    </a:xfrm>
-                    <a:prstGeom prst="rect">
-                      <a:avLst/>
-                    </a:prstGeom>
-                    <a:noFill/>
-                    <a:ln>
-                      <a:noFill/>
-                    </a:ln>
-                  </pic:spPr>
-                </pic:pic>
-              </a:graphicData>
-            </a:graphic>
-          </wp:inline>
-        </w:drawing>
+        <w:pict>
+          <v:shapetype id="_x0000_t75" coordsize="21600,21600" o:spt="75" o:preferrelative="t" path="m@4@5l@4@11@9@11@9@5xe" filled="f" stroked="f">
+            <v:stroke joinstyle="miter"/>
+            <v:formulas>
+              <v:f eqn="if lineDrawn pixelLineWidth 0"/>
+              <v:f eqn="sum @0 1 0"/>
+              <v:f eqn="sum 0 0 @1"/>
+              <v:f eqn="prod @2 1 2"/>
+              <v:f eqn="prod @3 21600 pixelWidth"/>
+              <v:f eqn="prod @3 21600 pixelHeight"/>
+              <v:f eqn="sum @0 0 1"/>
+              <v:f eqn="prod @6 1 2"/>
+              <v:f eqn="prod @7 21600 pixelWidth"/>
+              <v:f eqn="sum @8 21600 0"/>
+              <v:f eqn="prod @7 21600 pixelHeight"/>
+              <v:f eqn="sum @10 21600 0"/>
+            </v:formulas>
+            <v:path o:extrusionok="f" gradientshapeok="t" o:connecttype="rect"/>
+            <o:lock v:ext="edit" aspectratio="t"/>
+          </v:shapetype>
+          <v:shape id="_x0000_i1025" type="#_x0000_t75" style="width:467.25pt;height:464.25pt">
+            <v:imagedata r:id="rId11" o:title="Diagrama de casos de uso"/>
+          </v:shape>
+        </w:pict>
       </w:r>
     </w:p>
     <w:p>
@@ -1786,11 +1763,9 @@
             <w:gridSpan w:val="2"/>
           </w:tcPr>
           <w:p>
-            <w:proofErr w:type="spellStart"/>
             <w:r>
               <w:t>Login</w:t>
             </w:r>
-            <w:proofErr w:type="spellEnd"/>
           </w:p>
         </w:tc>
       </w:tr>
@@ -11268,23 +11243,7 @@
                 <w:rFonts w:ascii="Tahoma" w:hAnsi="Tahoma" w:cs="Tahoma"/>
                 <w:sz w:val="22"/>
               </w:rPr>
-              <w:t xml:space="preserve"> (esto incluye cambiar el </w:t>
-            </w:r>
-            <w:proofErr w:type="spellStart"/>
-            <w:r>
-              <w:rPr>
-                <w:rFonts w:ascii="Tahoma" w:hAnsi="Tahoma" w:cs="Tahoma"/>
-                <w:sz w:val="22"/>
-              </w:rPr>
-              <w:t>rorl</w:t>
-            </w:r>
-            <w:proofErr w:type="spellEnd"/>
-            <w:r>
-              <w:rPr>
-                <w:rFonts w:ascii="Tahoma" w:hAnsi="Tahoma" w:cs="Tahoma"/>
-                <w:sz w:val="22"/>
-              </w:rPr>
-              <w:t xml:space="preserve"> del estudiante)</w:t>
+              <w:t xml:space="preserve"> (esto incluye cambiar el rorl del estudiante)</w:t>
             </w:r>
             <w:r>
               <w:rPr>
@@ -15786,8 +15745,6 @@
           <w:szCs w:val="22"/>
         </w:rPr>
       </w:pPr>
-      <w:bookmarkStart w:id="11" w:name="_GoBack"/>
-      <w:bookmarkEnd w:id="11"/>
     </w:p>
     <w:tbl>
       <w:tblPr>
@@ -19198,7 +19155,7 @@
           <w:sz w:val="24"/>
         </w:rPr>
       </w:pPr>
-      <w:bookmarkStart w:id="12" w:name="_Toc534487968"/>
+      <w:bookmarkStart w:id="11" w:name="_Toc534487968"/>
       <w:r>
         <w:rPr>
           <w:rFonts w:ascii="Tahoma" w:hAnsi="Tahoma" w:cs="Tahoma"/>
@@ -19209,18 +19166,20 @@
         <w:lastRenderedPageBreak/>
         <w:t>Diagrama de Clases</w:t>
       </w:r>
-      <w:bookmarkEnd w:id="12"/>
+      <w:bookmarkEnd w:id="11"/>
     </w:p>
     <w:p>
+      <w:bookmarkStart w:id="12" w:name="_GoBack"/>
       <w:r>
         <w:rPr>
           <w:noProof/>
+          <w:lang w:val="es-EC" w:eastAsia="es-EC"/>
         </w:rPr>
         <w:drawing>
           <wp:inline distT="0" distB="0" distL="0" distR="0">
-            <wp:extent cx="5943600" cy="6581775"/>
-            <wp:effectExtent l="0" t="0" r="0" b="9525"/>
-            <wp:docPr id="4" name="Imagen 4"/>
+            <wp:extent cx="5942850" cy="6448425"/>
+            <wp:effectExtent l="0" t="0" r="1270" b="0"/>
+            <wp:docPr id="12" name="Imagen 12" descr="C:\Users\CltControl\Desktop\Proyecto\ProyectoDS\diagramaClases3.png"/>
             <wp:cNvGraphicFramePr>
               <a:graphicFrameLocks xmlns:a="http://schemas.openxmlformats.org/drawingml/2006/main" noChangeAspect="1"/>
             </wp:cNvGraphicFramePr>
@@ -19228,7 +19187,7 @@
               <a:graphicData uri="http://schemas.openxmlformats.org/drawingml/2006/picture">
                 <pic:pic xmlns:pic="http://schemas.openxmlformats.org/drawingml/2006/picture">
                   <pic:nvPicPr>
-                    <pic:cNvPr id="0" name="Picture 7"/>
+                    <pic:cNvPr id="0" name="Picture 5" descr="C:\Users\CltControl\Desktop\Proyecto\ProyectoDS\diagramaClases3.png"/>
                     <pic:cNvPicPr>
                       <a:picLocks noChangeAspect="1" noChangeArrowheads="1"/>
                     </pic:cNvPicPr>
@@ -19249,7 +19208,7 @@
                   <pic:spPr bwMode="auto">
                     <a:xfrm>
                       <a:off x="0" y="0"/>
-                      <a:ext cx="5943600" cy="6581775"/>
+                      <a:ext cx="5948801" cy="6454882"/>
                     </a:xfrm>
                     <a:prstGeom prst="rect">
                       <a:avLst/>
@@ -19265,6 +19224,7 @@
           </wp:inline>
         </w:drawing>
       </w:r>
+      <w:bookmarkEnd w:id="12"/>
       <w:r>
         <w:br w:type="page"/>
       </w:r>
@@ -19303,6 +19263,7 @@
       <w:r>
         <w:rPr>
           <w:noProof/>
+          <w:lang w:val="es-EC" w:eastAsia="es-EC"/>
         </w:rPr>
         <w:drawing>
           <wp:inline distT="0" distB="0" distL="0" distR="0">
@@ -19381,6 +19342,7 @@
       <w:r>
         <w:rPr>
           <w:noProof/>
+          <w:lang w:val="es-EC" w:eastAsia="es-EC"/>
         </w:rPr>
         <w:lastRenderedPageBreak/>
         <w:drawing>
@@ -19460,6 +19422,7 @@
       <w:r>
         <w:rPr>
           <w:noProof/>
+          <w:lang w:val="es-EC" w:eastAsia="es-EC"/>
         </w:rPr>
         <w:lastRenderedPageBreak/>
         <w:drawing>
@@ -19539,6 +19502,7 @@
       <w:r>
         <w:rPr>
           <w:noProof/>
+          <w:lang w:val="es-EC" w:eastAsia="es-EC"/>
         </w:rPr>
         <w:lastRenderedPageBreak/>
         <w:drawing>
@@ -19611,6 +19575,7 @@
       <w:r>
         <w:rPr>
           <w:noProof/>
+          <w:lang w:val="es-EC" w:eastAsia="es-EC"/>
         </w:rPr>
         <w:lastRenderedPageBreak/>
         <w:drawing>
@@ -19695,6 +19660,7 @@
       <w:r>
         <w:rPr>
           <w:noProof/>
+          <w:lang w:val="es-EC" w:eastAsia="es-EC"/>
         </w:rPr>
         <w:drawing>
           <wp:inline distT="0" distB="0" distL="0" distR="0">
@@ -19781,12 +19747,13 @@
       <w:r>
         <w:rPr>
           <w:noProof/>
+          <w:lang w:val="es-EC" w:eastAsia="es-EC"/>
         </w:rPr>
         <w:drawing>
           <wp:inline distT="0" distB="0" distL="0" distR="0">
-            <wp:extent cx="5943460" cy="6515100"/>
-            <wp:effectExtent l="0" t="0" r="635" b="0"/>
-            <wp:docPr id="11" name="Imagen 11"/>
+            <wp:extent cx="5943600" cy="4656959"/>
+            <wp:effectExtent l="0" t="0" r="0" b="0"/>
+            <wp:docPr id="3" name="Imagen 3" descr="C:\Users\CltControl\Desktop\Proyecto\ProyectoDS\DS - modelo lógico.jpeg"/>
             <wp:cNvGraphicFramePr>
               <a:graphicFrameLocks xmlns:a="http://schemas.openxmlformats.org/drawingml/2006/main" noChangeAspect="1"/>
             </wp:cNvGraphicFramePr>
@@ -19794,13 +19761,13 @@
               <a:graphicData uri="http://schemas.openxmlformats.org/drawingml/2006/picture">
                 <pic:pic xmlns:pic="http://schemas.openxmlformats.org/drawingml/2006/picture">
                   <pic:nvPicPr>
-                    <pic:cNvPr id="0" name="Picture 3"/>
+                    <pic:cNvPr id="0" name="Picture 4" descr="C:\Users\CltControl\Desktop\Proyecto\ProyectoDS\DS - modelo lógico.jpeg"/>
                     <pic:cNvPicPr>
                       <a:picLocks noChangeAspect="1" noChangeArrowheads="1"/>
                     </pic:cNvPicPr>
                   </pic:nvPicPr>
                   <pic:blipFill>
-                    <a:blip r:embed="rId19">
+                    <a:blip r:embed="rId19" cstate="print">
                       <a:extLst>
                         <a:ext uri="{28A0092B-C50C-407E-A947-70E740481C1C}">
                           <a14:useLocalDpi xmlns:a14="http://schemas.microsoft.com/office/drawing/2010/main" val="0"/>
@@ -19815,7 +19782,7 @@
                   <pic:spPr bwMode="auto">
                     <a:xfrm>
                       <a:off x="0" y="0"/>
-                      <a:ext cx="5948550" cy="6520680"/>
+                      <a:ext cx="5943600" cy="4656959"/>
                     </a:xfrm>
                     <a:prstGeom prst="rect">
                       <a:avLst/>
@@ -19845,7 +19812,7 @@
 </file>
 
 <file path=word/endnotes.xml><?xml version="1.0" encoding="utf-8"?>
-<w:endnotes xmlns:wpc="http://schemas.microsoft.com/office/word/2010/wordprocessingCanvas" xmlns:cx="http://schemas.microsoft.com/office/drawing/2014/chartex" xmlns:cx1="http://schemas.microsoft.com/office/drawing/2015/9/8/chartex" xmlns:cx2="http://schemas.microsoft.com/office/drawing/2015/10/21/chartex" xmlns:cx3="http://schemas.microsoft.com/office/drawing/2016/5/9/chartex" xmlns:cx4="http://schemas.microsoft.com/office/drawing/2016/5/10/chartex" xmlns:cx5="http://schemas.microsoft.com/office/drawing/2016/5/11/chartex" xmlns:cx6="http://schemas.microsoft.com/office/drawing/2016/5/12/chartex" xmlns:cx7="http://schemas.microsoft.com/office/drawing/2016/5/13/chartex" xmlns:cx8="http://schemas.microsoft.com/office/drawing/2016/5/14/chartex" xmlns:mc="http://schemas.openxmlformats.org/markup-compatibility/2006" xmlns:aink="http://schemas.microsoft.com/office/drawing/2016/ink" xmlns:am3d="http://schemas.microsoft.com/office/drawing/2017/model3d" xmlns:o="urn:schemas-microsoft-com:office:office" xmlns:r="http://schemas.openxmlformats.org/officeDocument/2006/relationships" xmlns:m="http://schemas.openxmlformats.org/officeDocument/2006/math" xmlns:v="urn:schemas-microsoft-com:vml" xmlns:wp14="http://schemas.microsoft.com/office/word/2010/wordprocessingDrawing" xmlns:wp="http://schemas.openxmlformats.org/drawingml/2006/wordprocessingDrawing" xmlns:w10="urn:schemas-microsoft-com:office:word" xmlns:w="http://schemas.openxmlformats.org/wordprocessingml/2006/main" xmlns:w14="http://schemas.microsoft.com/office/word/2010/wordml" xmlns:w15="http://schemas.microsoft.com/office/word/2012/wordml" xmlns:w16cid="http://schemas.microsoft.com/office/word/2016/wordml/cid" xmlns:w16se="http://schemas.microsoft.com/office/word/2015/wordml/symex" xmlns:wpg="http://schemas.microsoft.com/office/word/2010/wordprocessingGroup" xmlns:wpi="http://schemas.microsoft.com/office/word/2010/wordprocessingInk" xmlns:wne="http://schemas.microsoft.com/office/word/2006/wordml" xmlns:wps="http://schemas.microsoft.com/office/word/2010/wordprocessingShape" mc:Ignorable="w14 w15 w16se w16cid wp14">
+<w:endnotes xmlns:wpc="http://schemas.microsoft.com/office/word/2010/wordprocessingCanvas" xmlns:cx="http://schemas.microsoft.com/office/drawing/2014/chartex" xmlns:mc="http://schemas.openxmlformats.org/markup-compatibility/2006" xmlns:o="urn:schemas-microsoft-com:office:office" xmlns:r="http://schemas.openxmlformats.org/officeDocument/2006/relationships" xmlns:m="http://schemas.openxmlformats.org/officeDocument/2006/math" xmlns:v="urn:schemas-microsoft-com:vml" xmlns:wp14="http://schemas.microsoft.com/office/word/2010/wordprocessingDrawing" xmlns:wp="http://schemas.openxmlformats.org/drawingml/2006/wordprocessingDrawing" xmlns:w10="urn:schemas-microsoft-com:office:word" xmlns:w="http://schemas.openxmlformats.org/wordprocessingml/2006/main" xmlns:w14="http://schemas.microsoft.com/office/word/2010/wordml" xmlns:w15="http://schemas.microsoft.com/office/word/2012/wordml" xmlns:w16se="http://schemas.microsoft.com/office/word/2015/wordml/symex" xmlns:wpg="http://schemas.microsoft.com/office/word/2010/wordprocessingGroup" xmlns:wpi="http://schemas.microsoft.com/office/word/2010/wordprocessingInk" xmlns:wne="http://schemas.microsoft.com/office/word/2006/wordml" xmlns:wps="http://schemas.microsoft.com/office/word/2010/wordprocessingShape" mc:Ignorable="w14 w15 w16se wp14">
   <w:endnote w:type="separator" w:id="-1">
     <w:p>
       <w:r>
@@ -19864,7 +19831,7 @@
 </file>
 
 <file path=word/footer1.xml><?xml version="1.0" encoding="utf-8"?>
-<w:ftr xmlns:wpc="http://schemas.microsoft.com/office/word/2010/wordprocessingCanvas" xmlns:cx="http://schemas.microsoft.com/office/drawing/2014/chartex" xmlns:cx1="http://schemas.microsoft.com/office/drawing/2015/9/8/chartex" xmlns:cx2="http://schemas.microsoft.com/office/drawing/2015/10/21/chartex" xmlns:cx3="http://schemas.microsoft.com/office/drawing/2016/5/9/chartex" xmlns:cx4="http://schemas.microsoft.com/office/drawing/2016/5/10/chartex" xmlns:cx5="http://schemas.microsoft.com/office/drawing/2016/5/11/chartex" xmlns:cx6="http://schemas.microsoft.com/office/drawing/2016/5/12/chartex" xmlns:cx7="http://schemas.microsoft.com/office/drawing/2016/5/13/chartex" xmlns:cx8="http://schemas.microsoft.com/office/drawing/2016/5/14/chartex" xmlns:mc="http://schemas.openxmlformats.org/markup-compatibility/2006" xmlns:aink="http://schemas.microsoft.com/office/drawing/2016/ink" xmlns:am3d="http://schemas.microsoft.com/office/drawing/2017/model3d" xmlns:o="urn:schemas-microsoft-com:office:office" xmlns:r="http://schemas.openxmlformats.org/officeDocument/2006/relationships" xmlns:m="http://schemas.openxmlformats.org/officeDocument/2006/math" xmlns:v="urn:schemas-microsoft-com:vml" xmlns:wp14="http://schemas.microsoft.com/office/word/2010/wordprocessingDrawing" xmlns:wp="http://schemas.openxmlformats.org/drawingml/2006/wordprocessingDrawing" xmlns:w10="urn:schemas-microsoft-com:office:word" xmlns:w="http://schemas.openxmlformats.org/wordprocessingml/2006/main" xmlns:w14="http://schemas.microsoft.com/office/word/2010/wordml" xmlns:w15="http://schemas.microsoft.com/office/word/2012/wordml" xmlns:w16cid="http://schemas.microsoft.com/office/word/2016/wordml/cid" xmlns:w16se="http://schemas.microsoft.com/office/word/2015/wordml/symex" xmlns:wpg="http://schemas.microsoft.com/office/word/2010/wordprocessingGroup" xmlns:wpi="http://schemas.microsoft.com/office/word/2010/wordprocessingInk" xmlns:wne="http://schemas.microsoft.com/office/word/2006/wordml" xmlns:wps="http://schemas.microsoft.com/office/word/2010/wordprocessingShape" mc:Ignorable="w14 w15 w16se w16cid wp14">
+<w:ftr xmlns:wpc="http://schemas.microsoft.com/office/word/2010/wordprocessingCanvas" xmlns:cx="http://schemas.microsoft.com/office/drawing/2014/chartex" xmlns:mc="http://schemas.openxmlformats.org/markup-compatibility/2006" xmlns:o="urn:schemas-microsoft-com:office:office" xmlns:r="http://schemas.openxmlformats.org/officeDocument/2006/relationships" xmlns:m="http://schemas.openxmlformats.org/officeDocument/2006/math" xmlns:v="urn:schemas-microsoft-com:vml" xmlns:wp14="http://schemas.microsoft.com/office/word/2010/wordprocessingDrawing" xmlns:wp="http://schemas.openxmlformats.org/drawingml/2006/wordprocessingDrawing" xmlns:w10="urn:schemas-microsoft-com:office:word" xmlns:w="http://schemas.openxmlformats.org/wordprocessingml/2006/main" xmlns:w14="http://schemas.microsoft.com/office/word/2010/wordml" xmlns:w15="http://schemas.microsoft.com/office/word/2012/wordml" xmlns:w16se="http://schemas.microsoft.com/office/word/2015/wordml/symex" xmlns:wpg="http://schemas.microsoft.com/office/word/2010/wordprocessingGroup" xmlns:wpi="http://schemas.microsoft.com/office/word/2010/wordprocessingInk" xmlns:wne="http://schemas.microsoft.com/office/word/2006/wordml" xmlns:wps="http://schemas.microsoft.com/office/word/2010/wordprocessingShape" mc:Ignorable="w14 w15 w16se wp14">
   <w:tbl>
     <w:tblPr>
       <w:tblW w:w="0" w:type="auto"/>
@@ -20103,7 +20070,7 @@
               <w:noProof/>
               <w:sz w:val="16"/>
             </w:rPr>
-            <w:t>26</w:t>
+            <w:t>19</w:t>
           </w:r>
           <w:r>
             <w:rPr>
@@ -20158,7 +20125,7 @@
               <w:noProof/>
               <w:sz w:val="16"/>
             </w:rPr>
-            <w:t>28</w:t>
+            <w:t>25</w:t>
           </w:r>
           <w:r>
             <w:rPr>
@@ -20182,7 +20149,7 @@
 </file>
 
 <file path=word/footnotes.xml><?xml version="1.0" encoding="utf-8"?>
-<w:footnotes xmlns:wpc="http://schemas.microsoft.com/office/word/2010/wordprocessingCanvas" xmlns:cx="http://schemas.microsoft.com/office/drawing/2014/chartex" xmlns:cx1="http://schemas.microsoft.com/office/drawing/2015/9/8/chartex" xmlns:cx2="http://schemas.microsoft.com/office/drawing/2015/10/21/chartex" xmlns:cx3="http://schemas.microsoft.com/office/drawing/2016/5/9/chartex" xmlns:cx4="http://schemas.microsoft.com/office/drawing/2016/5/10/chartex" xmlns:cx5="http://schemas.microsoft.com/office/drawing/2016/5/11/chartex" xmlns:cx6="http://schemas.microsoft.com/office/drawing/2016/5/12/chartex" xmlns:cx7="http://schemas.microsoft.com/office/drawing/2016/5/13/chartex" xmlns:cx8="http://schemas.microsoft.com/office/drawing/2016/5/14/chartex" xmlns:mc="http://schemas.openxmlformats.org/markup-compatibility/2006" xmlns:aink="http://schemas.microsoft.com/office/drawing/2016/ink" xmlns:am3d="http://schemas.microsoft.com/office/drawing/2017/model3d" xmlns:o="urn:schemas-microsoft-com:office:office" xmlns:r="http://schemas.openxmlformats.org/officeDocument/2006/relationships" xmlns:m="http://schemas.openxmlformats.org/officeDocument/2006/math" xmlns:v="urn:schemas-microsoft-com:vml" xmlns:wp14="http://schemas.microsoft.com/office/word/2010/wordprocessingDrawing" xmlns:wp="http://schemas.openxmlformats.org/drawingml/2006/wordprocessingDrawing" xmlns:w10="urn:schemas-microsoft-com:office:word" xmlns:w="http://schemas.openxmlformats.org/wordprocessingml/2006/main" xmlns:w14="http://schemas.microsoft.com/office/word/2010/wordml" xmlns:w15="http://schemas.microsoft.com/office/word/2012/wordml" xmlns:w16cid="http://schemas.microsoft.com/office/word/2016/wordml/cid" xmlns:w16se="http://schemas.microsoft.com/office/word/2015/wordml/symex" xmlns:wpg="http://schemas.microsoft.com/office/word/2010/wordprocessingGroup" xmlns:wpi="http://schemas.microsoft.com/office/word/2010/wordprocessingInk" xmlns:wne="http://schemas.microsoft.com/office/word/2006/wordml" xmlns:wps="http://schemas.microsoft.com/office/word/2010/wordprocessingShape" mc:Ignorable="w14 w15 w16se w16cid wp14">
+<w:footnotes xmlns:wpc="http://schemas.microsoft.com/office/word/2010/wordprocessingCanvas" xmlns:cx="http://schemas.microsoft.com/office/drawing/2014/chartex" xmlns:mc="http://schemas.openxmlformats.org/markup-compatibility/2006" xmlns:o="urn:schemas-microsoft-com:office:office" xmlns:r="http://schemas.openxmlformats.org/officeDocument/2006/relationships" xmlns:m="http://schemas.openxmlformats.org/officeDocument/2006/math" xmlns:v="urn:schemas-microsoft-com:vml" xmlns:wp14="http://schemas.microsoft.com/office/word/2010/wordprocessingDrawing" xmlns:wp="http://schemas.openxmlformats.org/drawingml/2006/wordprocessingDrawing" xmlns:w10="urn:schemas-microsoft-com:office:word" xmlns:w="http://schemas.openxmlformats.org/wordprocessingml/2006/main" xmlns:w14="http://schemas.microsoft.com/office/word/2010/wordml" xmlns:w15="http://schemas.microsoft.com/office/word/2012/wordml" xmlns:w16se="http://schemas.microsoft.com/office/word/2015/wordml/symex" xmlns:wpg="http://schemas.microsoft.com/office/word/2010/wordprocessingGroup" xmlns:wpi="http://schemas.microsoft.com/office/word/2010/wordprocessingInk" xmlns:wne="http://schemas.microsoft.com/office/word/2006/wordml" xmlns:wps="http://schemas.microsoft.com/office/word/2010/wordprocessingShape" mc:Ignorable="w14 w15 w16se wp14">
   <w:footnote w:type="separator" w:id="-1">
     <w:p>
       <w:r>
@@ -20201,7 +20168,7 @@
 </file>
 
 <file path=word/header1.xml><?xml version="1.0" encoding="utf-8"?>
-<w:hdr xmlns:wpc="http://schemas.microsoft.com/office/word/2010/wordprocessingCanvas" xmlns:cx="http://schemas.microsoft.com/office/drawing/2014/chartex" xmlns:cx1="http://schemas.microsoft.com/office/drawing/2015/9/8/chartex" xmlns:cx2="http://schemas.microsoft.com/office/drawing/2015/10/21/chartex" xmlns:cx3="http://schemas.microsoft.com/office/drawing/2016/5/9/chartex" xmlns:cx4="http://schemas.microsoft.com/office/drawing/2016/5/10/chartex" xmlns:cx5="http://schemas.microsoft.com/office/drawing/2016/5/11/chartex" xmlns:cx6="http://schemas.microsoft.com/office/drawing/2016/5/12/chartex" xmlns:cx7="http://schemas.microsoft.com/office/drawing/2016/5/13/chartex" xmlns:cx8="http://schemas.microsoft.com/office/drawing/2016/5/14/chartex" xmlns:mc="http://schemas.openxmlformats.org/markup-compatibility/2006" xmlns:aink="http://schemas.microsoft.com/office/drawing/2016/ink" xmlns:am3d="http://schemas.microsoft.com/office/drawing/2017/model3d" xmlns:o="urn:schemas-microsoft-com:office:office" xmlns:r="http://schemas.openxmlformats.org/officeDocument/2006/relationships" xmlns:m="http://schemas.openxmlformats.org/officeDocument/2006/math" xmlns:v="urn:schemas-microsoft-com:vml" xmlns:wp14="http://schemas.microsoft.com/office/word/2010/wordprocessingDrawing" xmlns:wp="http://schemas.openxmlformats.org/drawingml/2006/wordprocessingDrawing" xmlns:w10="urn:schemas-microsoft-com:office:word" xmlns:w="http://schemas.openxmlformats.org/wordprocessingml/2006/main" xmlns:w14="http://schemas.microsoft.com/office/word/2010/wordml" xmlns:w15="http://schemas.microsoft.com/office/word/2012/wordml" xmlns:w16cid="http://schemas.microsoft.com/office/word/2016/wordml/cid" xmlns:w16se="http://schemas.microsoft.com/office/word/2015/wordml/symex" xmlns:wpg="http://schemas.microsoft.com/office/word/2010/wordprocessingGroup" xmlns:wpi="http://schemas.microsoft.com/office/word/2010/wordprocessingInk" xmlns:wne="http://schemas.microsoft.com/office/word/2006/wordml" xmlns:wps="http://schemas.microsoft.com/office/word/2010/wordprocessingShape" mc:Ignorable="w14 w15 w16se w16cid wp14">
+<w:hdr xmlns:wpc="http://schemas.microsoft.com/office/word/2010/wordprocessingCanvas" xmlns:cx="http://schemas.microsoft.com/office/drawing/2014/chartex" xmlns:mc="http://schemas.openxmlformats.org/markup-compatibility/2006" xmlns:o="urn:schemas-microsoft-com:office:office" xmlns:r="http://schemas.openxmlformats.org/officeDocument/2006/relationships" xmlns:m="http://schemas.openxmlformats.org/officeDocument/2006/math" xmlns:v="urn:schemas-microsoft-com:vml" xmlns:wp14="http://schemas.microsoft.com/office/word/2010/wordprocessingDrawing" xmlns:wp="http://schemas.openxmlformats.org/drawingml/2006/wordprocessingDrawing" xmlns:w10="urn:schemas-microsoft-com:office:word" xmlns:w="http://schemas.openxmlformats.org/wordprocessingml/2006/main" xmlns:w14="http://schemas.microsoft.com/office/word/2010/wordml" xmlns:w15="http://schemas.microsoft.com/office/word/2012/wordml" xmlns:w16se="http://schemas.microsoft.com/office/word/2015/wordml/symex" xmlns:wpg="http://schemas.microsoft.com/office/word/2010/wordprocessingGroup" xmlns:wpi="http://schemas.microsoft.com/office/word/2010/wordprocessingInk" xmlns:wne="http://schemas.microsoft.com/office/word/2006/wordml" xmlns:wps="http://schemas.microsoft.com/office/word/2010/wordprocessingShape" mc:Ignorable="w14 w15 w16se wp14">
   <w:p>
     <w:pPr>
       <w:pStyle w:val="Encabezado"/>
@@ -20248,6 +20215,7 @@
     <w:r>
       <w:rPr>
         <w:noProof/>
+        <w:lang w:val="es-EC" w:eastAsia="es-EC"/>
       </w:rPr>
       <w:drawing>
         <wp:inline distT="0" distB="0" distL="0" distR="0">
@@ -20303,7 +20271,7 @@
 </file>
 
 <file path=word/numbering.xml><?xml version="1.0" encoding="utf-8"?>
-<w:numbering xmlns:wpc="http://schemas.microsoft.com/office/word/2010/wordprocessingCanvas" xmlns:cx="http://schemas.microsoft.com/office/drawing/2014/chartex" xmlns:cx1="http://schemas.microsoft.com/office/drawing/2015/9/8/chartex" xmlns:cx2="http://schemas.microsoft.com/office/drawing/2015/10/21/chartex" xmlns:cx3="http://schemas.microsoft.com/office/drawing/2016/5/9/chartex" xmlns:cx4="http://schemas.microsoft.com/office/drawing/2016/5/10/chartex" xmlns:cx5="http://schemas.microsoft.com/office/drawing/2016/5/11/chartex" xmlns:cx6="http://schemas.microsoft.com/office/drawing/2016/5/12/chartex" xmlns:cx7="http://schemas.microsoft.com/office/drawing/2016/5/13/chartex" xmlns:cx8="http://schemas.microsoft.com/office/drawing/2016/5/14/chartex" xmlns:mc="http://schemas.openxmlformats.org/markup-compatibility/2006" xmlns:aink="http://schemas.microsoft.com/office/drawing/2016/ink" xmlns:am3d="http://schemas.microsoft.com/office/drawing/2017/model3d" xmlns:o="urn:schemas-microsoft-com:office:office" xmlns:r="http://schemas.openxmlformats.org/officeDocument/2006/relationships" xmlns:m="http://schemas.openxmlformats.org/officeDocument/2006/math" xmlns:v="urn:schemas-microsoft-com:vml" xmlns:wp14="http://schemas.microsoft.com/office/word/2010/wordprocessingDrawing" xmlns:wp="http://schemas.openxmlformats.org/drawingml/2006/wordprocessingDrawing" xmlns:w10="urn:schemas-microsoft-com:office:word" xmlns:w="http://schemas.openxmlformats.org/wordprocessingml/2006/main" xmlns:w14="http://schemas.microsoft.com/office/word/2010/wordml" xmlns:w15="http://schemas.microsoft.com/office/word/2012/wordml" xmlns:w16cid="http://schemas.microsoft.com/office/word/2016/wordml/cid" xmlns:w16se="http://schemas.microsoft.com/office/word/2015/wordml/symex" xmlns:wpg="http://schemas.microsoft.com/office/word/2010/wordprocessingGroup" xmlns:wpi="http://schemas.microsoft.com/office/word/2010/wordprocessingInk" xmlns:wne="http://schemas.microsoft.com/office/word/2006/wordml" xmlns:wps="http://schemas.microsoft.com/office/word/2010/wordprocessingShape" mc:Ignorable="w14 w15 w16se w16cid wp14">
+<w:numbering xmlns:wpc="http://schemas.microsoft.com/office/word/2010/wordprocessingCanvas" xmlns:cx="http://schemas.microsoft.com/office/drawing/2014/chartex" xmlns:mc="http://schemas.openxmlformats.org/markup-compatibility/2006" xmlns:o="urn:schemas-microsoft-com:office:office" xmlns:r="http://schemas.openxmlformats.org/officeDocument/2006/relationships" xmlns:m="http://schemas.openxmlformats.org/officeDocument/2006/math" xmlns:v="urn:schemas-microsoft-com:vml" xmlns:wp14="http://schemas.microsoft.com/office/word/2010/wordprocessingDrawing" xmlns:wp="http://schemas.openxmlformats.org/drawingml/2006/wordprocessingDrawing" xmlns:w10="urn:schemas-microsoft-com:office:word" xmlns:w="http://schemas.openxmlformats.org/wordprocessingml/2006/main" xmlns:w14="http://schemas.microsoft.com/office/word/2010/wordml" xmlns:w15="http://schemas.microsoft.com/office/word/2012/wordml" xmlns:w16se="http://schemas.microsoft.com/office/word/2015/wordml/symex" xmlns:wpg="http://schemas.microsoft.com/office/word/2010/wordprocessingGroup" xmlns:wpi="http://schemas.microsoft.com/office/word/2010/wordprocessingInk" xmlns:wne="http://schemas.microsoft.com/office/word/2006/wordml" xmlns:wps="http://schemas.microsoft.com/office/word/2010/wordprocessingShape" mc:Ignorable="w14 w15 w16se wp14">
   <w:abstractNum w:abstractNumId="0" w15:restartNumberingAfterBreak="0">
     <w:nsid w:val="01A9548F"/>
     <w:multiLevelType w:val="hybridMultilevel"/>
@@ -21831,7 +21799,7 @@
 </file>
 
 <file path=word/styles.xml><?xml version="1.0" encoding="utf-8"?>
-<w:styles xmlns:mc="http://schemas.openxmlformats.org/markup-compatibility/2006" xmlns:r="http://schemas.openxmlformats.org/officeDocument/2006/relationships" xmlns:w="http://schemas.openxmlformats.org/wordprocessingml/2006/main" xmlns:w14="http://schemas.microsoft.com/office/word/2010/wordml" xmlns:w15="http://schemas.microsoft.com/office/word/2012/wordml" xmlns:w16cid="http://schemas.microsoft.com/office/word/2016/wordml/cid" xmlns:w16se="http://schemas.microsoft.com/office/word/2015/wordml/symex" mc:Ignorable="w14 w15 w16se w16cid">
+<w:styles xmlns:mc="http://schemas.openxmlformats.org/markup-compatibility/2006" xmlns:r="http://schemas.openxmlformats.org/officeDocument/2006/relationships" xmlns:w="http://schemas.openxmlformats.org/wordprocessingml/2006/main" xmlns:w14="http://schemas.microsoft.com/office/word/2010/wordml" xmlns:w15="http://schemas.microsoft.com/office/word/2012/wordml" xmlns:w16se="http://schemas.microsoft.com/office/word/2015/wordml/symex" mc:Ignorable="w14 w15 w16se">
   <w:docDefaults>
     <w:rPrDefault>
       <w:rPr>
@@ -21847,7 +21815,7 @@
       </w:pPr>
     </w:pPrDefault>
   </w:docDefaults>
-  <w:latentStyles w:defLockedState="0" w:defUIPriority="99" w:defSemiHidden="0" w:defUnhideWhenUsed="0" w:defQFormat="0" w:count="375">
+  <w:latentStyles w:defLockedState="0" w:defUIPriority="99" w:defSemiHidden="0" w:defUnhideWhenUsed="0" w:defQFormat="0" w:count="371">
     <w:lsdException w:name="Normal" w:uiPriority="0" w:qFormat="1"/>
     <w:lsdException w:name="heading 1" w:uiPriority="9" w:qFormat="1"/>
     <w:lsdException w:name="heading 2" w:semiHidden="1" w:uiPriority="9" w:unhideWhenUsed="1" w:qFormat="1"/>
@@ -22219,10 +22187,6 @@
     <w:lsdException w:name="List Table 5 Dark Accent 6" w:uiPriority="50"/>
     <w:lsdException w:name="List Table 6 Colorful Accent 6" w:uiPriority="51"/>
     <w:lsdException w:name="List Table 7 Colorful Accent 6" w:uiPriority="52"/>
-    <w:lsdException w:name="Mention" w:semiHidden="1" w:unhideWhenUsed="1"/>
-    <w:lsdException w:name="Smart Hyperlink" w:semiHidden="1" w:unhideWhenUsed="1"/>
-    <w:lsdException w:name="Hashtag" w:semiHidden="1" w:unhideWhenUsed="1"/>
-    <w:lsdException w:name="Unresolved Mention" w:semiHidden="1" w:unhideWhenUsed="1"/>
   </w:latentStyles>
   <w:style w:type="paragraph" w:default="1" w:styleId="Normal">
     <w:name w:val="Normal"/>
@@ -22944,18 +22908,18 @@
 </file>
 
 <file path=customXml/item1.xml><?xml version="1.0" encoding="utf-8"?>
-<p:properties xmlns:p="http://schemas.microsoft.com/office/2006/metadata/properties" xmlns:xsi="http://www.w3.org/2001/XMLSchema-instance" xmlns:pc="http://schemas.microsoft.com/office/infopath/2007/PartnerControls">
-  <documentManagement/>
-</p:properties>
-</file>
-
-<file path=customXml/item2.xml><?xml version="1.0" encoding="utf-8"?>
 <?mso-contentType ?>
 <FormTemplates xmlns="http://schemas.microsoft.com/sharepoint/v3/contenttype/forms">
   <Display>DocumentLibraryForm</Display>
   <Edit>DocumentLibraryForm</Edit>
   <New>DocumentLibraryForm</New>
 </FormTemplates>
+</file>
+
+<file path=customXml/item2.xml><?xml version="1.0" encoding="utf-8"?>
+<p:properties xmlns:p="http://schemas.microsoft.com/office/2006/metadata/properties" xmlns:xsi="http://www.w3.org/2001/XMLSchema-instance" xmlns:pc="http://schemas.microsoft.com/office/infopath/2007/PartnerControls">
+  <documentManagement/>
+</p:properties>
 </file>
 
 <file path=customXml/item3.xml><?xml version="1.0" encoding="utf-8"?>
@@ -23109,18 +23073,18 @@
 </file>
 
 <file path=customXml/itemProps1.xml><?xml version="1.0" encoding="utf-8"?>
-<ds:datastoreItem xmlns:ds="http://schemas.openxmlformats.org/officeDocument/2006/customXml" ds:itemID="{77C03C38-CF2F-4BAC-A21D-CAB8377A8539}">
+<ds:datastoreItem xmlns:ds="http://schemas.openxmlformats.org/officeDocument/2006/customXml" ds:itemID="{F7AE9C63-AEFF-4E93-93F3-186F3415AB98}">
   <ds:schemaRefs>
-    <ds:schemaRef ds:uri="http://schemas.microsoft.com/office/2006/metadata/properties"/>
-    <ds:schemaRef ds:uri="http://schemas.microsoft.com/office/infopath/2007/PartnerControls"/>
+    <ds:schemaRef ds:uri="http://schemas.microsoft.com/sharepoint/v3/contenttype/forms"/>
   </ds:schemaRefs>
 </ds:datastoreItem>
 </file>
 
 <file path=customXml/itemProps2.xml><?xml version="1.0" encoding="utf-8"?>
-<ds:datastoreItem xmlns:ds="http://schemas.openxmlformats.org/officeDocument/2006/customXml" ds:itemID="{F7AE9C63-AEFF-4E93-93F3-186F3415AB98}">
+<ds:datastoreItem xmlns:ds="http://schemas.openxmlformats.org/officeDocument/2006/customXml" ds:itemID="{77C03C38-CF2F-4BAC-A21D-CAB8377A8539}">
   <ds:schemaRefs>
-    <ds:schemaRef ds:uri="http://schemas.microsoft.com/sharepoint/v3/contenttype/forms"/>
+    <ds:schemaRef ds:uri="http://schemas.microsoft.com/office/2006/metadata/properties"/>
+    <ds:schemaRef ds:uri="http://schemas.microsoft.com/office/infopath/2007/PartnerControls"/>
   </ds:schemaRefs>
 </ds:datastoreItem>
 </file>
@@ -23144,7 +23108,7 @@
 </file>
 
 <file path=customXml/itemProps4.xml><?xml version="1.0" encoding="utf-8"?>
-<ds:datastoreItem xmlns:ds="http://schemas.openxmlformats.org/officeDocument/2006/customXml" ds:itemID="{972E4668-204B-4AA3-A897-9C5A0A8DCF34}">
+<ds:datastoreItem xmlns:ds="http://schemas.openxmlformats.org/officeDocument/2006/customXml" ds:itemID="{C7F4010E-D404-4B39-8A04-02FF3B98A705}">
   <ds:schemaRefs>
     <ds:schemaRef ds:uri="http://schemas.openxmlformats.org/officeDocument/2006/bibliography"/>
   </ds:schemaRefs>

</xml_diff>

<commit_message>
[UPD] Consultas Mysql en el documento
</commit_message>
<xml_diff>
--- a/ProyectoDiseñoSoftware.docx
+++ b/ProyectoDiseñoSoftware.docx
@@ -1,6 +1,6 @@
 
 <file path=word/document.xml><?xml version="1.0" encoding="utf-8"?>
-<w:document xmlns:wpc="http://schemas.microsoft.com/office/word/2010/wordprocessingCanvas" xmlns:cx="http://schemas.microsoft.com/office/drawing/2014/chartex" xmlns:mc="http://schemas.openxmlformats.org/markup-compatibility/2006" xmlns:o="urn:schemas-microsoft-com:office:office" xmlns:r="http://schemas.openxmlformats.org/officeDocument/2006/relationships" xmlns:m="http://schemas.openxmlformats.org/officeDocument/2006/math" xmlns:v="urn:schemas-microsoft-com:vml" xmlns:wp14="http://schemas.microsoft.com/office/word/2010/wordprocessingDrawing" xmlns:wp="http://schemas.openxmlformats.org/drawingml/2006/wordprocessingDrawing" xmlns:w10="urn:schemas-microsoft-com:office:word" xmlns:w="http://schemas.openxmlformats.org/wordprocessingml/2006/main" xmlns:w14="http://schemas.microsoft.com/office/word/2010/wordml" xmlns:w15="http://schemas.microsoft.com/office/word/2012/wordml" xmlns:w16se="http://schemas.microsoft.com/office/word/2015/wordml/symex" xmlns:wpg="http://schemas.microsoft.com/office/word/2010/wordprocessingGroup" xmlns:wpi="http://schemas.microsoft.com/office/word/2010/wordprocessingInk" xmlns:wne="http://schemas.microsoft.com/office/word/2006/wordml" xmlns:wps="http://schemas.microsoft.com/office/word/2010/wordprocessingShape" mc:Ignorable="w14 w15 w16se wp14">
+<w:document xmlns:wpc="http://schemas.microsoft.com/office/word/2010/wordprocessingCanvas" xmlns:cx="http://schemas.microsoft.com/office/drawing/2014/chartex" xmlns:cx1="http://schemas.microsoft.com/office/drawing/2015/9/8/chartex" xmlns:cx2="http://schemas.microsoft.com/office/drawing/2015/10/21/chartex" xmlns:cx3="http://schemas.microsoft.com/office/drawing/2016/5/9/chartex" xmlns:cx4="http://schemas.microsoft.com/office/drawing/2016/5/10/chartex" xmlns:cx5="http://schemas.microsoft.com/office/drawing/2016/5/11/chartex" xmlns:cx6="http://schemas.microsoft.com/office/drawing/2016/5/12/chartex" xmlns:cx7="http://schemas.microsoft.com/office/drawing/2016/5/13/chartex" xmlns:cx8="http://schemas.microsoft.com/office/drawing/2016/5/14/chartex" xmlns:mc="http://schemas.openxmlformats.org/markup-compatibility/2006" xmlns:aink="http://schemas.microsoft.com/office/drawing/2016/ink" xmlns:am3d="http://schemas.microsoft.com/office/drawing/2017/model3d" xmlns:o="urn:schemas-microsoft-com:office:office" xmlns:r="http://schemas.openxmlformats.org/officeDocument/2006/relationships" xmlns:m="http://schemas.openxmlformats.org/officeDocument/2006/math" xmlns:v="urn:schemas-microsoft-com:vml" xmlns:wp14="http://schemas.microsoft.com/office/word/2010/wordprocessingDrawing" xmlns:wp="http://schemas.openxmlformats.org/drawingml/2006/wordprocessingDrawing" xmlns:w10="urn:schemas-microsoft-com:office:word" xmlns:w="http://schemas.openxmlformats.org/wordprocessingml/2006/main" xmlns:w14="http://schemas.microsoft.com/office/word/2010/wordml" xmlns:w15="http://schemas.microsoft.com/office/word/2012/wordml" xmlns:w16cid="http://schemas.microsoft.com/office/word/2016/wordml/cid" xmlns:w16se="http://schemas.microsoft.com/office/word/2015/wordml/symex" xmlns:wpg="http://schemas.microsoft.com/office/word/2010/wordprocessingGroup" xmlns:wpi="http://schemas.microsoft.com/office/word/2010/wordprocessingInk" xmlns:wne="http://schemas.microsoft.com/office/word/2006/wordml" xmlns:wps="http://schemas.microsoft.com/office/word/2010/wordprocessingShape" mc:Ignorable="w14 w15 w16se w16cid wp14">
   <w:body>
     <w:p/>
     <w:p/>
@@ -1182,12 +1182,37 @@
           <w:sz w:val="20"/>
         </w:rPr>
       </w:pPr>
+      <w:proofErr w:type="spellStart"/>
       <w:r>
         <w:rPr>
           <w:rFonts w:ascii="Tahoma" w:hAnsi="Tahoma" w:cs="Tahoma"/>
           <w:sz w:val="20"/>
         </w:rPr>
-        <w:t xml:space="preserve">Iparreño Lindthon Andrés </w:t>
+        <w:t>Iparreño</w:t>
+      </w:r>
+      <w:proofErr w:type="spellEnd"/>
+      <w:r>
+        <w:rPr>
+          <w:rFonts w:ascii="Tahoma" w:hAnsi="Tahoma" w:cs="Tahoma"/>
+          <w:sz w:val="20"/>
+        </w:rPr>
+        <w:t xml:space="preserve"> </w:t>
+      </w:r>
+      <w:proofErr w:type="spellStart"/>
+      <w:r>
+        <w:rPr>
+          <w:rFonts w:ascii="Tahoma" w:hAnsi="Tahoma" w:cs="Tahoma"/>
+          <w:sz w:val="20"/>
+        </w:rPr>
+        <w:t>Lindthon</w:t>
+      </w:r>
+      <w:proofErr w:type="spellEnd"/>
+      <w:r>
+        <w:rPr>
+          <w:rFonts w:ascii="Tahoma" w:hAnsi="Tahoma" w:cs="Tahoma"/>
+          <w:sz w:val="20"/>
+        </w:rPr>
+        <w:t xml:space="preserve"> Andrés </w:t>
       </w:r>
     </w:p>
     <w:p>
@@ -8294,8 +8319,17 @@
                 <w:b/>
                 <w:sz w:val="22"/>
               </w:rPr>
-              <w:t>Cerrar Sesion</w:t>
-            </w:r>
+              <w:t xml:space="preserve">Cerrar </w:t>
+            </w:r>
+            <w:proofErr w:type="spellStart"/>
+            <w:r>
+              <w:rPr>
+                <w:b/>
+                <w:sz w:val="22"/>
+              </w:rPr>
+              <w:t>Sesion</w:t>
+            </w:r>
+            <w:proofErr w:type="spellEnd"/>
           </w:p>
         </w:tc>
       </w:tr>
@@ -8565,7 +8599,21 @@
               <w:rPr>
                 <w:sz w:val="22"/>
               </w:rPr>
-              <w:t>El comprador, Vendedor, Administrador debe dirigirse al botón “Log out”</w:t>
+              <w:t xml:space="preserve">El comprador, Vendedor, Administrador debe dirigirse al botón “Log </w:t>
+            </w:r>
+            <w:proofErr w:type="spellStart"/>
+            <w:r>
+              <w:rPr>
+                <w:sz w:val="22"/>
+              </w:rPr>
+              <w:t>out</w:t>
+            </w:r>
+            <w:proofErr w:type="spellEnd"/>
+            <w:r>
+              <w:rPr>
+                <w:sz w:val="22"/>
+              </w:rPr>
+              <w:t>”</w:t>
             </w:r>
           </w:p>
         </w:tc>
@@ -8940,7 +8988,23 @@
                 <w:b/>
                 <w:sz w:val="22"/>
               </w:rPr>
-              <w:t>Consultar compas</w:t>
+              <w:t>Consultar comp</w:t>
+            </w:r>
+            <w:r>
+              <w:rPr>
+                <w:rFonts w:ascii="Tahoma" w:hAnsi="Tahoma" w:cs="Tahoma"/>
+                <w:b/>
+                <w:sz w:val="22"/>
+              </w:rPr>
+              <w:t>r</w:t>
+            </w:r>
+            <w:r>
+              <w:rPr>
+                <w:rFonts w:ascii="Tahoma" w:hAnsi="Tahoma" w:cs="Tahoma"/>
+                <w:b/>
+                <w:sz w:val="22"/>
+              </w:rPr>
+              <w:t>as</w:t>
             </w:r>
           </w:p>
         </w:tc>
@@ -11263,16 +11327,7 @@
                 <w:rFonts w:ascii="Tahoma" w:hAnsi="Tahoma" w:cs="Tahoma"/>
                 <w:sz w:val="22"/>
               </w:rPr>
-              <w:t xml:space="preserve"> y Consultar en la base de datos sobre un usuario </w:t>
-            </w:r>
-            <w:bookmarkStart w:id="10" w:name="_GoBack"/>
-            <w:bookmarkEnd w:id="10"/>
-            <w:r>
-              <w:rPr>
-                <w:rFonts w:ascii="Tahoma" w:hAnsi="Tahoma" w:cs="Tahoma"/>
-                <w:sz w:val="22"/>
-              </w:rPr>
-              <w:t>específico.</w:t>
+              <w:t xml:space="preserve"> y Consultar en la base de datos sobre un usuario específico.</w:t>
             </w:r>
           </w:p>
         </w:tc>
@@ -13211,7 +13266,7 @@
           <w:szCs w:val="22"/>
         </w:rPr>
       </w:pPr>
-      <w:bookmarkStart w:id="11" w:name="_Hlk534650341"/>
+      <w:bookmarkStart w:id="10" w:name="_Hlk534650341"/>
     </w:p>
     <w:tbl>
       <w:tblPr>
@@ -13645,7 +13700,7 @@
           </w:p>
         </w:tc>
       </w:tr>
-      <w:bookmarkEnd w:id="11"/>
+      <w:bookmarkEnd w:id="10"/>
       <w:tr>
         <w:trPr>
           <w:cantSplit/>
@@ -19177,7 +19232,7 @@
           <w:sz w:val="24"/>
         </w:rPr>
       </w:pPr>
-      <w:bookmarkStart w:id="12" w:name="_Toc534487968"/>
+      <w:bookmarkStart w:id="11" w:name="_Toc534487968"/>
       <w:r>
         <w:rPr>
           <w:rFonts w:ascii="Tahoma" w:hAnsi="Tahoma" w:cs="Tahoma"/>
@@ -19188,7 +19243,7 @@
         <w:lastRenderedPageBreak/>
         <w:t>Diagrama de Clases</w:t>
       </w:r>
-      <w:bookmarkEnd w:id="12"/>
+      <w:bookmarkEnd w:id="11"/>
     </w:p>
     <w:p>
       <w:r>
@@ -19259,7 +19314,7 @@
           <w:sz w:val="24"/>
         </w:rPr>
       </w:pPr>
-      <w:bookmarkStart w:id="13" w:name="_Toc534487969"/>
+      <w:bookmarkStart w:id="12" w:name="_Toc534487969"/>
       <w:r>
         <w:rPr>
           <w:rFonts w:ascii="Tahoma" w:hAnsi="Tahoma" w:cs="Tahoma"/>
@@ -19270,7 +19325,7 @@
         <w:lastRenderedPageBreak/>
         <w:t>Diagramas de Secuencia</w:t>
       </w:r>
-      <w:bookmarkEnd w:id="13"/>
+      <w:bookmarkEnd w:id="12"/>
     </w:p>
     <w:p>
       <w:pPr>
@@ -19663,7 +19718,7 @@
           <w:b/>
         </w:rPr>
       </w:pPr>
-      <w:bookmarkStart w:id="14" w:name="_Toc534487970"/>
+      <w:bookmarkStart w:id="13" w:name="_Toc534487970"/>
       <w:r>
         <w:rPr>
           <w:rFonts w:ascii="Tahoma" w:hAnsi="Tahoma" w:cs="Tahoma"/>
@@ -19674,7 +19729,7 @@
         <w:lastRenderedPageBreak/>
         <w:t>Base de datos – Modelo Conceptual</w:t>
       </w:r>
-      <w:bookmarkEnd w:id="14"/>
+      <w:bookmarkEnd w:id="13"/>
     </w:p>
     <w:p>
       <w:r>
@@ -19750,7 +19805,7 @@
           <w:sz w:val="24"/>
         </w:rPr>
       </w:pPr>
-      <w:bookmarkStart w:id="15" w:name="_Toc534487971"/>
+      <w:bookmarkStart w:id="14" w:name="_Toc534487971"/>
       <w:r>
         <w:rPr>
           <w:rFonts w:ascii="Tahoma" w:hAnsi="Tahoma" w:cs="Tahoma"/>
@@ -19761,7 +19816,7 @@
         <w:lastRenderedPageBreak/>
         <w:t>Base de datos – Modelo Lógico</w:t>
       </w:r>
-      <w:bookmarkEnd w:id="15"/>
+      <w:bookmarkEnd w:id="14"/>
     </w:p>
     <w:p>
       <w:r>
@@ -19819,9 +19874,243 @@
         </w:drawing>
       </w:r>
     </w:p>
+    <w:p/>
+    <w:p/>
+    <w:p/>
+    <w:p/>
+    <w:p/>
+    <w:p/>
+    <w:p/>
+    <w:p/>
+    <w:p/>
+    <w:p/>
+    <w:p/>
+    <w:p/>
+    <w:p/>
+    <w:p/>
+    <w:p>
+      <w:pPr>
+        <w:rPr>
+          <w:rFonts w:ascii="Tahoma" w:eastAsiaTheme="majorEastAsia" w:hAnsi="Tahoma" w:cs="Tahoma"/>
+          <w:b/>
+          <w:szCs w:val="32"/>
+        </w:rPr>
+      </w:pPr>
+      <w:r>
+        <w:rPr>
+          <w:rFonts w:ascii="Tahoma" w:eastAsiaTheme="majorEastAsia" w:hAnsi="Tahoma" w:cs="Tahoma"/>
+          <w:b/>
+          <w:szCs w:val="32"/>
+        </w:rPr>
+        <w:t>Reportes</w:t>
+      </w:r>
+    </w:p>
+    <w:p>
+      <w:pPr>
+        <w:rPr>
+          <w:b/>
+        </w:rPr>
+      </w:pPr>
+    </w:p>
+    <w:p>
+      <w:pPr>
+        <w:pStyle w:val="Default"/>
+      </w:pPr>
+    </w:p>
+    <w:p>
+      <w:pPr>
+        <w:rPr>
+          <w:rFonts w:ascii="Tahoma" w:eastAsiaTheme="majorEastAsia" w:hAnsi="Tahoma" w:cs="Tahoma"/>
+          <w:b/>
+          <w:szCs w:val="32"/>
+        </w:rPr>
+      </w:pPr>
+      <w:r>
+        <w:rPr>
+          <w:rFonts w:ascii="Tahoma" w:eastAsiaTheme="majorEastAsia" w:hAnsi="Tahoma" w:cs="Tahoma"/>
+          <w:b/>
+          <w:szCs w:val="32"/>
+        </w:rPr>
+        <w:t xml:space="preserve">a. La cantidad de ventas semanales del año en curso, por tipo de pago y vendedor. </w:t>
+      </w:r>
+    </w:p>
+    <w:p>
+      <w:pPr>
+        <w:rPr>
+          <w:rFonts w:ascii="Tahoma" w:eastAsiaTheme="majorEastAsia" w:hAnsi="Tahoma" w:cs="Tahoma"/>
+          <w:b/>
+          <w:szCs w:val="32"/>
+        </w:rPr>
+      </w:pPr>
+    </w:p>
+    <w:p>
+      <w:pPr>
+        <w:rPr>
+          <w:rFonts w:ascii="Tahoma" w:eastAsiaTheme="majorEastAsia" w:hAnsi="Tahoma" w:cs="Tahoma"/>
+          <w:b/>
+          <w:szCs w:val="32"/>
+        </w:rPr>
+      </w:pPr>
+    </w:p>
+    <w:p>
+      <w:pPr>
+        <w:autoSpaceDE w:val="0"/>
+        <w:autoSpaceDN w:val="0"/>
+        <w:adjustRightInd w:val="0"/>
+        <w:rPr>
+          <w:rFonts w:ascii="Calibri" w:eastAsiaTheme="minorHAnsi" w:hAnsi="Calibri" w:cs="Calibri"/>
+          <w:color w:val="000000"/>
+          <w:lang w:val="es-EC" w:eastAsia="en-US"/>
+        </w:rPr>
+      </w:pPr>
+    </w:p>
+    <w:p>
+      <w:pPr>
+        <w:autoSpaceDE w:val="0"/>
+        <w:autoSpaceDN w:val="0"/>
+        <w:adjustRightInd w:val="0"/>
+        <w:rPr>
+          <w:rFonts w:ascii="Calibri" w:eastAsiaTheme="minorHAnsi" w:hAnsi="Calibri" w:cs="Calibri"/>
+          <w:color w:val="000000"/>
+          <w:lang w:val="es-EC" w:eastAsia="en-US"/>
+        </w:rPr>
+      </w:pPr>
+    </w:p>
+    <w:p>
+      <w:pPr>
+        <w:autoSpaceDE w:val="0"/>
+        <w:autoSpaceDN w:val="0"/>
+        <w:adjustRightInd w:val="0"/>
+        <w:rPr>
+          <w:rFonts w:ascii="Calibri" w:eastAsiaTheme="minorHAnsi" w:hAnsi="Calibri" w:cs="Calibri"/>
+          <w:color w:val="000000"/>
+          <w:lang w:val="es-EC" w:eastAsia="en-US"/>
+        </w:rPr>
+      </w:pPr>
+    </w:p>
+    <w:p>
+      <w:pPr>
+        <w:autoSpaceDE w:val="0"/>
+        <w:autoSpaceDN w:val="0"/>
+        <w:adjustRightInd w:val="0"/>
+        <w:rPr>
+          <w:rFonts w:ascii="Calibri" w:eastAsiaTheme="minorHAnsi" w:hAnsi="Calibri" w:cs="Calibri"/>
+          <w:color w:val="000000"/>
+          <w:lang w:val="es-EC" w:eastAsia="en-US"/>
+        </w:rPr>
+      </w:pPr>
+    </w:p>
+    <w:p>
+      <w:pPr>
+        <w:rPr>
+          <w:rFonts w:ascii="Tahoma" w:eastAsiaTheme="majorEastAsia" w:hAnsi="Tahoma" w:cs="Tahoma"/>
+          <w:b/>
+          <w:szCs w:val="32"/>
+        </w:rPr>
+      </w:pPr>
+      <w:r>
+        <w:rPr>
+          <w:rFonts w:ascii="Tahoma" w:eastAsiaTheme="majorEastAsia" w:hAnsi="Tahoma" w:cs="Tahoma"/>
+          <w:b/>
+          <w:szCs w:val="32"/>
+        </w:rPr>
+        <w:t xml:space="preserve">b. Los 10 artículos más vendidos en los últimos 3 meses. </w:t>
+      </w:r>
+    </w:p>
+    <w:p>
+      <w:pPr>
+        <w:numPr>
+          <w:ilvl w:val="1"/>
+          <w:numId w:val="18"/>
+        </w:numPr>
+        <w:autoSpaceDE w:val="0"/>
+        <w:autoSpaceDN w:val="0"/>
+        <w:adjustRightInd w:val="0"/>
+        <w:rPr>
+          <w:rFonts w:ascii="Calibri" w:eastAsiaTheme="minorHAnsi" w:hAnsi="Calibri" w:cs="Calibri"/>
+          <w:color w:val="000000"/>
+          <w:sz w:val="22"/>
+          <w:szCs w:val="22"/>
+          <w:lang w:val="es-EC" w:eastAsia="en-US"/>
+        </w:rPr>
+      </w:pPr>
+    </w:p>
+    <w:p>
+      <w:pPr>
+        <w:rPr>
+          <w:rFonts w:ascii="Tahoma" w:eastAsiaTheme="majorEastAsia" w:hAnsi="Tahoma" w:cs="Tahoma"/>
+          <w:b/>
+          <w:szCs w:val="32"/>
+          <w:lang w:val="es-EC"/>
+        </w:rPr>
+      </w:pPr>
+      <w:bookmarkStart w:id="15" w:name="_GoBack"/>
+      <w:bookmarkEnd w:id="15"/>
+    </w:p>
+    <w:p>
+      <w:pPr>
+        <w:rPr>
+          <w:noProof/>
+        </w:rPr>
+      </w:pPr>
+    </w:p>
+    <w:p>
+      <w:pPr>
+        <w:rPr>
+          <w:b/>
+        </w:rPr>
+      </w:pPr>
+      <w:r>
+        <w:rPr>
+          <w:noProof/>
+        </w:rPr>
+        <w:drawing>
+          <wp:inline distT="0" distB="0" distL="0" distR="0" wp14:anchorId="2F0E9204" wp14:editId="26474A11">
+            <wp:extent cx="6124575" cy="2063477"/>
+            <wp:effectExtent l="0" t="0" r="0" b="0"/>
+            <wp:docPr id="4" name="Imagen 4"/>
+            <wp:cNvGraphicFramePr>
+              <a:graphicFrameLocks xmlns:a="http://schemas.openxmlformats.org/drawingml/2006/main" noChangeAspect="1"/>
+            </wp:cNvGraphicFramePr>
+            <a:graphic xmlns:a="http://schemas.openxmlformats.org/drawingml/2006/main">
+              <a:graphicData uri="http://schemas.openxmlformats.org/drawingml/2006/picture">
+                <pic:pic xmlns:pic="http://schemas.openxmlformats.org/drawingml/2006/picture">
+                  <pic:nvPicPr>
+                    <pic:cNvPr id="1" name=""/>
+                    <pic:cNvPicPr/>
+                  </pic:nvPicPr>
+                  <pic:blipFill rotWithShape="1">
+                    <a:blip r:embed="rId20"/>
+                    <a:srcRect l="19711" t="17379" r="35577" b="55841"/>
+                    <a:stretch/>
+                  </pic:blipFill>
+                  <pic:spPr bwMode="auto">
+                    <a:xfrm>
+                      <a:off x="0" y="0"/>
+                      <a:ext cx="6150951" cy="2072364"/>
+                    </a:xfrm>
+                    <a:prstGeom prst="rect">
+                      <a:avLst/>
+                    </a:prstGeom>
+                    <a:ln>
+                      <a:noFill/>
+                    </a:ln>
+                    <a:extLst>
+                      <a:ext uri="{53640926-AAD7-44D8-BBD7-CCE9431645EC}">
+                        <a14:shadowObscured xmlns:a14="http://schemas.microsoft.com/office/drawing/2010/main"/>
+                      </a:ext>
+                    </a:extLst>
+                  </pic:spPr>
+                </pic:pic>
+              </a:graphicData>
+            </a:graphic>
+          </wp:inline>
+        </w:drawing>
+      </w:r>
+    </w:p>
     <w:sectPr>
-      <w:headerReference w:type="default" r:id="rId20"/>
-      <w:footerReference w:type="default" r:id="rId21"/>
+      <w:headerReference w:type="default" r:id="rId21"/>
+      <w:footerReference w:type="default" r:id="rId22"/>
       <w:pgSz w:w="12240" w:h="15840"/>
       <w:pgMar w:top="1440" w:right="1440" w:bottom="1440" w:left="1440" w:header="708" w:footer="708" w:gutter="0"/>
       <w:cols w:space="708"/>
@@ -19832,7 +20121,7 @@
 </file>
 
 <file path=word/endnotes.xml><?xml version="1.0" encoding="utf-8"?>
-<w:endnotes xmlns:wpc="http://schemas.microsoft.com/office/word/2010/wordprocessingCanvas" xmlns:cx="http://schemas.microsoft.com/office/drawing/2014/chartex" xmlns:mc="http://schemas.openxmlformats.org/markup-compatibility/2006" xmlns:o="urn:schemas-microsoft-com:office:office" xmlns:r="http://schemas.openxmlformats.org/officeDocument/2006/relationships" xmlns:m="http://schemas.openxmlformats.org/officeDocument/2006/math" xmlns:v="urn:schemas-microsoft-com:vml" xmlns:wp14="http://schemas.microsoft.com/office/word/2010/wordprocessingDrawing" xmlns:wp="http://schemas.openxmlformats.org/drawingml/2006/wordprocessingDrawing" xmlns:w10="urn:schemas-microsoft-com:office:word" xmlns:w="http://schemas.openxmlformats.org/wordprocessingml/2006/main" xmlns:w14="http://schemas.microsoft.com/office/word/2010/wordml" xmlns:w15="http://schemas.microsoft.com/office/word/2012/wordml" xmlns:w16se="http://schemas.microsoft.com/office/word/2015/wordml/symex" xmlns:wpg="http://schemas.microsoft.com/office/word/2010/wordprocessingGroup" xmlns:wpi="http://schemas.microsoft.com/office/word/2010/wordprocessingInk" xmlns:wne="http://schemas.microsoft.com/office/word/2006/wordml" xmlns:wps="http://schemas.microsoft.com/office/word/2010/wordprocessingShape" mc:Ignorable="w14 w15 w16se wp14">
+<w:endnotes xmlns:wpc="http://schemas.microsoft.com/office/word/2010/wordprocessingCanvas" xmlns:cx="http://schemas.microsoft.com/office/drawing/2014/chartex" xmlns:cx1="http://schemas.microsoft.com/office/drawing/2015/9/8/chartex" xmlns:cx2="http://schemas.microsoft.com/office/drawing/2015/10/21/chartex" xmlns:cx3="http://schemas.microsoft.com/office/drawing/2016/5/9/chartex" xmlns:cx4="http://schemas.microsoft.com/office/drawing/2016/5/10/chartex" xmlns:cx5="http://schemas.microsoft.com/office/drawing/2016/5/11/chartex" xmlns:cx6="http://schemas.microsoft.com/office/drawing/2016/5/12/chartex" xmlns:cx7="http://schemas.microsoft.com/office/drawing/2016/5/13/chartex" xmlns:cx8="http://schemas.microsoft.com/office/drawing/2016/5/14/chartex" xmlns:mc="http://schemas.openxmlformats.org/markup-compatibility/2006" xmlns:aink="http://schemas.microsoft.com/office/drawing/2016/ink" xmlns:am3d="http://schemas.microsoft.com/office/drawing/2017/model3d" xmlns:o="urn:schemas-microsoft-com:office:office" xmlns:r="http://schemas.openxmlformats.org/officeDocument/2006/relationships" xmlns:m="http://schemas.openxmlformats.org/officeDocument/2006/math" xmlns:v="urn:schemas-microsoft-com:vml" xmlns:wp14="http://schemas.microsoft.com/office/word/2010/wordprocessingDrawing" xmlns:wp="http://schemas.openxmlformats.org/drawingml/2006/wordprocessingDrawing" xmlns:w10="urn:schemas-microsoft-com:office:word" xmlns:w="http://schemas.openxmlformats.org/wordprocessingml/2006/main" xmlns:w14="http://schemas.microsoft.com/office/word/2010/wordml" xmlns:w15="http://schemas.microsoft.com/office/word/2012/wordml" xmlns:w16cid="http://schemas.microsoft.com/office/word/2016/wordml/cid" xmlns:w16se="http://schemas.microsoft.com/office/word/2015/wordml/symex" xmlns:wpg="http://schemas.microsoft.com/office/word/2010/wordprocessingGroup" xmlns:wpi="http://schemas.microsoft.com/office/word/2010/wordprocessingInk" xmlns:wne="http://schemas.microsoft.com/office/word/2006/wordml" xmlns:wps="http://schemas.microsoft.com/office/word/2010/wordprocessingShape" mc:Ignorable="w14 w15 w16se w16cid wp14">
   <w:endnote w:type="separator" w:id="-1">
     <w:p>
       <w:r>
@@ -19851,7 +20140,7 @@
 </file>
 
 <file path=word/footer1.xml><?xml version="1.0" encoding="utf-8"?>
-<w:ftr xmlns:wpc="http://schemas.microsoft.com/office/word/2010/wordprocessingCanvas" xmlns:cx="http://schemas.microsoft.com/office/drawing/2014/chartex" xmlns:mc="http://schemas.openxmlformats.org/markup-compatibility/2006" xmlns:o="urn:schemas-microsoft-com:office:office" xmlns:r="http://schemas.openxmlformats.org/officeDocument/2006/relationships" xmlns:m="http://schemas.openxmlformats.org/officeDocument/2006/math" xmlns:v="urn:schemas-microsoft-com:vml" xmlns:wp14="http://schemas.microsoft.com/office/word/2010/wordprocessingDrawing" xmlns:wp="http://schemas.openxmlformats.org/drawingml/2006/wordprocessingDrawing" xmlns:w10="urn:schemas-microsoft-com:office:word" xmlns:w="http://schemas.openxmlformats.org/wordprocessingml/2006/main" xmlns:w14="http://schemas.microsoft.com/office/word/2010/wordml" xmlns:w15="http://schemas.microsoft.com/office/word/2012/wordml" xmlns:w16se="http://schemas.microsoft.com/office/word/2015/wordml/symex" xmlns:wpg="http://schemas.microsoft.com/office/word/2010/wordprocessingGroup" xmlns:wpi="http://schemas.microsoft.com/office/word/2010/wordprocessingInk" xmlns:wne="http://schemas.microsoft.com/office/word/2006/wordml" xmlns:wps="http://schemas.microsoft.com/office/word/2010/wordprocessingShape" mc:Ignorable="w14 w15 w16se wp14">
+<w:ftr xmlns:wpc="http://schemas.microsoft.com/office/word/2010/wordprocessingCanvas" xmlns:cx="http://schemas.microsoft.com/office/drawing/2014/chartex" xmlns:cx1="http://schemas.microsoft.com/office/drawing/2015/9/8/chartex" xmlns:cx2="http://schemas.microsoft.com/office/drawing/2015/10/21/chartex" xmlns:cx3="http://schemas.microsoft.com/office/drawing/2016/5/9/chartex" xmlns:cx4="http://schemas.microsoft.com/office/drawing/2016/5/10/chartex" xmlns:cx5="http://schemas.microsoft.com/office/drawing/2016/5/11/chartex" xmlns:cx6="http://schemas.microsoft.com/office/drawing/2016/5/12/chartex" xmlns:cx7="http://schemas.microsoft.com/office/drawing/2016/5/13/chartex" xmlns:cx8="http://schemas.microsoft.com/office/drawing/2016/5/14/chartex" xmlns:mc="http://schemas.openxmlformats.org/markup-compatibility/2006" xmlns:aink="http://schemas.microsoft.com/office/drawing/2016/ink" xmlns:am3d="http://schemas.microsoft.com/office/drawing/2017/model3d" xmlns:o="urn:schemas-microsoft-com:office:office" xmlns:r="http://schemas.openxmlformats.org/officeDocument/2006/relationships" xmlns:m="http://schemas.openxmlformats.org/officeDocument/2006/math" xmlns:v="urn:schemas-microsoft-com:vml" xmlns:wp14="http://schemas.microsoft.com/office/word/2010/wordprocessingDrawing" xmlns:wp="http://schemas.openxmlformats.org/drawingml/2006/wordprocessingDrawing" xmlns:w10="urn:schemas-microsoft-com:office:word" xmlns:w="http://schemas.openxmlformats.org/wordprocessingml/2006/main" xmlns:w14="http://schemas.microsoft.com/office/word/2010/wordml" xmlns:w15="http://schemas.microsoft.com/office/word/2012/wordml" xmlns:w16cid="http://schemas.microsoft.com/office/word/2016/wordml/cid" xmlns:w16se="http://schemas.microsoft.com/office/word/2015/wordml/symex" xmlns:wpg="http://schemas.microsoft.com/office/word/2010/wordprocessingGroup" xmlns:wpi="http://schemas.microsoft.com/office/word/2010/wordprocessingInk" xmlns:wne="http://schemas.microsoft.com/office/word/2006/wordml" xmlns:wps="http://schemas.microsoft.com/office/word/2010/wordprocessingShape" mc:Ignorable="w14 w15 w16se w16cid wp14">
   <w:tbl>
     <w:tblPr>
       <w:tblW w:w="0" w:type="auto"/>
@@ -20169,7 +20458,7 @@
 </file>
 
 <file path=word/footnotes.xml><?xml version="1.0" encoding="utf-8"?>
-<w:footnotes xmlns:wpc="http://schemas.microsoft.com/office/word/2010/wordprocessingCanvas" xmlns:cx="http://schemas.microsoft.com/office/drawing/2014/chartex" xmlns:mc="http://schemas.openxmlformats.org/markup-compatibility/2006" xmlns:o="urn:schemas-microsoft-com:office:office" xmlns:r="http://schemas.openxmlformats.org/officeDocument/2006/relationships" xmlns:m="http://schemas.openxmlformats.org/officeDocument/2006/math" xmlns:v="urn:schemas-microsoft-com:vml" xmlns:wp14="http://schemas.microsoft.com/office/word/2010/wordprocessingDrawing" xmlns:wp="http://schemas.openxmlformats.org/drawingml/2006/wordprocessingDrawing" xmlns:w10="urn:schemas-microsoft-com:office:word" xmlns:w="http://schemas.openxmlformats.org/wordprocessingml/2006/main" xmlns:w14="http://schemas.microsoft.com/office/word/2010/wordml" xmlns:w15="http://schemas.microsoft.com/office/word/2012/wordml" xmlns:w16se="http://schemas.microsoft.com/office/word/2015/wordml/symex" xmlns:wpg="http://schemas.microsoft.com/office/word/2010/wordprocessingGroup" xmlns:wpi="http://schemas.microsoft.com/office/word/2010/wordprocessingInk" xmlns:wne="http://schemas.microsoft.com/office/word/2006/wordml" xmlns:wps="http://schemas.microsoft.com/office/word/2010/wordprocessingShape" mc:Ignorable="w14 w15 w16se wp14">
+<w:footnotes xmlns:wpc="http://schemas.microsoft.com/office/word/2010/wordprocessingCanvas" xmlns:cx="http://schemas.microsoft.com/office/drawing/2014/chartex" xmlns:cx1="http://schemas.microsoft.com/office/drawing/2015/9/8/chartex" xmlns:cx2="http://schemas.microsoft.com/office/drawing/2015/10/21/chartex" xmlns:cx3="http://schemas.microsoft.com/office/drawing/2016/5/9/chartex" xmlns:cx4="http://schemas.microsoft.com/office/drawing/2016/5/10/chartex" xmlns:cx5="http://schemas.microsoft.com/office/drawing/2016/5/11/chartex" xmlns:cx6="http://schemas.microsoft.com/office/drawing/2016/5/12/chartex" xmlns:cx7="http://schemas.microsoft.com/office/drawing/2016/5/13/chartex" xmlns:cx8="http://schemas.microsoft.com/office/drawing/2016/5/14/chartex" xmlns:mc="http://schemas.openxmlformats.org/markup-compatibility/2006" xmlns:aink="http://schemas.microsoft.com/office/drawing/2016/ink" xmlns:am3d="http://schemas.microsoft.com/office/drawing/2017/model3d" xmlns:o="urn:schemas-microsoft-com:office:office" xmlns:r="http://schemas.openxmlformats.org/officeDocument/2006/relationships" xmlns:m="http://schemas.openxmlformats.org/officeDocument/2006/math" xmlns:v="urn:schemas-microsoft-com:vml" xmlns:wp14="http://schemas.microsoft.com/office/word/2010/wordprocessingDrawing" xmlns:wp="http://schemas.openxmlformats.org/drawingml/2006/wordprocessingDrawing" xmlns:w10="urn:schemas-microsoft-com:office:word" xmlns:w="http://schemas.openxmlformats.org/wordprocessingml/2006/main" xmlns:w14="http://schemas.microsoft.com/office/word/2010/wordml" xmlns:w15="http://schemas.microsoft.com/office/word/2012/wordml" xmlns:w16cid="http://schemas.microsoft.com/office/word/2016/wordml/cid" xmlns:w16se="http://schemas.microsoft.com/office/word/2015/wordml/symex" xmlns:wpg="http://schemas.microsoft.com/office/word/2010/wordprocessingGroup" xmlns:wpi="http://schemas.microsoft.com/office/word/2010/wordprocessingInk" xmlns:wne="http://schemas.microsoft.com/office/word/2006/wordml" xmlns:wps="http://schemas.microsoft.com/office/word/2010/wordprocessingShape" mc:Ignorable="w14 w15 w16se w16cid wp14">
   <w:footnote w:type="separator" w:id="-1">
     <w:p>
       <w:r>
@@ -20188,7 +20477,7 @@
 </file>
 
 <file path=word/header1.xml><?xml version="1.0" encoding="utf-8"?>
-<w:hdr xmlns:wpc="http://schemas.microsoft.com/office/word/2010/wordprocessingCanvas" xmlns:cx="http://schemas.microsoft.com/office/drawing/2014/chartex" xmlns:mc="http://schemas.openxmlformats.org/markup-compatibility/2006" xmlns:o="urn:schemas-microsoft-com:office:office" xmlns:r="http://schemas.openxmlformats.org/officeDocument/2006/relationships" xmlns:m="http://schemas.openxmlformats.org/officeDocument/2006/math" xmlns:v="urn:schemas-microsoft-com:vml" xmlns:wp14="http://schemas.microsoft.com/office/word/2010/wordprocessingDrawing" xmlns:wp="http://schemas.openxmlformats.org/drawingml/2006/wordprocessingDrawing" xmlns:w10="urn:schemas-microsoft-com:office:word" xmlns:w="http://schemas.openxmlformats.org/wordprocessingml/2006/main" xmlns:w14="http://schemas.microsoft.com/office/word/2010/wordml" xmlns:w15="http://schemas.microsoft.com/office/word/2012/wordml" xmlns:w16se="http://schemas.microsoft.com/office/word/2015/wordml/symex" xmlns:wpg="http://schemas.microsoft.com/office/word/2010/wordprocessingGroup" xmlns:wpi="http://schemas.microsoft.com/office/word/2010/wordprocessingInk" xmlns:wne="http://schemas.microsoft.com/office/word/2006/wordml" xmlns:wps="http://schemas.microsoft.com/office/word/2010/wordprocessingShape" mc:Ignorable="w14 w15 w16se wp14">
+<w:hdr xmlns:wpc="http://schemas.microsoft.com/office/word/2010/wordprocessingCanvas" xmlns:cx="http://schemas.microsoft.com/office/drawing/2014/chartex" xmlns:cx1="http://schemas.microsoft.com/office/drawing/2015/9/8/chartex" xmlns:cx2="http://schemas.microsoft.com/office/drawing/2015/10/21/chartex" xmlns:cx3="http://schemas.microsoft.com/office/drawing/2016/5/9/chartex" xmlns:cx4="http://schemas.microsoft.com/office/drawing/2016/5/10/chartex" xmlns:cx5="http://schemas.microsoft.com/office/drawing/2016/5/11/chartex" xmlns:cx6="http://schemas.microsoft.com/office/drawing/2016/5/12/chartex" xmlns:cx7="http://schemas.microsoft.com/office/drawing/2016/5/13/chartex" xmlns:cx8="http://schemas.microsoft.com/office/drawing/2016/5/14/chartex" xmlns:mc="http://schemas.openxmlformats.org/markup-compatibility/2006" xmlns:aink="http://schemas.microsoft.com/office/drawing/2016/ink" xmlns:am3d="http://schemas.microsoft.com/office/drawing/2017/model3d" xmlns:o="urn:schemas-microsoft-com:office:office" xmlns:r="http://schemas.openxmlformats.org/officeDocument/2006/relationships" xmlns:m="http://schemas.openxmlformats.org/officeDocument/2006/math" xmlns:v="urn:schemas-microsoft-com:vml" xmlns:wp14="http://schemas.microsoft.com/office/word/2010/wordprocessingDrawing" xmlns:wp="http://schemas.openxmlformats.org/drawingml/2006/wordprocessingDrawing" xmlns:w10="urn:schemas-microsoft-com:office:word" xmlns:w="http://schemas.openxmlformats.org/wordprocessingml/2006/main" xmlns:w14="http://schemas.microsoft.com/office/word/2010/wordml" xmlns:w15="http://schemas.microsoft.com/office/word/2012/wordml" xmlns:w16cid="http://schemas.microsoft.com/office/word/2016/wordml/cid" xmlns:w16se="http://schemas.microsoft.com/office/word/2015/wordml/symex" xmlns:wpg="http://schemas.microsoft.com/office/word/2010/wordprocessingGroup" xmlns:wpi="http://schemas.microsoft.com/office/word/2010/wordprocessingInk" xmlns:wne="http://schemas.microsoft.com/office/word/2006/wordml" xmlns:wps="http://schemas.microsoft.com/office/word/2010/wordprocessingShape" mc:Ignorable="w14 w15 w16se w16cid wp14">
   <w:p>
     <w:pPr>
       <w:pStyle w:val="Encabezado"/>
@@ -20291,8 +20580,59 @@
 </file>
 
 <file path=word/numbering.xml><?xml version="1.0" encoding="utf-8"?>
-<w:numbering xmlns:wpc="http://schemas.microsoft.com/office/word/2010/wordprocessingCanvas" xmlns:cx="http://schemas.microsoft.com/office/drawing/2014/chartex" xmlns:mc="http://schemas.openxmlformats.org/markup-compatibility/2006" xmlns:o="urn:schemas-microsoft-com:office:office" xmlns:r="http://schemas.openxmlformats.org/officeDocument/2006/relationships" xmlns:m="http://schemas.openxmlformats.org/officeDocument/2006/math" xmlns:v="urn:schemas-microsoft-com:vml" xmlns:wp14="http://schemas.microsoft.com/office/word/2010/wordprocessingDrawing" xmlns:wp="http://schemas.openxmlformats.org/drawingml/2006/wordprocessingDrawing" xmlns:w10="urn:schemas-microsoft-com:office:word" xmlns:w="http://schemas.openxmlformats.org/wordprocessingml/2006/main" xmlns:w14="http://schemas.microsoft.com/office/word/2010/wordml" xmlns:w15="http://schemas.microsoft.com/office/word/2012/wordml" xmlns:w16se="http://schemas.microsoft.com/office/word/2015/wordml/symex" xmlns:wpg="http://schemas.microsoft.com/office/word/2010/wordprocessingGroup" xmlns:wpi="http://schemas.microsoft.com/office/word/2010/wordprocessingInk" xmlns:wne="http://schemas.microsoft.com/office/word/2006/wordml" xmlns:wps="http://schemas.microsoft.com/office/word/2010/wordprocessingShape" mc:Ignorable="w14 w15 w16se wp14">
+<w:numbering xmlns:wpc="http://schemas.microsoft.com/office/word/2010/wordprocessingCanvas" xmlns:cx="http://schemas.microsoft.com/office/drawing/2014/chartex" xmlns:cx1="http://schemas.microsoft.com/office/drawing/2015/9/8/chartex" xmlns:cx2="http://schemas.microsoft.com/office/drawing/2015/10/21/chartex" xmlns:cx3="http://schemas.microsoft.com/office/drawing/2016/5/9/chartex" xmlns:cx4="http://schemas.microsoft.com/office/drawing/2016/5/10/chartex" xmlns:cx5="http://schemas.microsoft.com/office/drawing/2016/5/11/chartex" xmlns:cx6="http://schemas.microsoft.com/office/drawing/2016/5/12/chartex" xmlns:cx7="http://schemas.microsoft.com/office/drawing/2016/5/13/chartex" xmlns:cx8="http://schemas.microsoft.com/office/drawing/2016/5/14/chartex" xmlns:mc="http://schemas.openxmlformats.org/markup-compatibility/2006" xmlns:aink="http://schemas.microsoft.com/office/drawing/2016/ink" xmlns:am3d="http://schemas.microsoft.com/office/drawing/2017/model3d" xmlns:o="urn:schemas-microsoft-com:office:office" xmlns:r="http://schemas.openxmlformats.org/officeDocument/2006/relationships" xmlns:m="http://schemas.openxmlformats.org/officeDocument/2006/math" xmlns:v="urn:schemas-microsoft-com:vml" xmlns:wp14="http://schemas.microsoft.com/office/word/2010/wordprocessingDrawing" xmlns:wp="http://schemas.openxmlformats.org/drawingml/2006/wordprocessingDrawing" xmlns:w10="urn:schemas-microsoft-com:office:word" xmlns:w="http://schemas.openxmlformats.org/wordprocessingml/2006/main" xmlns:w14="http://schemas.microsoft.com/office/word/2010/wordml" xmlns:w15="http://schemas.microsoft.com/office/word/2012/wordml" xmlns:w16cid="http://schemas.microsoft.com/office/word/2016/wordml/cid" xmlns:w16se="http://schemas.microsoft.com/office/word/2015/wordml/symex" xmlns:wpg="http://schemas.microsoft.com/office/word/2010/wordprocessingGroup" xmlns:wpi="http://schemas.microsoft.com/office/word/2010/wordprocessingInk" xmlns:wne="http://schemas.microsoft.com/office/word/2006/wordml" xmlns:wps="http://schemas.microsoft.com/office/word/2010/wordprocessingShape" mc:Ignorable="w14 w15 w16se w16cid wp14">
   <w:abstractNum w:abstractNumId="0" w15:restartNumberingAfterBreak="0">
+    <w:nsid w:val="89292B08"/>
+    <w:multiLevelType w:val="hybridMultilevel"/>
+    <w:tmpl w:val="FAA9C674"/>
+    <w:lvl w:ilvl="0" w:tplc="FFFFFFFF">
+      <w:start w:val="1"/>
+      <w:numFmt w:val="ideographDigital"/>
+      <w:lvlText w:val=""/>
+      <w:lvlJc w:val="left"/>
+    </w:lvl>
+    <w:lvl w:ilvl="1" w:tplc="FFFFFFFF">
+      <w:numFmt w:val="decimal"/>
+      <w:lvlText w:val=""/>
+      <w:lvlJc w:val="left"/>
+    </w:lvl>
+    <w:lvl w:ilvl="2" w:tplc="FFFFFFFF">
+      <w:numFmt w:val="decimal"/>
+      <w:lvlText w:val=""/>
+      <w:lvlJc w:val="left"/>
+    </w:lvl>
+    <w:lvl w:ilvl="3" w:tplc="FFFFFFFF">
+      <w:numFmt w:val="decimal"/>
+      <w:lvlText w:val=""/>
+      <w:lvlJc w:val="left"/>
+    </w:lvl>
+    <w:lvl w:ilvl="4" w:tplc="FFFFFFFF">
+      <w:numFmt w:val="decimal"/>
+      <w:lvlText w:val=""/>
+      <w:lvlJc w:val="left"/>
+    </w:lvl>
+    <w:lvl w:ilvl="5" w:tplc="FFFFFFFF">
+      <w:numFmt w:val="decimal"/>
+      <w:lvlText w:val=""/>
+      <w:lvlJc w:val="left"/>
+    </w:lvl>
+    <w:lvl w:ilvl="6" w:tplc="FFFFFFFF">
+      <w:numFmt w:val="decimal"/>
+      <w:lvlText w:val=""/>
+      <w:lvlJc w:val="left"/>
+    </w:lvl>
+    <w:lvl w:ilvl="7" w:tplc="FFFFFFFF">
+      <w:numFmt w:val="decimal"/>
+      <w:lvlText w:val=""/>
+      <w:lvlJc w:val="left"/>
+    </w:lvl>
+    <w:lvl w:ilvl="8" w:tplc="FFFFFFFF">
+      <w:numFmt w:val="decimal"/>
+      <w:lvlText w:val=""/>
+      <w:lvlJc w:val="left"/>
+    </w:lvl>
+  </w:abstractNum>
+  <w:abstractNum w:abstractNumId="1" w15:restartNumberingAfterBreak="0">
     <w:nsid w:val="01A9548F"/>
     <w:multiLevelType w:val="hybridMultilevel"/>
     <w:tmpl w:val="7FAC610A"/>
@@ -20381,7 +20721,7 @@
       </w:pPr>
     </w:lvl>
   </w:abstractNum>
-  <w:abstractNum w:abstractNumId="1" w15:restartNumberingAfterBreak="0">
+  <w:abstractNum w:abstractNumId="2" w15:restartNumberingAfterBreak="0">
     <w:nsid w:val="05DA36B1"/>
     <w:multiLevelType w:val="hybridMultilevel"/>
     <w:tmpl w:val="7FAC610A"/>
@@ -20470,7 +20810,7 @@
       </w:pPr>
     </w:lvl>
   </w:abstractNum>
-  <w:abstractNum w:abstractNumId="2" w15:restartNumberingAfterBreak="0">
+  <w:abstractNum w:abstractNumId="3" w15:restartNumberingAfterBreak="0">
     <w:nsid w:val="22125705"/>
     <w:multiLevelType w:val="hybridMultilevel"/>
     <w:tmpl w:val="7FAC610A"/>
@@ -20559,7 +20899,7 @@
       </w:pPr>
     </w:lvl>
   </w:abstractNum>
-  <w:abstractNum w:abstractNumId="3" w15:restartNumberingAfterBreak="0">
+  <w:abstractNum w:abstractNumId="4" w15:restartNumberingAfterBreak="0">
     <w:nsid w:val="251C546F"/>
     <w:multiLevelType w:val="hybridMultilevel"/>
     <w:tmpl w:val="7FAC610A"/>
@@ -20648,7 +20988,7 @@
       </w:pPr>
     </w:lvl>
   </w:abstractNum>
-  <w:abstractNum w:abstractNumId="4" w15:restartNumberingAfterBreak="0">
+  <w:abstractNum w:abstractNumId="5" w15:restartNumberingAfterBreak="0">
     <w:nsid w:val="29D047C5"/>
     <w:multiLevelType w:val="hybridMultilevel"/>
     <w:tmpl w:val="7FAC610A"/>
@@ -20737,7 +21077,7 @@
       </w:pPr>
     </w:lvl>
   </w:abstractNum>
-  <w:abstractNum w:abstractNumId="5" w15:restartNumberingAfterBreak="0">
+  <w:abstractNum w:abstractNumId="6" w15:restartNumberingAfterBreak="0">
     <w:nsid w:val="29F00EF2"/>
     <w:multiLevelType w:val="hybridMultilevel"/>
     <w:tmpl w:val="7FAC610A"/>
@@ -20826,7 +21166,7 @@
       </w:pPr>
     </w:lvl>
   </w:abstractNum>
-  <w:abstractNum w:abstractNumId="6" w15:restartNumberingAfterBreak="0">
+  <w:abstractNum w:abstractNumId="7" w15:restartNumberingAfterBreak="0">
     <w:nsid w:val="2C5B61A8"/>
     <w:multiLevelType w:val="hybridMultilevel"/>
     <w:tmpl w:val="7FAC610A"/>
@@ -20915,7 +21255,7 @@
       </w:pPr>
     </w:lvl>
   </w:abstractNum>
-  <w:abstractNum w:abstractNumId="7" w15:restartNumberingAfterBreak="0">
+  <w:abstractNum w:abstractNumId="8" w15:restartNumberingAfterBreak="0">
     <w:nsid w:val="3CBF2216"/>
     <w:multiLevelType w:val="hybridMultilevel"/>
     <w:tmpl w:val="B5784550"/>
@@ -21055,7 +21395,7 @@
       </w:rPr>
     </w:lvl>
   </w:abstractNum>
-  <w:abstractNum w:abstractNumId="8" w15:restartNumberingAfterBreak="0">
+  <w:abstractNum w:abstractNumId="9" w15:restartNumberingAfterBreak="0">
     <w:nsid w:val="410C33F2"/>
     <w:multiLevelType w:val="hybridMultilevel"/>
     <w:tmpl w:val="7FAC610A"/>
@@ -21144,7 +21484,7 @@
       </w:pPr>
     </w:lvl>
   </w:abstractNum>
-  <w:abstractNum w:abstractNumId="9" w15:restartNumberingAfterBreak="0">
+  <w:abstractNum w:abstractNumId="10" w15:restartNumberingAfterBreak="0">
     <w:nsid w:val="4F762DC9"/>
     <w:multiLevelType w:val="hybridMultilevel"/>
     <w:tmpl w:val="7FAC610A"/>
@@ -21233,7 +21573,58 @@
       </w:pPr>
     </w:lvl>
   </w:abstractNum>
-  <w:abstractNum w:abstractNumId="10" w15:restartNumberingAfterBreak="0">
+  <w:abstractNum w:abstractNumId="11" w15:restartNumberingAfterBreak="0">
+    <w:nsid w:val="50B67F5D"/>
+    <w:multiLevelType w:val="hybridMultilevel"/>
+    <w:tmpl w:val="37024A90"/>
+    <w:lvl w:ilvl="0" w:tplc="FFFFFFFF">
+      <w:start w:val="1"/>
+      <w:numFmt w:val="ideographDigital"/>
+      <w:lvlText w:val=""/>
+      <w:lvlJc w:val="left"/>
+    </w:lvl>
+    <w:lvl w:ilvl="1" w:tplc="FFFFFFFF">
+      <w:numFmt w:val="decimal"/>
+      <w:lvlText w:val=""/>
+      <w:lvlJc w:val="left"/>
+    </w:lvl>
+    <w:lvl w:ilvl="2" w:tplc="FFFFFFFF">
+      <w:numFmt w:val="decimal"/>
+      <w:lvlText w:val=""/>
+      <w:lvlJc w:val="left"/>
+    </w:lvl>
+    <w:lvl w:ilvl="3" w:tplc="FFFFFFFF">
+      <w:numFmt w:val="decimal"/>
+      <w:lvlText w:val=""/>
+      <w:lvlJc w:val="left"/>
+    </w:lvl>
+    <w:lvl w:ilvl="4" w:tplc="FFFFFFFF">
+      <w:numFmt w:val="decimal"/>
+      <w:lvlText w:val=""/>
+      <w:lvlJc w:val="left"/>
+    </w:lvl>
+    <w:lvl w:ilvl="5" w:tplc="FFFFFFFF">
+      <w:numFmt w:val="decimal"/>
+      <w:lvlText w:val=""/>
+      <w:lvlJc w:val="left"/>
+    </w:lvl>
+    <w:lvl w:ilvl="6" w:tplc="FFFFFFFF">
+      <w:numFmt w:val="decimal"/>
+      <w:lvlText w:val=""/>
+      <w:lvlJc w:val="left"/>
+    </w:lvl>
+    <w:lvl w:ilvl="7" w:tplc="FFFFFFFF">
+      <w:numFmt w:val="decimal"/>
+      <w:lvlText w:val=""/>
+      <w:lvlJc w:val="left"/>
+    </w:lvl>
+    <w:lvl w:ilvl="8" w:tplc="FFFFFFFF">
+      <w:numFmt w:val="decimal"/>
+      <w:lvlText w:val=""/>
+      <w:lvlJc w:val="left"/>
+    </w:lvl>
+  </w:abstractNum>
+  <w:abstractNum w:abstractNumId="12" w15:restartNumberingAfterBreak="0">
     <w:nsid w:val="572858A1"/>
     <w:multiLevelType w:val="hybridMultilevel"/>
     <w:tmpl w:val="3030F0A6"/>
@@ -21322,7 +21713,7 @@
       </w:pPr>
     </w:lvl>
   </w:abstractNum>
-  <w:abstractNum w:abstractNumId="11" w15:restartNumberingAfterBreak="0">
+  <w:abstractNum w:abstractNumId="13" w15:restartNumberingAfterBreak="0">
     <w:nsid w:val="593C1A04"/>
     <w:multiLevelType w:val="hybridMultilevel"/>
     <w:tmpl w:val="7FAC610A"/>
@@ -21411,7 +21802,7 @@
       </w:pPr>
     </w:lvl>
   </w:abstractNum>
-  <w:abstractNum w:abstractNumId="12" w15:restartNumberingAfterBreak="0">
+  <w:abstractNum w:abstractNumId="14" w15:restartNumberingAfterBreak="0">
     <w:nsid w:val="5D5D04A2"/>
     <w:multiLevelType w:val="hybridMultilevel"/>
     <w:tmpl w:val="2FECF85E"/>
@@ -21500,7 +21891,7 @@
       </w:pPr>
     </w:lvl>
   </w:abstractNum>
-  <w:abstractNum w:abstractNumId="13" w15:restartNumberingAfterBreak="0">
+  <w:abstractNum w:abstractNumId="15" w15:restartNumberingAfterBreak="0">
     <w:nsid w:val="6CB06CFF"/>
     <w:multiLevelType w:val="hybridMultilevel"/>
     <w:tmpl w:val="7FAC610A"/>
@@ -21589,7 +21980,7 @@
       </w:pPr>
     </w:lvl>
   </w:abstractNum>
-  <w:abstractNum w:abstractNumId="14" w15:restartNumberingAfterBreak="0">
+  <w:abstractNum w:abstractNumId="16" w15:restartNumberingAfterBreak="0">
     <w:nsid w:val="70A401F4"/>
     <w:multiLevelType w:val="hybridMultilevel"/>
     <w:tmpl w:val="7FAC610A"/>
@@ -21678,7 +22069,7 @@
       </w:pPr>
     </w:lvl>
   </w:abstractNum>
-  <w:abstractNum w:abstractNumId="15" w15:restartNumberingAfterBreak="0">
+  <w:abstractNum w:abstractNumId="17" w15:restartNumberingAfterBreak="0">
     <w:nsid w:val="7A695CD5"/>
     <w:multiLevelType w:val="hybridMultilevel"/>
     <w:tmpl w:val="7FAC610A"/>
@@ -21768,58 +22159,64 @@
     </w:lvl>
   </w:abstractNum>
   <w:num w:numId="1">
+    <w:abstractNumId w:val="8"/>
+  </w:num>
+  <w:num w:numId="2">
+    <w:abstractNumId w:val="12"/>
+  </w:num>
+  <w:num w:numId="3">
+    <w:abstractNumId w:val="14"/>
+  </w:num>
+  <w:num w:numId="4">
+    <w:abstractNumId w:val="1"/>
+  </w:num>
+  <w:num w:numId="5">
     <w:abstractNumId w:val="7"/>
   </w:num>
-  <w:num w:numId="2">
+  <w:num w:numId="6">
+    <w:abstractNumId w:val="9"/>
+  </w:num>
+  <w:num w:numId="7">
+    <w:abstractNumId w:val="13"/>
+  </w:num>
+  <w:num w:numId="8">
+    <w:abstractNumId w:val="15"/>
+  </w:num>
+  <w:num w:numId="9">
+    <w:abstractNumId w:val="4"/>
+  </w:num>
+  <w:num w:numId="10">
+    <w:abstractNumId w:val="17"/>
+  </w:num>
+  <w:num w:numId="11">
+    <w:abstractNumId w:val="6"/>
+  </w:num>
+  <w:num w:numId="12">
+    <w:abstractNumId w:val="5"/>
+  </w:num>
+  <w:num w:numId="13">
     <w:abstractNumId w:val="10"/>
   </w:num>
-  <w:num w:numId="3">
-    <w:abstractNumId w:val="12"/>
+  <w:num w:numId="14">
+    <w:abstractNumId w:val="3"/>
   </w:num>
-  <w:num w:numId="4">
+  <w:num w:numId="15">
+    <w:abstractNumId w:val="16"/>
+  </w:num>
+  <w:num w:numId="16">
+    <w:abstractNumId w:val="2"/>
+  </w:num>
+  <w:num w:numId="17">
     <w:abstractNumId w:val="0"/>
   </w:num>
-  <w:num w:numId="5">
-    <w:abstractNumId w:val="6"/>
-  </w:num>
-  <w:num w:numId="6">
-    <w:abstractNumId w:val="8"/>
-  </w:num>
-  <w:num w:numId="7">
+  <w:num w:numId="18">
     <w:abstractNumId w:val="11"/>
-  </w:num>
-  <w:num w:numId="8">
-    <w:abstractNumId w:val="13"/>
-  </w:num>
-  <w:num w:numId="9">
-    <w:abstractNumId w:val="3"/>
-  </w:num>
-  <w:num w:numId="10">
-    <w:abstractNumId w:val="15"/>
-  </w:num>
-  <w:num w:numId="11">
-    <w:abstractNumId w:val="5"/>
-  </w:num>
-  <w:num w:numId="12">
-    <w:abstractNumId w:val="4"/>
-  </w:num>
-  <w:num w:numId="13">
-    <w:abstractNumId w:val="9"/>
-  </w:num>
-  <w:num w:numId="14">
-    <w:abstractNumId w:val="2"/>
-  </w:num>
-  <w:num w:numId="15">
-    <w:abstractNumId w:val="14"/>
-  </w:num>
-  <w:num w:numId="16">
-    <w:abstractNumId w:val="1"/>
   </w:num>
 </w:numbering>
 </file>
 
 <file path=word/styles.xml><?xml version="1.0" encoding="utf-8"?>
-<w:styles xmlns:mc="http://schemas.openxmlformats.org/markup-compatibility/2006" xmlns:r="http://schemas.openxmlformats.org/officeDocument/2006/relationships" xmlns:w="http://schemas.openxmlformats.org/wordprocessingml/2006/main" xmlns:w14="http://schemas.microsoft.com/office/word/2010/wordml" xmlns:w15="http://schemas.microsoft.com/office/word/2012/wordml" xmlns:w16se="http://schemas.microsoft.com/office/word/2015/wordml/symex" mc:Ignorable="w14 w15 w16se">
+<w:styles xmlns:mc="http://schemas.openxmlformats.org/markup-compatibility/2006" xmlns:r="http://schemas.openxmlformats.org/officeDocument/2006/relationships" xmlns:w="http://schemas.openxmlformats.org/wordprocessingml/2006/main" xmlns:w14="http://schemas.microsoft.com/office/word/2010/wordml" xmlns:w15="http://schemas.microsoft.com/office/word/2012/wordml" xmlns:w16cid="http://schemas.microsoft.com/office/word/2016/wordml/cid" xmlns:w16se="http://schemas.microsoft.com/office/word/2015/wordml/symex" mc:Ignorable="w14 w15 w16se w16cid">
   <w:docDefaults>
     <w:rPrDefault>
       <w:rPr>
@@ -21835,7 +22232,7 @@
       </w:pPr>
     </w:pPrDefault>
   </w:docDefaults>
-  <w:latentStyles w:defLockedState="0" w:defUIPriority="99" w:defSemiHidden="0" w:defUnhideWhenUsed="0" w:defQFormat="0" w:count="371">
+  <w:latentStyles w:defLockedState="0" w:defUIPriority="99" w:defSemiHidden="0" w:defUnhideWhenUsed="0" w:defQFormat="0" w:count="375">
     <w:lsdException w:name="Normal" w:uiPriority="0" w:qFormat="1"/>
     <w:lsdException w:name="heading 1" w:uiPriority="9" w:qFormat="1"/>
     <w:lsdException w:name="heading 2" w:semiHidden="1" w:uiPriority="9" w:unhideWhenUsed="1" w:qFormat="1"/>
@@ -21941,7 +22338,6 @@
     <w:lsdException w:name="HTML Sample" w:semiHidden="1" w:unhideWhenUsed="1"/>
     <w:lsdException w:name="HTML Typewriter" w:semiHidden="1" w:unhideWhenUsed="1"/>
     <w:lsdException w:name="HTML Variable" w:semiHidden="1" w:unhideWhenUsed="1"/>
-    <w:lsdException w:name="Normal Table" w:semiHidden="1" w:unhideWhenUsed="1"/>
     <w:lsdException w:name="annotation subject" w:semiHidden="1" w:unhideWhenUsed="1"/>
     <w:lsdException w:name="No List" w:semiHidden="1" w:unhideWhenUsed="1"/>
     <w:lsdException w:name="Outline List 1" w:semiHidden="1" w:unhideWhenUsed="1"/>
@@ -21985,10 +22381,8 @@
     <w:lsdException w:name="Table Elegant" w:semiHidden="1" w:unhideWhenUsed="1"/>
     <w:lsdException w:name="Table Professional" w:semiHidden="1" w:unhideWhenUsed="1"/>
     <w:lsdException w:name="Table Subtle 1" w:semiHidden="1" w:unhideWhenUsed="1"/>
-    <w:lsdException w:name="Table Subtle 2" w:semiHidden="1" w:unhideWhenUsed="1"/>
     <w:lsdException w:name="Table Web 1" w:semiHidden="1" w:unhideWhenUsed="1"/>
     <w:lsdException w:name="Table Web 2" w:semiHidden="1" w:unhideWhenUsed="1"/>
-    <w:lsdException w:name="Table Web 3" w:semiHidden="1" w:unhideWhenUsed="1"/>
     <w:lsdException w:name="Balloon Text" w:semiHidden="1" w:unhideWhenUsed="1"/>
     <w:lsdException w:name="Table Grid" w:uiPriority="39"/>
     <w:lsdException w:name="Table Theme" w:semiHidden="1" w:unhideWhenUsed="1"/>
@@ -22207,6 +22601,10 @@
     <w:lsdException w:name="List Table 5 Dark Accent 6" w:uiPriority="50"/>
     <w:lsdException w:name="List Table 6 Colorful Accent 6" w:uiPriority="51"/>
     <w:lsdException w:name="List Table 7 Colorful Accent 6" w:uiPriority="52"/>
+    <w:lsdException w:name="Mention" w:semiHidden="1" w:unhideWhenUsed="1"/>
+    <w:lsdException w:name="Smart Hyperlink" w:semiHidden="1" w:unhideWhenUsed="1"/>
+    <w:lsdException w:name="Hashtag" w:semiHidden="1" w:unhideWhenUsed="1"/>
+    <w:lsdException w:name="Unresolved Mention" w:semiHidden="1" w:unhideWhenUsed="1"/>
   </w:latentStyles>
   <w:style w:type="paragraph" w:default="1" w:styleId="Normal">
     <w:name w:val="Normal"/>
@@ -22629,6 +23027,22 @@
       <w:lang w:val="es-ES" w:eastAsia="es-ES"/>
     </w:rPr>
   </w:style>
+  <w:style w:type="paragraph" w:customStyle="1" w:styleId="Default">
+    <w:name w:val="Default"/>
+    <w:rsid w:val="00F11BD2"/>
+    <w:pPr>
+      <w:autoSpaceDE w:val="0"/>
+      <w:autoSpaceDN w:val="0"/>
+      <w:adjustRightInd w:val="0"/>
+      <w:spacing w:after="0" w:line="240" w:lineRule="auto"/>
+    </w:pPr>
+    <w:rPr>
+      <w:rFonts w:ascii="Calibri" w:hAnsi="Calibri" w:cs="Calibri"/>
+      <w:color w:val="000000"/>
+      <w:sz w:val="24"/>
+      <w:szCs w:val="24"/>
+    </w:rPr>
+  </w:style>
 </w:styles>
 </file>
 
@@ -22934,15 +23348,6 @@
 </file>
 
 <file path=customXml/item2.xml><?xml version="1.0" encoding="utf-8"?>
-<?mso-contentType ?>
-<FormTemplates xmlns="http://schemas.microsoft.com/sharepoint/v3/contenttype/forms">
-  <Display>DocumentLibraryForm</Display>
-  <Edit>DocumentLibraryForm</Edit>
-  <New>DocumentLibraryForm</New>
-</FormTemplates>
-</file>
-
-<file path=customXml/item3.xml><?xml version="1.0" encoding="utf-8"?>
 <ct:contentTypeSchema xmlns:ct="http://schemas.microsoft.com/office/2006/metadata/contentType" xmlns:ma="http://schemas.microsoft.com/office/2006/metadata/properties/metaAttributes" ct:_="" ma:_="" ma:contentTypeName="Documento" ma:contentTypeID="0x0101007A11D39664CDB14D9E5D629811118789" ma:contentTypeVersion="4" ma:contentTypeDescription="Crear nuevo documento." ma:contentTypeScope="" ma:versionID="78a330d9342e11be30231d88186ff3b5">
   <xsd:schema xmlns:xsd="http://www.w3.org/2001/XMLSchema" xmlns:xs="http://www.w3.org/2001/XMLSchema" xmlns:p="http://schemas.microsoft.com/office/2006/metadata/properties" xmlns:ns2="399fbd3c-f364-4d9b-8074-b5702b3389df" targetNamespace="http://schemas.microsoft.com/office/2006/metadata/properties" ma:root="true" ma:fieldsID="31cddb633f8b6e505c2ddd16d6ebbf3c" ns2:_="">
     <xsd:import namespace="399fbd3c-f364-4d9b-8074-b5702b3389df"/>
@@ -23088,6 +23493,15 @@
 </ct:contentTypeSchema>
 </file>
 
+<file path=customXml/item3.xml><?xml version="1.0" encoding="utf-8"?>
+<?mso-contentType ?>
+<FormTemplates xmlns="http://schemas.microsoft.com/sharepoint/v3/contenttype/forms">
+  <Display>DocumentLibraryForm</Display>
+  <Edit>DocumentLibraryForm</Edit>
+  <New>DocumentLibraryForm</New>
+</FormTemplates>
+</file>
+
 <file path=customXml/item4.xml><?xml version="1.0" encoding="utf-8"?>
 <b:Sources xmlns:b="http://schemas.openxmlformats.org/officeDocument/2006/bibliography" xmlns="http://schemas.openxmlformats.org/officeDocument/2006/bibliography" SelectedStyle="\APASixthEditionOfficeOnline.xsl" StyleName="APA" Version="6"/>
 </file>
@@ -23102,14 +23516,6 @@
 </file>
 
 <file path=customXml/itemProps2.xml><?xml version="1.0" encoding="utf-8"?>
-<ds:datastoreItem xmlns:ds="http://schemas.openxmlformats.org/officeDocument/2006/customXml" ds:itemID="{F7AE9C63-AEFF-4E93-93F3-186F3415AB98}">
-  <ds:schemaRefs>
-    <ds:schemaRef ds:uri="http://schemas.microsoft.com/sharepoint/v3/contenttype/forms"/>
-  </ds:schemaRefs>
-</ds:datastoreItem>
-</file>
-
-<file path=customXml/itemProps3.xml><?xml version="1.0" encoding="utf-8"?>
 <ds:datastoreItem xmlns:ds="http://schemas.openxmlformats.org/officeDocument/2006/customXml" ds:itemID="{C811C254-BC4D-4DD9-808D-1460C7701503}">
   <ds:schemaRefs>
     <ds:schemaRef ds:uri="http://schemas.microsoft.com/office/2006/metadata/contentType"/>
@@ -23127,8 +23533,16 @@
 </ds:datastoreItem>
 </file>
 
+<file path=customXml/itemProps3.xml><?xml version="1.0" encoding="utf-8"?>
+<ds:datastoreItem xmlns:ds="http://schemas.openxmlformats.org/officeDocument/2006/customXml" ds:itemID="{F7AE9C63-AEFF-4E93-93F3-186F3415AB98}">
+  <ds:schemaRefs>
+    <ds:schemaRef ds:uri="http://schemas.microsoft.com/sharepoint/v3/contenttype/forms"/>
+  </ds:schemaRefs>
+</ds:datastoreItem>
+</file>
+
 <file path=customXml/itemProps4.xml><?xml version="1.0" encoding="utf-8"?>
-<ds:datastoreItem xmlns:ds="http://schemas.openxmlformats.org/officeDocument/2006/customXml" ds:itemID="{32D250EF-FADC-4A21-8CB5-93F463F967A8}">
+<ds:datastoreItem xmlns:ds="http://schemas.openxmlformats.org/officeDocument/2006/customXml" ds:itemID="{5A05334A-4837-4ADF-95A1-F335679DF49A}">
   <ds:schemaRefs>
     <ds:schemaRef ds:uri="http://schemas.openxmlformats.org/officeDocument/2006/bibliography"/>
   </ds:schemaRefs>

</xml_diff>

<commit_message>
Se han eliminado varios codeSmells, se han agregado 2 pruebas unitarias y además corregido ciertas cosas respecto a la base de datos
</commit_message>
<xml_diff>
--- a/ProyectoDiseñoSoftware.docx
+++ b/ProyectoDiseñoSoftware.docx
@@ -1,6 +1,6 @@
 
 <file path=word/document.xml><?xml version="1.0" encoding="utf-8"?>
-<w:document xmlns:wpc="http://schemas.microsoft.com/office/word/2010/wordprocessingCanvas" xmlns:cx="http://schemas.microsoft.com/office/drawing/2014/chartex" xmlns:mc="http://schemas.openxmlformats.org/markup-compatibility/2006" xmlns:o="urn:schemas-microsoft-com:office:office" xmlns:r="http://schemas.openxmlformats.org/officeDocument/2006/relationships" xmlns:m="http://schemas.openxmlformats.org/officeDocument/2006/math" xmlns:v="urn:schemas-microsoft-com:vml" xmlns:wp14="http://schemas.microsoft.com/office/word/2010/wordprocessingDrawing" xmlns:wp="http://schemas.openxmlformats.org/drawingml/2006/wordprocessingDrawing" xmlns:w10="urn:schemas-microsoft-com:office:word" xmlns:w="http://schemas.openxmlformats.org/wordprocessingml/2006/main" xmlns:w14="http://schemas.microsoft.com/office/word/2010/wordml" xmlns:w15="http://schemas.microsoft.com/office/word/2012/wordml" xmlns:w16se="http://schemas.microsoft.com/office/word/2015/wordml/symex" xmlns:wpg="http://schemas.microsoft.com/office/word/2010/wordprocessingGroup" xmlns:wpi="http://schemas.microsoft.com/office/word/2010/wordprocessingInk" xmlns:wne="http://schemas.microsoft.com/office/word/2006/wordml" xmlns:wps="http://schemas.microsoft.com/office/word/2010/wordprocessingShape" mc:Ignorable="w14 w15 w16se wp14">
+<w:document xmlns:wpc="http://schemas.microsoft.com/office/word/2010/wordprocessingCanvas" xmlns:cx="http://schemas.microsoft.com/office/drawing/2014/chartex" xmlns:cx1="http://schemas.microsoft.com/office/drawing/2015/9/8/chartex" xmlns:cx2="http://schemas.microsoft.com/office/drawing/2015/10/21/chartex" xmlns:cx3="http://schemas.microsoft.com/office/drawing/2016/5/9/chartex" xmlns:cx4="http://schemas.microsoft.com/office/drawing/2016/5/10/chartex" xmlns:cx5="http://schemas.microsoft.com/office/drawing/2016/5/11/chartex" xmlns:cx6="http://schemas.microsoft.com/office/drawing/2016/5/12/chartex" xmlns:cx7="http://schemas.microsoft.com/office/drawing/2016/5/13/chartex" xmlns:cx8="http://schemas.microsoft.com/office/drawing/2016/5/14/chartex" xmlns:mc="http://schemas.openxmlformats.org/markup-compatibility/2006" xmlns:aink="http://schemas.microsoft.com/office/drawing/2016/ink" xmlns:am3d="http://schemas.microsoft.com/office/drawing/2017/model3d" xmlns:o="urn:schemas-microsoft-com:office:office" xmlns:r="http://schemas.openxmlformats.org/officeDocument/2006/relationships" xmlns:m="http://schemas.openxmlformats.org/officeDocument/2006/math" xmlns:v="urn:schemas-microsoft-com:vml" xmlns:wp14="http://schemas.microsoft.com/office/word/2010/wordprocessingDrawing" xmlns:wp="http://schemas.openxmlformats.org/drawingml/2006/wordprocessingDrawing" xmlns:w10="urn:schemas-microsoft-com:office:word" xmlns:w="http://schemas.openxmlformats.org/wordprocessingml/2006/main" xmlns:w14="http://schemas.microsoft.com/office/word/2010/wordml" xmlns:w15="http://schemas.microsoft.com/office/word/2012/wordml" xmlns:w16cid="http://schemas.microsoft.com/office/word/2016/wordml/cid" xmlns:w16se="http://schemas.microsoft.com/office/word/2015/wordml/symex" xmlns:wpg="http://schemas.microsoft.com/office/word/2010/wordprocessingGroup" xmlns:wpi="http://schemas.microsoft.com/office/word/2010/wordprocessingInk" xmlns:wne="http://schemas.microsoft.com/office/word/2006/wordml" xmlns:wps="http://schemas.microsoft.com/office/word/2010/wordprocessingShape" mc:Ignorable="w14 w15 w16se w16cid wp14">
   <w:body>
     <w:p/>
     <w:p/>
@@ -1585,7 +1585,23 @@
           <w:rFonts w:ascii="Tahoma" w:hAnsi="Tahoma" w:cs="Tahoma"/>
           <w:sz w:val="20"/>
         </w:rPr>
-        <w:t xml:space="preserve">Implementación de un sistema para la compra y venta de productos, basándose en las necesidades y demandas del cliente para así facilitar el manejo de información referente a las alternativas compra y venta de productos. </w:t>
+        <w:t xml:space="preserve">Implementación de un sistema para la compra y venta de productos, basándose en las necesidades y demandas del cliente para así facilitar el manejo de información referente a las alternativas </w:t>
+      </w:r>
+      <w:r>
+        <w:rPr>
+          <w:rFonts w:ascii="Tahoma" w:hAnsi="Tahoma" w:cs="Tahoma"/>
+          <w:sz w:val="20"/>
+        </w:rPr>
+        <w:t xml:space="preserve">de </w:t>
+      </w:r>
+      <w:bookmarkStart w:id="7" w:name="_GoBack"/>
+      <w:bookmarkEnd w:id="7"/>
+      <w:r>
+        <w:rPr>
+          <w:rFonts w:ascii="Tahoma" w:hAnsi="Tahoma" w:cs="Tahoma"/>
+          <w:sz w:val="20"/>
+        </w:rPr>
+        <w:t xml:space="preserve">compra y venta de productos. </w:t>
       </w:r>
     </w:p>
     <w:p>
@@ -1619,7 +1635,7 @@
           <w:szCs w:val="24"/>
         </w:rPr>
       </w:pPr>
-      <w:bookmarkStart w:id="7" w:name="_Toc534487966"/>
+      <w:bookmarkStart w:id="8" w:name="_Toc534487966"/>
       <w:r>
         <w:rPr>
           <w:rFonts w:ascii="Tahoma" w:hAnsi="Tahoma" w:cs="Tahoma"/>
@@ -1640,7 +1656,7 @@
         </w:rPr>
         <w:t>iagrama de Casos de Uso</w:t>
       </w:r>
-      <w:bookmarkEnd w:id="7"/>
+      <w:bookmarkEnd w:id="8"/>
     </w:p>
     <w:p/>
     <w:p>
@@ -1694,7 +1710,7 @@
           <w:sz w:val="24"/>
         </w:rPr>
       </w:pPr>
-      <w:bookmarkStart w:id="8" w:name="_Toc534487967"/>
+      <w:bookmarkStart w:id="9" w:name="_Toc534487967"/>
       <w:r>
         <w:rPr>
           <w:rFonts w:ascii="Tahoma" w:hAnsi="Tahoma" w:cs="Tahoma"/>
@@ -1704,7 +1720,7 @@
         </w:rPr>
         <w:t>Especificación de Casos de Uso</w:t>
       </w:r>
-      <w:bookmarkEnd w:id="8"/>
+      <w:bookmarkEnd w:id="9"/>
     </w:p>
     <w:p/>
     <w:tbl>
@@ -5074,7 +5090,7 @@
                 <w:sz w:val="22"/>
               </w:rPr>
             </w:pPr>
-            <w:bookmarkStart w:id="9" w:name="_Hlk530919448"/>
+            <w:bookmarkStart w:id="10" w:name="_Hlk530919448"/>
             <w:r>
               <w:rPr>
                 <w:rFonts w:ascii="Tahoma" w:hAnsi="Tahoma" w:cs="Tahoma"/>
@@ -5911,7 +5927,7 @@
           </w:p>
         </w:tc>
       </w:tr>
-      <w:bookmarkEnd w:id="9"/>
+      <w:bookmarkEnd w:id="10"/>
     </w:tbl>
     <w:p>
       <w:pPr>
@@ -8294,8 +8310,17 @@
                 <w:b/>
                 <w:sz w:val="22"/>
               </w:rPr>
-              <w:t>Cerrar Sesion</w:t>
-            </w:r>
+              <w:t xml:space="preserve">Cerrar </w:t>
+            </w:r>
+            <w:proofErr w:type="spellStart"/>
+            <w:r>
+              <w:rPr>
+                <w:b/>
+                <w:sz w:val="22"/>
+              </w:rPr>
+              <w:t>Sesion</w:t>
+            </w:r>
+            <w:proofErr w:type="spellEnd"/>
           </w:p>
         </w:tc>
       </w:tr>
@@ -8565,7 +8590,21 @@
               <w:rPr>
                 <w:sz w:val="22"/>
               </w:rPr>
-              <w:t>El comprador, Vendedor, Administrador debe dirigirse al botón “Log out”</w:t>
+              <w:t xml:space="preserve">El comprador, Vendedor, Administrador debe dirigirse al botón “Log </w:t>
+            </w:r>
+            <w:proofErr w:type="spellStart"/>
+            <w:r>
+              <w:rPr>
+                <w:sz w:val="22"/>
+              </w:rPr>
+              <w:t>out</w:t>
+            </w:r>
+            <w:proofErr w:type="spellEnd"/>
+            <w:r>
+              <w:rPr>
+                <w:sz w:val="22"/>
+              </w:rPr>
+              <w:t>”</w:t>
             </w:r>
           </w:p>
         </w:tc>
@@ -11263,16 +11302,7 @@
                 <w:rFonts w:ascii="Tahoma" w:hAnsi="Tahoma" w:cs="Tahoma"/>
                 <w:sz w:val="22"/>
               </w:rPr>
-              <w:t xml:space="preserve"> y Consultar en la base de datos sobre un usuario </w:t>
-            </w:r>
-            <w:bookmarkStart w:id="10" w:name="_GoBack"/>
-            <w:bookmarkEnd w:id="10"/>
-            <w:r>
-              <w:rPr>
-                <w:rFonts w:ascii="Tahoma" w:hAnsi="Tahoma" w:cs="Tahoma"/>
-                <w:sz w:val="22"/>
-              </w:rPr>
-              <w:t>específico.</w:t>
+              <w:t xml:space="preserve"> y Consultar en la base de datos sobre un usuario específico.</w:t>
             </w:r>
           </w:p>
         </w:tc>
@@ -19680,13 +19710,12 @@
       <w:r>
         <w:rPr>
           <w:noProof/>
-          <w:lang w:val="es-EC" w:eastAsia="es-EC"/>
         </w:rPr>
         <w:drawing>
           <wp:inline distT="0" distB="0" distL="0" distR="0">
-            <wp:extent cx="5942965" cy="6610350"/>
+            <wp:extent cx="5943417" cy="6257925"/>
             <wp:effectExtent l="0" t="0" r="635" b="0"/>
-            <wp:docPr id="10" name="Imagen 10"/>
+            <wp:docPr id="4" name="Imagen 4"/>
             <wp:cNvGraphicFramePr>
               <a:graphicFrameLocks xmlns:a="http://schemas.openxmlformats.org/drawingml/2006/main" noChangeAspect="1"/>
             </wp:cNvGraphicFramePr>
@@ -19694,7 +19723,7 @@
               <a:graphicData uri="http://schemas.openxmlformats.org/drawingml/2006/picture">
                 <pic:pic xmlns:pic="http://schemas.openxmlformats.org/drawingml/2006/picture">
                   <pic:nvPicPr>
-                    <pic:cNvPr id="0" name="Picture 1"/>
+                    <pic:cNvPr id="0" name="Picture 2"/>
                     <pic:cNvPicPr>
                       <a:picLocks noChangeAspect="1" noChangeArrowheads="1"/>
                     </pic:cNvPicPr>
@@ -19715,7 +19744,7 @@
                   <pic:spPr bwMode="auto">
                     <a:xfrm>
                       <a:off x="0" y="0"/>
-                      <a:ext cx="5952194" cy="6620615"/>
+                      <a:ext cx="5944504" cy="6259070"/>
                     </a:xfrm>
                     <a:prstGeom prst="rect">
                       <a:avLst/>
@@ -19767,13 +19796,12 @@
       <w:r>
         <w:rPr>
           <w:noProof/>
-          <w:lang w:val="es-EC" w:eastAsia="es-EC"/>
         </w:rPr>
         <w:drawing>
           <wp:inline distT="0" distB="0" distL="0" distR="0">
-            <wp:extent cx="5943600" cy="4656959"/>
-            <wp:effectExtent l="0" t="0" r="0" b="0"/>
-            <wp:docPr id="3" name="Imagen 3" descr="C:\Users\CltControl\Desktop\Proyecto\ProyectoDS\DS - modelo lógico.jpeg"/>
+            <wp:extent cx="5942330" cy="6096000"/>
+            <wp:effectExtent l="0" t="0" r="1270" b="0"/>
+            <wp:docPr id="6" name="Imagen 6"/>
             <wp:cNvGraphicFramePr>
               <a:graphicFrameLocks xmlns:a="http://schemas.openxmlformats.org/drawingml/2006/main" noChangeAspect="1"/>
             </wp:cNvGraphicFramePr>
@@ -19781,13 +19809,13 @@
               <a:graphicData uri="http://schemas.openxmlformats.org/drawingml/2006/picture">
                 <pic:pic xmlns:pic="http://schemas.openxmlformats.org/drawingml/2006/picture">
                   <pic:nvPicPr>
-                    <pic:cNvPr id="0" name="Picture 4" descr="C:\Users\CltControl\Desktop\Proyecto\ProyectoDS\DS - modelo lógico.jpeg"/>
+                    <pic:cNvPr id="0" name="Picture 4"/>
                     <pic:cNvPicPr>
                       <a:picLocks noChangeAspect="1" noChangeArrowheads="1"/>
                     </pic:cNvPicPr>
                   </pic:nvPicPr>
                   <pic:blipFill>
-                    <a:blip r:embed="rId19" cstate="print">
+                    <a:blip r:embed="rId19">
                       <a:extLst>
                         <a:ext uri="{28A0092B-C50C-407E-A947-70E740481C1C}">
                           <a14:useLocalDpi xmlns:a14="http://schemas.microsoft.com/office/drawing/2010/main" val="0"/>
@@ -19802,7 +19830,7 @@
                   <pic:spPr bwMode="auto">
                     <a:xfrm>
                       <a:off x="0" y="0"/>
-                      <a:ext cx="5943600" cy="4656959"/>
+                      <a:ext cx="5945786" cy="6099545"/>
                     </a:xfrm>
                     <a:prstGeom prst="rect">
                       <a:avLst/>
@@ -19832,7 +19860,7 @@
 </file>
 
 <file path=word/endnotes.xml><?xml version="1.0" encoding="utf-8"?>
-<w:endnotes xmlns:wpc="http://schemas.microsoft.com/office/word/2010/wordprocessingCanvas" xmlns:cx="http://schemas.microsoft.com/office/drawing/2014/chartex" xmlns:mc="http://schemas.openxmlformats.org/markup-compatibility/2006" xmlns:o="urn:schemas-microsoft-com:office:office" xmlns:r="http://schemas.openxmlformats.org/officeDocument/2006/relationships" xmlns:m="http://schemas.openxmlformats.org/officeDocument/2006/math" xmlns:v="urn:schemas-microsoft-com:vml" xmlns:wp14="http://schemas.microsoft.com/office/word/2010/wordprocessingDrawing" xmlns:wp="http://schemas.openxmlformats.org/drawingml/2006/wordprocessingDrawing" xmlns:w10="urn:schemas-microsoft-com:office:word" xmlns:w="http://schemas.openxmlformats.org/wordprocessingml/2006/main" xmlns:w14="http://schemas.microsoft.com/office/word/2010/wordml" xmlns:w15="http://schemas.microsoft.com/office/word/2012/wordml" xmlns:w16se="http://schemas.microsoft.com/office/word/2015/wordml/symex" xmlns:wpg="http://schemas.microsoft.com/office/word/2010/wordprocessingGroup" xmlns:wpi="http://schemas.microsoft.com/office/word/2010/wordprocessingInk" xmlns:wne="http://schemas.microsoft.com/office/word/2006/wordml" xmlns:wps="http://schemas.microsoft.com/office/word/2010/wordprocessingShape" mc:Ignorable="w14 w15 w16se wp14">
+<w:endnotes xmlns:wpc="http://schemas.microsoft.com/office/word/2010/wordprocessingCanvas" xmlns:cx="http://schemas.microsoft.com/office/drawing/2014/chartex" xmlns:cx1="http://schemas.microsoft.com/office/drawing/2015/9/8/chartex" xmlns:cx2="http://schemas.microsoft.com/office/drawing/2015/10/21/chartex" xmlns:cx3="http://schemas.microsoft.com/office/drawing/2016/5/9/chartex" xmlns:cx4="http://schemas.microsoft.com/office/drawing/2016/5/10/chartex" xmlns:cx5="http://schemas.microsoft.com/office/drawing/2016/5/11/chartex" xmlns:cx6="http://schemas.microsoft.com/office/drawing/2016/5/12/chartex" xmlns:cx7="http://schemas.microsoft.com/office/drawing/2016/5/13/chartex" xmlns:cx8="http://schemas.microsoft.com/office/drawing/2016/5/14/chartex" xmlns:mc="http://schemas.openxmlformats.org/markup-compatibility/2006" xmlns:aink="http://schemas.microsoft.com/office/drawing/2016/ink" xmlns:am3d="http://schemas.microsoft.com/office/drawing/2017/model3d" xmlns:o="urn:schemas-microsoft-com:office:office" xmlns:r="http://schemas.openxmlformats.org/officeDocument/2006/relationships" xmlns:m="http://schemas.openxmlformats.org/officeDocument/2006/math" xmlns:v="urn:schemas-microsoft-com:vml" xmlns:wp14="http://schemas.microsoft.com/office/word/2010/wordprocessingDrawing" xmlns:wp="http://schemas.openxmlformats.org/drawingml/2006/wordprocessingDrawing" xmlns:w10="urn:schemas-microsoft-com:office:word" xmlns:w="http://schemas.openxmlformats.org/wordprocessingml/2006/main" xmlns:w14="http://schemas.microsoft.com/office/word/2010/wordml" xmlns:w15="http://schemas.microsoft.com/office/word/2012/wordml" xmlns:w16cid="http://schemas.microsoft.com/office/word/2016/wordml/cid" xmlns:w16se="http://schemas.microsoft.com/office/word/2015/wordml/symex" xmlns:wpg="http://schemas.microsoft.com/office/word/2010/wordprocessingGroup" xmlns:wpi="http://schemas.microsoft.com/office/word/2010/wordprocessingInk" xmlns:wne="http://schemas.microsoft.com/office/word/2006/wordml" xmlns:wps="http://schemas.microsoft.com/office/word/2010/wordprocessingShape" mc:Ignorable="w14 w15 w16se w16cid wp14">
   <w:endnote w:type="separator" w:id="-1">
     <w:p>
       <w:r>
@@ -19851,7 +19879,7 @@
 </file>
 
 <file path=word/footer1.xml><?xml version="1.0" encoding="utf-8"?>
-<w:ftr xmlns:wpc="http://schemas.microsoft.com/office/word/2010/wordprocessingCanvas" xmlns:cx="http://schemas.microsoft.com/office/drawing/2014/chartex" xmlns:mc="http://schemas.openxmlformats.org/markup-compatibility/2006" xmlns:o="urn:schemas-microsoft-com:office:office" xmlns:r="http://schemas.openxmlformats.org/officeDocument/2006/relationships" xmlns:m="http://schemas.openxmlformats.org/officeDocument/2006/math" xmlns:v="urn:schemas-microsoft-com:vml" xmlns:wp14="http://schemas.microsoft.com/office/word/2010/wordprocessingDrawing" xmlns:wp="http://schemas.openxmlformats.org/drawingml/2006/wordprocessingDrawing" xmlns:w10="urn:schemas-microsoft-com:office:word" xmlns:w="http://schemas.openxmlformats.org/wordprocessingml/2006/main" xmlns:w14="http://schemas.microsoft.com/office/word/2010/wordml" xmlns:w15="http://schemas.microsoft.com/office/word/2012/wordml" xmlns:w16se="http://schemas.microsoft.com/office/word/2015/wordml/symex" xmlns:wpg="http://schemas.microsoft.com/office/word/2010/wordprocessingGroup" xmlns:wpi="http://schemas.microsoft.com/office/word/2010/wordprocessingInk" xmlns:wne="http://schemas.microsoft.com/office/word/2006/wordml" xmlns:wps="http://schemas.microsoft.com/office/word/2010/wordprocessingShape" mc:Ignorable="w14 w15 w16se wp14">
+<w:ftr xmlns:wpc="http://schemas.microsoft.com/office/word/2010/wordprocessingCanvas" xmlns:cx="http://schemas.microsoft.com/office/drawing/2014/chartex" xmlns:cx1="http://schemas.microsoft.com/office/drawing/2015/9/8/chartex" xmlns:cx2="http://schemas.microsoft.com/office/drawing/2015/10/21/chartex" xmlns:cx3="http://schemas.microsoft.com/office/drawing/2016/5/9/chartex" xmlns:cx4="http://schemas.microsoft.com/office/drawing/2016/5/10/chartex" xmlns:cx5="http://schemas.microsoft.com/office/drawing/2016/5/11/chartex" xmlns:cx6="http://schemas.microsoft.com/office/drawing/2016/5/12/chartex" xmlns:cx7="http://schemas.microsoft.com/office/drawing/2016/5/13/chartex" xmlns:cx8="http://schemas.microsoft.com/office/drawing/2016/5/14/chartex" xmlns:mc="http://schemas.openxmlformats.org/markup-compatibility/2006" xmlns:aink="http://schemas.microsoft.com/office/drawing/2016/ink" xmlns:am3d="http://schemas.microsoft.com/office/drawing/2017/model3d" xmlns:o="urn:schemas-microsoft-com:office:office" xmlns:r="http://schemas.openxmlformats.org/officeDocument/2006/relationships" xmlns:m="http://schemas.openxmlformats.org/officeDocument/2006/math" xmlns:v="urn:schemas-microsoft-com:vml" xmlns:wp14="http://schemas.microsoft.com/office/word/2010/wordprocessingDrawing" xmlns:wp="http://schemas.openxmlformats.org/drawingml/2006/wordprocessingDrawing" xmlns:w10="urn:schemas-microsoft-com:office:word" xmlns:w="http://schemas.openxmlformats.org/wordprocessingml/2006/main" xmlns:w14="http://schemas.microsoft.com/office/word/2010/wordml" xmlns:w15="http://schemas.microsoft.com/office/word/2012/wordml" xmlns:w16cid="http://schemas.microsoft.com/office/word/2016/wordml/cid" xmlns:w16se="http://schemas.microsoft.com/office/word/2015/wordml/symex" xmlns:wpg="http://schemas.microsoft.com/office/word/2010/wordprocessingGroup" xmlns:wpi="http://schemas.microsoft.com/office/word/2010/wordprocessingInk" xmlns:wne="http://schemas.microsoft.com/office/word/2006/wordml" xmlns:wps="http://schemas.microsoft.com/office/word/2010/wordprocessingShape" mc:Ignorable="w14 w15 w16se w16cid wp14">
   <w:tbl>
     <w:tblPr>
       <w:tblW w:w="0" w:type="auto"/>
@@ -20024,7 +20052,28 @@
               <w:rFonts w:ascii="Tahoma" w:hAnsi="Tahoma" w:cs="Tahoma"/>
               <w:sz w:val="16"/>
             </w:rPr>
-            <w:t xml:space="preserve"> 2019-01-05</w:t>
+            <w:t xml:space="preserve"> 2019-0</w:t>
+          </w:r>
+          <w:r>
+            <w:rPr>
+              <w:rFonts w:ascii="Tahoma" w:hAnsi="Tahoma" w:cs="Tahoma"/>
+              <w:sz w:val="16"/>
+            </w:rPr>
+            <w:t>2</w:t>
+          </w:r>
+          <w:r>
+            <w:rPr>
+              <w:rFonts w:ascii="Tahoma" w:hAnsi="Tahoma" w:cs="Tahoma"/>
+              <w:sz w:val="16"/>
+            </w:rPr>
+            <w:t>-0</w:t>
+          </w:r>
+          <w:r>
+            <w:rPr>
+              <w:rFonts w:ascii="Tahoma" w:hAnsi="Tahoma" w:cs="Tahoma"/>
+              <w:sz w:val="16"/>
+            </w:rPr>
+            <w:t>2</w:t>
           </w:r>
         </w:p>
       </w:tc>
@@ -20169,7 +20218,7 @@
 </file>
 
 <file path=word/footnotes.xml><?xml version="1.0" encoding="utf-8"?>
-<w:footnotes xmlns:wpc="http://schemas.microsoft.com/office/word/2010/wordprocessingCanvas" xmlns:cx="http://schemas.microsoft.com/office/drawing/2014/chartex" xmlns:mc="http://schemas.openxmlformats.org/markup-compatibility/2006" xmlns:o="urn:schemas-microsoft-com:office:office" xmlns:r="http://schemas.openxmlformats.org/officeDocument/2006/relationships" xmlns:m="http://schemas.openxmlformats.org/officeDocument/2006/math" xmlns:v="urn:schemas-microsoft-com:vml" xmlns:wp14="http://schemas.microsoft.com/office/word/2010/wordprocessingDrawing" xmlns:wp="http://schemas.openxmlformats.org/drawingml/2006/wordprocessingDrawing" xmlns:w10="urn:schemas-microsoft-com:office:word" xmlns:w="http://schemas.openxmlformats.org/wordprocessingml/2006/main" xmlns:w14="http://schemas.microsoft.com/office/word/2010/wordml" xmlns:w15="http://schemas.microsoft.com/office/word/2012/wordml" xmlns:w16se="http://schemas.microsoft.com/office/word/2015/wordml/symex" xmlns:wpg="http://schemas.microsoft.com/office/word/2010/wordprocessingGroup" xmlns:wpi="http://schemas.microsoft.com/office/word/2010/wordprocessingInk" xmlns:wne="http://schemas.microsoft.com/office/word/2006/wordml" xmlns:wps="http://schemas.microsoft.com/office/word/2010/wordprocessingShape" mc:Ignorable="w14 w15 w16se wp14">
+<w:footnotes xmlns:wpc="http://schemas.microsoft.com/office/word/2010/wordprocessingCanvas" xmlns:cx="http://schemas.microsoft.com/office/drawing/2014/chartex" xmlns:cx1="http://schemas.microsoft.com/office/drawing/2015/9/8/chartex" xmlns:cx2="http://schemas.microsoft.com/office/drawing/2015/10/21/chartex" xmlns:cx3="http://schemas.microsoft.com/office/drawing/2016/5/9/chartex" xmlns:cx4="http://schemas.microsoft.com/office/drawing/2016/5/10/chartex" xmlns:cx5="http://schemas.microsoft.com/office/drawing/2016/5/11/chartex" xmlns:cx6="http://schemas.microsoft.com/office/drawing/2016/5/12/chartex" xmlns:cx7="http://schemas.microsoft.com/office/drawing/2016/5/13/chartex" xmlns:cx8="http://schemas.microsoft.com/office/drawing/2016/5/14/chartex" xmlns:mc="http://schemas.openxmlformats.org/markup-compatibility/2006" xmlns:aink="http://schemas.microsoft.com/office/drawing/2016/ink" xmlns:am3d="http://schemas.microsoft.com/office/drawing/2017/model3d" xmlns:o="urn:schemas-microsoft-com:office:office" xmlns:r="http://schemas.openxmlformats.org/officeDocument/2006/relationships" xmlns:m="http://schemas.openxmlformats.org/officeDocument/2006/math" xmlns:v="urn:schemas-microsoft-com:vml" xmlns:wp14="http://schemas.microsoft.com/office/word/2010/wordprocessingDrawing" xmlns:wp="http://schemas.openxmlformats.org/drawingml/2006/wordprocessingDrawing" xmlns:w10="urn:schemas-microsoft-com:office:word" xmlns:w="http://schemas.openxmlformats.org/wordprocessingml/2006/main" xmlns:w14="http://schemas.microsoft.com/office/word/2010/wordml" xmlns:w15="http://schemas.microsoft.com/office/word/2012/wordml" xmlns:w16cid="http://schemas.microsoft.com/office/word/2016/wordml/cid" xmlns:w16se="http://schemas.microsoft.com/office/word/2015/wordml/symex" xmlns:wpg="http://schemas.microsoft.com/office/word/2010/wordprocessingGroup" xmlns:wpi="http://schemas.microsoft.com/office/word/2010/wordprocessingInk" xmlns:wne="http://schemas.microsoft.com/office/word/2006/wordml" xmlns:wps="http://schemas.microsoft.com/office/word/2010/wordprocessingShape" mc:Ignorable="w14 w15 w16se w16cid wp14">
   <w:footnote w:type="separator" w:id="-1">
     <w:p>
       <w:r>
@@ -20188,7 +20237,7 @@
 </file>
 
 <file path=word/header1.xml><?xml version="1.0" encoding="utf-8"?>
-<w:hdr xmlns:wpc="http://schemas.microsoft.com/office/word/2010/wordprocessingCanvas" xmlns:cx="http://schemas.microsoft.com/office/drawing/2014/chartex" xmlns:mc="http://schemas.openxmlformats.org/markup-compatibility/2006" xmlns:o="urn:schemas-microsoft-com:office:office" xmlns:r="http://schemas.openxmlformats.org/officeDocument/2006/relationships" xmlns:m="http://schemas.openxmlformats.org/officeDocument/2006/math" xmlns:v="urn:schemas-microsoft-com:vml" xmlns:wp14="http://schemas.microsoft.com/office/word/2010/wordprocessingDrawing" xmlns:wp="http://schemas.openxmlformats.org/drawingml/2006/wordprocessingDrawing" xmlns:w10="urn:schemas-microsoft-com:office:word" xmlns:w="http://schemas.openxmlformats.org/wordprocessingml/2006/main" xmlns:w14="http://schemas.microsoft.com/office/word/2010/wordml" xmlns:w15="http://schemas.microsoft.com/office/word/2012/wordml" xmlns:w16se="http://schemas.microsoft.com/office/word/2015/wordml/symex" xmlns:wpg="http://schemas.microsoft.com/office/word/2010/wordprocessingGroup" xmlns:wpi="http://schemas.microsoft.com/office/word/2010/wordprocessingInk" xmlns:wne="http://schemas.microsoft.com/office/word/2006/wordml" xmlns:wps="http://schemas.microsoft.com/office/word/2010/wordprocessingShape" mc:Ignorable="w14 w15 w16se wp14">
+<w:hdr xmlns:wpc="http://schemas.microsoft.com/office/word/2010/wordprocessingCanvas" xmlns:cx="http://schemas.microsoft.com/office/drawing/2014/chartex" xmlns:cx1="http://schemas.microsoft.com/office/drawing/2015/9/8/chartex" xmlns:cx2="http://schemas.microsoft.com/office/drawing/2015/10/21/chartex" xmlns:cx3="http://schemas.microsoft.com/office/drawing/2016/5/9/chartex" xmlns:cx4="http://schemas.microsoft.com/office/drawing/2016/5/10/chartex" xmlns:cx5="http://schemas.microsoft.com/office/drawing/2016/5/11/chartex" xmlns:cx6="http://schemas.microsoft.com/office/drawing/2016/5/12/chartex" xmlns:cx7="http://schemas.microsoft.com/office/drawing/2016/5/13/chartex" xmlns:cx8="http://schemas.microsoft.com/office/drawing/2016/5/14/chartex" xmlns:mc="http://schemas.openxmlformats.org/markup-compatibility/2006" xmlns:aink="http://schemas.microsoft.com/office/drawing/2016/ink" xmlns:am3d="http://schemas.microsoft.com/office/drawing/2017/model3d" xmlns:o="urn:schemas-microsoft-com:office:office" xmlns:r="http://schemas.openxmlformats.org/officeDocument/2006/relationships" xmlns:m="http://schemas.openxmlformats.org/officeDocument/2006/math" xmlns:v="urn:schemas-microsoft-com:vml" xmlns:wp14="http://schemas.microsoft.com/office/word/2010/wordprocessingDrawing" xmlns:wp="http://schemas.openxmlformats.org/drawingml/2006/wordprocessingDrawing" xmlns:w10="urn:schemas-microsoft-com:office:word" xmlns:w="http://schemas.openxmlformats.org/wordprocessingml/2006/main" xmlns:w14="http://schemas.microsoft.com/office/word/2010/wordml" xmlns:w15="http://schemas.microsoft.com/office/word/2012/wordml" xmlns:w16cid="http://schemas.microsoft.com/office/word/2016/wordml/cid" xmlns:w16se="http://schemas.microsoft.com/office/word/2015/wordml/symex" xmlns:wpg="http://schemas.microsoft.com/office/word/2010/wordprocessingGroup" xmlns:wpi="http://schemas.microsoft.com/office/word/2010/wordprocessingInk" xmlns:wne="http://schemas.microsoft.com/office/word/2006/wordml" xmlns:wps="http://schemas.microsoft.com/office/word/2010/wordprocessingShape" mc:Ignorable="w14 w15 w16se w16cid wp14">
   <w:p>
     <w:pPr>
       <w:pStyle w:val="Encabezado"/>
@@ -20291,7 +20340,7 @@
 </file>
 
 <file path=word/numbering.xml><?xml version="1.0" encoding="utf-8"?>
-<w:numbering xmlns:wpc="http://schemas.microsoft.com/office/word/2010/wordprocessingCanvas" xmlns:cx="http://schemas.microsoft.com/office/drawing/2014/chartex" xmlns:mc="http://schemas.openxmlformats.org/markup-compatibility/2006" xmlns:o="urn:schemas-microsoft-com:office:office" xmlns:r="http://schemas.openxmlformats.org/officeDocument/2006/relationships" xmlns:m="http://schemas.openxmlformats.org/officeDocument/2006/math" xmlns:v="urn:schemas-microsoft-com:vml" xmlns:wp14="http://schemas.microsoft.com/office/word/2010/wordprocessingDrawing" xmlns:wp="http://schemas.openxmlformats.org/drawingml/2006/wordprocessingDrawing" xmlns:w10="urn:schemas-microsoft-com:office:word" xmlns:w="http://schemas.openxmlformats.org/wordprocessingml/2006/main" xmlns:w14="http://schemas.microsoft.com/office/word/2010/wordml" xmlns:w15="http://schemas.microsoft.com/office/word/2012/wordml" xmlns:w16se="http://schemas.microsoft.com/office/word/2015/wordml/symex" xmlns:wpg="http://schemas.microsoft.com/office/word/2010/wordprocessingGroup" xmlns:wpi="http://schemas.microsoft.com/office/word/2010/wordprocessingInk" xmlns:wne="http://schemas.microsoft.com/office/word/2006/wordml" xmlns:wps="http://schemas.microsoft.com/office/word/2010/wordprocessingShape" mc:Ignorable="w14 w15 w16se wp14">
+<w:numbering xmlns:wpc="http://schemas.microsoft.com/office/word/2010/wordprocessingCanvas" xmlns:cx="http://schemas.microsoft.com/office/drawing/2014/chartex" xmlns:cx1="http://schemas.microsoft.com/office/drawing/2015/9/8/chartex" xmlns:cx2="http://schemas.microsoft.com/office/drawing/2015/10/21/chartex" xmlns:cx3="http://schemas.microsoft.com/office/drawing/2016/5/9/chartex" xmlns:cx4="http://schemas.microsoft.com/office/drawing/2016/5/10/chartex" xmlns:cx5="http://schemas.microsoft.com/office/drawing/2016/5/11/chartex" xmlns:cx6="http://schemas.microsoft.com/office/drawing/2016/5/12/chartex" xmlns:cx7="http://schemas.microsoft.com/office/drawing/2016/5/13/chartex" xmlns:cx8="http://schemas.microsoft.com/office/drawing/2016/5/14/chartex" xmlns:mc="http://schemas.openxmlformats.org/markup-compatibility/2006" xmlns:aink="http://schemas.microsoft.com/office/drawing/2016/ink" xmlns:am3d="http://schemas.microsoft.com/office/drawing/2017/model3d" xmlns:o="urn:schemas-microsoft-com:office:office" xmlns:r="http://schemas.openxmlformats.org/officeDocument/2006/relationships" xmlns:m="http://schemas.openxmlformats.org/officeDocument/2006/math" xmlns:v="urn:schemas-microsoft-com:vml" xmlns:wp14="http://schemas.microsoft.com/office/word/2010/wordprocessingDrawing" xmlns:wp="http://schemas.openxmlformats.org/drawingml/2006/wordprocessingDrawing" xmlns:w10="urn:schemas-microsoft-com:office:word" xmlns:w="http://schemas.openxmlformats.org/wordprocessingml/2006/main" xmlns:w14="http://schemas.microsoft.com/office/word/2010/wordml" xmlns:w15="http://schemas.microsoft.com/office/word/2012/wordml" xmlns:w16cid="http://schemas.microsoft.com/office/word/2016/wordml/cid" xmlns:w16se="http://schemas.microsoft.com/office/word/2015/wordml/symex" xmlns:wpg="http://schemas.microsoft.com/office/word/2010/wordprocessingGroup" xmlns:wpi="http://schemas.microsoft.com/office/word/2010/wordprocessingInk" xmlns:wne="http://schemas.microsoft.com/office/word/2006/wordml" xmlns:wps="http://schemas.microsoft.com/office/word/2010/wordprocessingShape" mc:Ignorable="w14 w15 w16se w16cid wp14">
   <w:abstractNum w:abstractNumId="0" w15:restartNumberingAfterBreak="0">
     <w:nsid w:val="01A9548F"/>
     <w:multiLevelType w:val="hybridMultilevel"/>
@@ -21819,7 +21868,7 @@
 </file>
 
 <file path=word/styles.xml><?xml version="1.0" encoding="utf-8"?>
-<w:styles xmlns:mc="http://schemas.openxmlformats.org/markup-compatibility/2006" xmlns:r="http://schemas.openxmlformats.org/officeDocument/2006/relationships" xmlns:w="http://schemas.openxmlformats.org/wordprocessingml/2006/main" xmlns:w14="http://schemas.microsoft.com/office/word/2010/wordml" xmlns:w15="http://schemas.microsoft.com/office/word/2012/wordml" xmlns:w16se="http://schemas.microsoft.com/office/word/2015/wordml/symex" mc:Ignorable="w14 w15 w16se">
+<w:styles xmlns:mc="http://schemas.openxmlformats.org/markup-compatibility/2006" xmlns:r="http://schemas.openxmlformats.org/officeDocument/2006/relationships" xmlns:w="http://schemas.openxmlformats.org/wordprocessingml/2006/main" xmlns:w14="http://schemas.microsoft.com/office/word/2010/wordml" xmlns:w15="http://schemas.microsoft.com/office/word/2012/wordml" xmlns:w16cid="http://schemas.microsoft.com/office/word/2016/wordml/cid" xmlns:w16se="http://schemas.microsoft.com/office/word/2015/wordml/symex" mc:Ignorable="w14 w15 w16se w16cid">
   <w:docDefaults>
     <w:rPrDefault>
       <w:rPr>
@@ -21835,7 +21884,7 @@
       </w:pPr>
     </w:pPrDefault>
   </w:docDefaults>
-  <w:latentStyles w:defLockedState="0" w:defUIPriority="99" w:defSemiHidden="0" w:defUnhideWhenUsed="0" w:defQFormat="0" w:count="371">
+  <w:latentStyles w:defLockedState="0" w:defUIPriority="99" w:defSemiHidden="0" w:defUnhideWhenUsed="0" w:defQFormat="0" w:count="375">
     <w:lsdException w:name="Normal" w:uiPriority="0" w:qFormat="1"/>
     <w:lsdException w:name="heading 1" w:uiPriority="9" w:qFormat="1"/>
     <w:lsdException w:name="heading 2" w:semiHidden="1" w:uiPriority="9" w:unhideWhenUsed="1" w:qFormat="1"/>
@@ -21941,7 +21990,6 @@
     <w:lsdException w:name="HTML Sample" w:semiHidden="1" w:unhideWhenUsed="1"/>
     <w:lsdException w:name="HTML Typewriter" w:semiHidden="1" w:unhideWhenUsed="1"/>
     <w:lsdException w:name="HTML Variable" w:semiHidden="1" w:unhideWhenUsed="1"/>
-    <w:lsdException w:name="Normal Table" w:semiHidden="1" w:unhideWhenUsed="1"/>
     <w:lsdException w:name="annotation subject" w:semiHidden="1" w:unhideWhenUsed="1"/>
     <w:lsdException w:name="No List" w:semiHidden="1" w:unhideWhenUsed="1"/>
     <w:lsdException w:name="Outline List 1" w:semiHidden="1" w:unhideWhenUsed="1"/>
@@ -21985,10 +22033,8 @@
     <w:lsdException w:name="Table Elegant" w:semiHidden="1" w:unhideWhenUsed="1"/>
     <w:lsdException w:name="Table Professional" w:semiHidden="1" w:unhideWhenUsed="1"/>
     <w:lsdException w:name="Table Subtle 1" w:semiHidden="1" w:unhideWhenUsed="1"/>
-    <w:lsdException w:name="Table Subtle 2" w:semiHidden="1" w:unhideWhenUsed="1"/>
     <w:lsdException w:name="Table Web 1" w:semiHidden="1" w:unhideWhenUsed="1"/>
     <w:lsdException w:name="Table Web 2" w:semiHidden="1" w:unhideWhenUsed="1"/>
-    <w:lsdException w:name="Table Web 3" w:semiHidden="1" w:unhideWhenUsed="1"/>
     <w:lsdException w:name="Balloon Text" w:semiHidden="1" w:unhideWhenUsed="1"/>
     <w:lsdException w:name="Table Grid" w:uiPriority="39"/>
     <w:lsdException w:name="Table Theme" w:semiHidden="1" w:unhideWhenUsed="1"/>
@@ -22207,6 +22253,10 @@
     <w:lsdException w:name="List Table 5 Dark Accent 6" w:uiPriority="50"/>
     <w:lsdException w:name="List Table 6 Colorful Accent 6" w:uiPriority="51"/>
     <w:lsdException w:name="List Table 7 Colorful Accent 6" w:uiPriority="52"/>
+    <w:lsdException w:name="Mention" w:semiHidden="1" w:unhideWhenUsed="1"/>
+    <w:lsdException w:name="Smart Hyperlink" w:semiHidden="1" w:unhideWhenUsed="1"/>
+    <w:lsdException w:name="Hashtag" w:semiHidden="1" w:unhideWhenUsed="1"/>
+    <w:lsdException w:name="Unresolved Mention" w:semiHidden="1" w:unhideWhenUsed="1"/>
   </w:latentStyles>
   <w:style w:type="paragraph" w:default="1" w:styleId="Normal">
     <w:name w:val="Normal"/>
@@ -22928,18 +22978,18 @@
 </file>
 
 <file path=customXml/item1.xml><?xml version="1.0" encoding="utf-8"?>
-<p:properties xmlns:p="http://schemas.microsoft.com/office/2006/metadata/properties" xmlns:xsi="http://www.w3.org/2001/XMLSchema-instance" xmlns:pc="http://schemas.microsoft.com/office/infopath/2007/PartnerControls">
-  <documentManagement/>
-</p:properties>
-</file>
-
-<file path=customXml/item2.xml><?xml version="1.0" encoding="utf-8"?>
 <?mso-contentType ?>
 <FormTemplates xmlns="http://schemas.microsoft.com/sharepoint/v3/contenttype/forms">
   <Display>DocumentLibraryForm</Display>
   <Edit>DocumentLibraryForm</Edit>
   <New>DocumentLibraryForm</New>
 </FormTemplates>
+</file>
+
+<file path=customXml/item2.xml><?xml version="1.0" encoding="utf-8"?>
+<p:properties xmlns:p="http://schemas.microsoft.com/office/2006/metadata/properties" xmlns:xsi="http://www.w3.org/2001/XMLSchema-instance" xmlns:pc="http://schemas.microsoft.com/office/infopath/2007/PartnerControls">
+  <documentManagement/>
+</p:properties>
 </file>
 
 <file path=customXml/item3.xml><?xml version="1.0" encoding="utf-8"?>
@@ -23093,18 +23143,18 @@
 </file>
 
 <file path=customXml/itemProps1.xml><?xml version="1.0" encoding="utf-8"?>
-<ds:datastoreItem xmlns:ds="http://schemas.openxmlformats.org/officeDocument/2006/customXml" ds:itemID="{77C03C38-CF2F-4BAC-A21D-CAB8377A8539}">
+<ds:datastoreItem xmlns:ds="http://schemas.openxmlformats.org/officeDocument/2006/customXml" ds:itemID="{F7AE9C63-AEFF-4E93-93F3-186F3415AB98}">
   <ds:schemaRefs>
-    <ds:schemaRef ds:uri="http://schemas.microsoft.com/office/2006/metadata/properties"/>
-    <ds:schemaRef ds:uri="http://schemas.microsoft.com/office/infopath/2007/PartnerControls"/>
+    <ds:schemaRef ds:uri="http://schemas.microsoft.com/sharepoint/v3/contenttype/forms"/>
   </ds:schemaRefs>
 </ds:datastoreItem>
 </file>
 
 <file path=customXml/itemProps2.xml><?xml version="1.0" encoding="utf-8"?>
-<ds:datastoreItem xmlns:ds="http://schemas.openxmlformats.org/officeDocument/2006/customXml" ds:itemID="{F7AE9C63-AEFF-4E93-93F3-186F3415AB98}">
+<ds:datastoreItem xmlns:ds="http://schemas.openxmlformats.org/officeDocument/2006/customXml" ds:itemID="{77C03C38-CF2F-4BAC-A21D-CAB8377A8539}">
   <ds:schemaRefs>
-    <ds:schemaRef ds:uri="http://schemas.microsoft.com/sharepoint/v3/contenttype/forms"/>
+    <ds:schemaRef ds:uri="http://schemas.microsoft.com/office/2006/metadata/properties"/>
+    <ds:schemaRef ds:uri="http://schemas.microsoft.com/office/infopath/2007/PartnerControls"/>
   </ds:schemaRefs>
 </ds:datastoreItem>
 </file>
@@ -23128,7 +23178,7 @@
 </file>
 
 <file path=customXml/itemProps4.xml><?xml version="1.0" encoding="utf-8"?>
-<ds:datastoreItem xmlns:ds="http://schemas.openxmlformats.org/officeDocument/2006/customXml" ds:itemID="{32D250EF-FADC-4A21-8CB5-93F463F967A8}">
+<ds:datastoreItem xmlns:ds="http://schemas.openxmlformats.org/officeDocument/2006/customXml" ds:itemID="{16DEDEE7-58A7-436C-8435-52B129C4D52D}">
   <ds:schemaRefs>
     <ds:schemaRef ds:uri="http://schemas.openxmlformats.org/officeDocument/2006/bibliography"/>
   </ds:schemaRefs>

</xml_diff>

<commit_message>
[ADD] Se agrega al documento nuevo query
</commit_message>
<xml_diff>
--- a/ProyectoDiseñoSoftware.docx
+++ b/ProyectoDiseñoSoftware.docx
@@ -19946,11 +19946,65 @@
     <w:p>
       <w:pPr>
         <w:rPr>
+          <w:noProof/>
+        </w:rPr>
+      </w:pPr>
+    </w:p>
+    <w:p>
+      <w:pPr>
+        <w:rPr>
           <w:rFonts w:ascii="Tahoma" w:eastAsiaTheme="majorEastAsia" w:hAnsi="Tahoma" w:cs="Tahoma"/>
           <w:b/>
           <w:szCs w:val="32"/>
         </w:rPr>
       </w:pPr>
+      <w:r>
+        <w:rPr>
+          <w:noProof/>
+        </w:rPr>
+        <w:drawing>
+          <wp:inline distT="0" distB="0" distL="0" distR="0" wp14:anchorId="753F6AC7" wp14:editId="36995D0B">
+            <wp:extent cx="5524500" cy="2436662"/>
+            <wp:effectExtent l="0" t="0" r="0" b="1905"/>
+            <wp:docPr id="6" name="Imagen 6"/>
+            <wp:cNvGraphicFramePr>
+              <a:graphicFrameLocks xmlns:a="http://schemas.openxmlformats.org/drawingml/2006/main" noChangeAspect="1"/>
+            </wp:cNvGraphicFramePr>
+            <a:graphic xmlns:a="http://schemas.openxmlformats.org/drawingml/2006/main">
+              <a:graphicData uri="http://schemas.openxmlformats.org/drawingml/2006/picture">
+                <pic:pic xmlns:pic="http://schemas.openxmlformats.org/drawingml/2006/picture">
+                  <pic:nvPicPr>
+                    <pic:cNvPr id="1" name=""/>
+                    <pic:cNvPicPr/>
+                  </pic:nvPicPr>
+                  <pic:blipFill rotWithShape="1">
+                    <a:blip r:embed="rId20"/>
+                    <a:srcRect l="20353" t="28205" r="37500" b="38746"/>
+                    <a:stretch/>
+                  </pic:blipFill>
+                  <pic:spPr bwMode="auto">
+                    <a:xfrm>
+                      <a:off x="0" y="0"/>
+                      <a:ext cx="5544975" cy="2445693"/>
+                    </a:xfrm>
+                    <a:prstGeom prst="rect">
+                      <a:avLst/>
+                    </a:prstGeom>
+                    <a:ln>
+                      <a:noFill/>
+                    </a:ln>
+                    <a:extLst>
+                      <a:ext uri="{53640926-AAD7-44D8-BBD7-CCE9431645EC}">
+                        <a14:shadowObscured xmlns:a14="http://schemas.microsoft.com/office/drawing/2010/main"/>
+                      </a:ext>
+                    </a:extLst>
+                  </pic:spPr>
+                </pic:pic>
+              </a:graphicData>
+            </a:graphic>
+          </wp:inline>
+        </w:drawing>
+      </w:r>
     </w:p>
     <w:p>
       <w:pPr>
@@ -19963,30 +20017,8 @@
           <w:lang w:val="es-EC" w:eastAsia="en-US"/>
         </w:rPr>
       </w:pPr>
-    </w:p>
-    <w:p>
-      <w:pPr>
-        <w:autoSpaceDE w:val="0"/>
-        <w:autoSpaceDN w:val="0"/>
-        <w:adjustRightInd w:val="0"/>
-        <w:rPr>
-          <w:rFonts w:ascii="Calibri" w:eastAsiaTheme="minorHAnsi" w:hAnsi="Calibri" w:cs="Calibri"/>
-          <w:color w:val="000000"/>
-          <w:lang w:val="es-EC" w:eastAsia="en-US"/>
-        </w:rPr>
-      </w:pPr>
-    </w:p>
-    <w:p>
-      <w:pPr>
-        <w:autoSpaceDE w:val="0"/>
-        <w:autoSpaceDN w:val="0"/>
-        <w:adjustRightInd w:val="0"/>
-        <w:rPr>
-          <w:rFonts w:ascii="Calibri" w:eastAsiaTheme="minorHAnsi" w:hAnsi="Calibri" w:cs="Calibri"/>
-          <w:color w:val="000000"/>
-          <w:lang w:val="es-EC" w:eastAsia="en-US"/>
-        </w:rPr>
-      </w:pPr>
+      <w:bookmarkStart w:id="15" w:name="_GoBack"/>
+      <w:bookmarkEnd w:id="15"/>
     </w:p>
     <w:p>
       <w:pPr>
@@ -20034,18 +20066,6 @@
           <w:lang w:val="es-EC" w:eastAsia="en-US"/>
         </w:rPr>
       </w:pPr>
-    </w:p>
-    <w:p>
-      <w:pPr>
-        <w:rPr>
-          <w:rFonts w:ascii="Tahoma" w:eastAsiaTheme="majorEastAsia" w:hAnsi="Tahoma" w:cs="Tahoma"/>
-          <w:b/>
-          <w:szCs w:val="32"/>
-          <w:lang w:val="es-EC"/>
-        </w:rPr>
-      </w:pPr>
-      <w:bookmarkStart w:id="15" w:name="_GoBack"/>
-      <w:bookmarkEnd w:id="15"/>
     </w:p>
     <w:p>
       <w:pPr>
@@ -20080,7 +20100,7 @@
                     <pic:cNvPicPr/>
                   </pic:nvPicPr>
                   <pic:blipFill rotWithShape="1">
-                    <a:blip r:embed="rId20"/>
+                    <a:blip r:embed="rId21"/>
                     <a:srcRect l="19711" t="17379" r="35577" b="55841"/>
                     <a:stretch/>
                   </pic:blipFill>
@@ -20109,8 +20129,8 @@
       </w:r>
     </w:p>
     <w:sectPr>
-      <w:headerReference w:type="default" r:id="rId21"/>
-      <w:footerReference w:type="default" r:id="rId22"/>
+      <w:headerReference w:type="default" r:id="rId22"/>
+      <w:footerReference w:type="default" r:id="rId23"/>
       <w:pgSz w:w="12240" w:h="15840"/>
       <w:pgMar w:top="1440" w:right="1440" w:bottom="1440" w:left="1440" w:header="708" w:footer="708" w:gutter="0"/>
       <w:cols w:space="708"/>
@@ -22338,6 +22358,7 @@
     <w:lsdException w:name="HTML Sample" w:semiHidden="1" w:unhideWhenUsed="1"/>
     <w:lsdException w:name="HTML Typewriter" w:semiHidden="1" w:unhideWhenUsed="1"/>
     <w:lsdException w:name="HTML Variable" w:semiHidden="1" w:unhideWhenUsed="1"/>
+    <w:lsdException w:name="Normal Table" w:semiHidden="1" w:unhideWhenUsed="1"/>
     <w:lsdException w:name="annotation subject" w:semiHidden="1" w:unhideWhenUsed="1"/>
     <w:lsdException w:name="No List" w:semiHidden="1" w:unhideWhenUsed="1"/>
     <w:lsdException w:name="Outline List 1" w:semiHidden="1" w:unhideWhenUsed="1"/>
@@ -22381,8 +22402,10 @@
     <w:lsdException w:name="Table Elegant" w:semiHidden="1" w:unhideWhenUsed="1"/>
     <w:lsdException w:name="Table Professional" w:semiHidden="1" w:unhideWhenUsed="1"/>
     <w:lsdException w:name="Table Subtle 1" w:semiHidden="1" w:unhideWhenUsed="1"/>
+    <w:lsdException w:name="Table Subtle 2" w:semiHidden="1" w:unhideWhenUsed="1"/>
     <w:lsdException w:name="Table Web 1" w:semiHidden="1" w:unhideWhenUsed="1"/>
     <w:lsdException w:name="Table Web 2" w:semiHidden="1" w:unhideWhenUsed="1"/>
+    <w:lsdException w:name="Table Web 3" w:semiHidden="1" w:unhideWhenUsed="1"/>
     <w:lsdException w:name="Balloon Text" w:semiHidden="1" w:unhideWhenUsed="1"/>
     <w:lsdException w:name="Table Grid" w:uiPriority="39"/>
     <w:lsdException w:name="Table Theme" w:semiHidden="1" w:unhideWhenUsed="1"/>
@@ -23348,6 +23371,15 @@
 </file>
 
 <file path=customXml/item2.xml><?xml version="1.0" encoding="utf-8"?>
+<?mso-contentType ?>
+<FormTemplates xmlns="http://schemas.microsoft.com/sharepoint/v3/contenttype/forms">
+  <Display>DocumentLibraryForm</Display>
+  <Edit>DocumentLibraryForm</Edit>
+  <New>DocumentLibraryForm</New>
+</FormTemplates>
+</file>
+
+<file path=customXml/item3.xml><?xml version="1.0" encoding="utf-8"?>
 <ct:contentTypeSchema xmlns:ct="http://schemas.microsoft.com/office/2006/metadata/contentType" xmlns:ma="http://schemas.microsoft.com/office/2006/metadata/properties/metaAttributes" ct:_="" ma:_="" ma:contentTypeName="Documento" ma:contentTypeID="0x0101007A11D39664CDB14D9E5D629811118789" ma:contentTypeVersion="4" ma:contentTypeDescription="Crear nuevo documento." ma:contentTypeScope="" ma:versionID="78a330d9342e11be30231d88186ff3b5">
   <xsd:schema xmlns:xsd="http://www.w3.org/2001/XMLSchema" xmlns:xs="http://www.w3.org/2001/XMLSchema" xmlns:p="http://schemas.microsoft.com/office/2006/metadata/properties" xmlns:ns2="399fbd3c-f364-4d9b-8074-b5702b3389df" targetNamespace="http://schemas.microsoft.com/office/2006/metadata/properties" ma:root="true" ma:fieldsID="31cddb633f8b6e505c2ddd16d6ebbf3c" ns2:_="">
     <xsd:import namespace="399fbd3c-f364-4d9b-8074-b5702b3389df"/>
@@ -23493,15 +23525,6 @@
 </ct:contentTypeSchema>
 </file>
 
-<file path=customXml/item3.xml><?xml version="1.0" encoding="utf-8"?>
-<?mso-contentType ?>
-<FormTemplates xmlns="http://schemas.microsoft.com/sharepoint/v3/contenttype/forms">
-  <Display>DocumentLibraryForm</Display>
-  <Edit>DocumentLibraryForm</Edit>
-  <New>DocumentLibraryForm</New>
-</FormTemplates>
-</file>
-
 <file path=customXml/item4.xml><?xml version="1.0" encoding="utf-8"?>
 <b:Sources xmlns:b="http://schemas.openxmlformats.org/officeDocument/2006/bibliography" xmlns="http://schemas.openxmlformats.org/officeDocument/2006/bibliography" SelectedStyle="\APASixthEditionOfficeOnline.xsl" StyleName="APA" Version="6"/>
 </file>
@@ -23516,6 +23539,14 @@
 </file>
 
 <file path=customXml/itemProps2.xml><?xml version="1.0" encoding="utf-8"?>
+<ds:datastoreItem xmlns:ds="http://schemas.openxmlformats.org/officeDocument/2006/customXml" ds:itemID="{F7AE9C63-AEFF-4E93-93F3-186F3415AB98}">
+  <ds:schemaRefs>
+    <ds:schemaRef ds:uri="http://schemas.microsoft.com/sharepoint/v3/contenttype/forms"/>
+  </ds:schemaRefs>
+</ds:datastoreItem>
+</file>
+
+<file path=customXml/itemProps3.xml><?xml version="1.0" encoding="utf-8"?>
 <ds:datastoreItem xmlns:ds="http://schemas.openxmlformats.org/officeDocument/2006/customXml" ds:itemID="{C811C254-BC4D-4DD9-808D-1460C7701503}">
   <ds:schemaRefs>
     <ds:schemaRef ds:uri="http://schemas.microsoft.com/office/2006/metadata/contentType"/>
@@ -23533,16 +23564,8 @@
 </ds:datastoreItem>
 </file>
 
-<file path=customXml/itemProps3.xml><?xml version="1.0" encoding="utf-8"?>
-<ds:datastoreItem xmlns:ds="http://schemas.openxmlformats.org/officeDocument/2006/customXml" ds:itemID="{F7AE9C63-AEFF-4E93-93F3-186F3415AB98}">
-  <ds:schemaRefs>
-    <ds:schemaRef ds:uri="http://schemas.microsoft.com/sharepoint/v3/contenttype/forms"/>
-  </ds:schemaRefs>
-</ds:datastoreItem>
-</file>
-
 <file path=customXml/itemProps4.xml><?xml version="1.0" encoding="utf-8"?>
-<ds:datastoreItem xmlns:ds="http://schemas.openxmlformats.org/officeDocument/2006/customXml" ds:itemID="{5A05334A-4837-4ADF-95A1-F335679DF49A}">
+<ds:datastoreItem xmlns:ds="http://schemas.openxmlformats.org/officeDocument/2006/customXml" ds:itemID="{5DC0A21E-7AEF-4445-A895-3D9CEE0C549C}">
   <ds:schemaRefs>
     <ds:schemaRef ds:uri="http://schemas.openxmlformats.org/officeDocument/2006/bibliography"/>
   </ds:schemaRefs>

</xml_diff>